<commit_message>
++ajustes apresentacao 1 - 05/12
</commit_message>
<xml_diff>
--- a/TCC.docx
+++ b/TCC.docx
@@ -1,6 +1,6 @@
 
 <file path=word/document.xml><?xml version="1.0" encoding="utf-8"?>
-<w:document xmlns:wpc="http://schemas.microsoft.com/office/word/2010/wordprocessingCanvas" xmlns:mc="http://schemas.openxmlformats.org/markup-compatibility/2006" xmlns:o="urn:schemas-microsoft-com:office:office" xmlns:r="http://schemas.openxmlformats.org/officeDocument/2006/relationships" xmlns:m="http://schemas.openxmlformats.org/officeDocument/2006/math" xmlns:v="urn:schemas-microsoft-com:vml" xmlns:wp14="http://schemas.microsoft.com/office/word/2010/wordprocessingDrawing" xmlns:wp="http://schemas.openxmlformats.org/drawingml/2006/wordprocessingDrawing" xmlns:w10="urn:schemas-microsoft-com:office:word" xmlns:w="http://schemas.openxmlformats.org/wordprocessingml/2006/main" xmlns:w14="http://schemas.microsoft.com/office/word/2010/wordml" xmlns:w15="http://schemas.microsoft.com/office/word/2012/wordml" xmlns:wpg="http://schemas.microsoft.com/office/word/2010/wordprocessingGroup" xmlns:wpi="http://schemas.microsoft.com/office/word/2010/wordprocessingInk" xmlns:wne="http://schemas.microsoft.com/office/word/2006/wordml" xmlns:wps="http://schemas.microsoft.com/office/word/2010/wordprocessingShape" mc:Ignorable="w14 w15 wp14">
+<w:document xmlns:wpc="http://schemas.microsoft.com/office/word/2010/wordprocessingCanvas" xmlns:cx="http://schemas.microsoft.com/office/drawing/2014/chartex" xmlns:cx1="http://schemas.microsoft.com/office/drawing/2015/9/8/chartex" xmlns:mc="http://schemas.openxmlformats.org/markup-compatibility/2006" xmlns:o="urn:schemas-microsoft-com:office:office" xmlns:r="http://schemas.openxmlformats.org/officeDocument/2006/relationships" xmlns:m="http://schemas.openxmlformats.org/officeDocument/2006/math" xmlns:v="urn:schemas-microsoft-com:vml" xmlns:wp14="http://schemas.microsoft.com/office/word/2010/wordprocessingDrawing" xmlns:wp="http://schemas.openxmlformats.org/drawingml/2006/wordprocessingDrawing" xmlns:w10="urn:schemas-microsoft-com:office:word" xmlns:w="http://schemas.openxmlformats.org/wordprocessingml/2006/main" xmlns:w14="http://schemas.microsoft.com/office/word/2010/wordml" xmlns:w15="http://schemas.microsoft.com/office/word/2012/wordml" xmlns:w16se="http://schemas.microsoft.com/office/word/2015/wordml/symex" xmlns:wpg="http://schemas.microsoft.com/office/word/2010/wordprocessingGroup" xmlns:wpi="http://schemas.microsoft.com/office/word/2010/wordprocessingInk" xmlns:wne="http://schemas.microsoft.com/office/word/2006/wordml" xmlns:wps="http://schemas.microsoft.com/office/word/2010/wordprocessingShape" mc:Ignorable="w14 w15 w16se wp14">
   <w:body>
     <w:p>
       <w:pPr>
@@ -1250,7 +1250,7 @@
               </wp:anchor>
             </w:drawing>
           </mc:Choice>
-          <mc:Fallback xmlns:w16se="http://schemas.microsoft.com/office/word/2015/wordml/symex" xmlns:cx1="http://schemas.microsoft.com/office/drawing/2015/9/8/chartex" xmlns:cx="http://schemas.microsoft.com/office/drawing/2014/chartex">
+          <mc:Fallback>
             <w:pict>
               <v:line w14:anchorId="7D9A0961" id="Conector reto 12" o:spid="_x0000_s1026" style="position:absolute;z-index:-251648000;visibility:visible;mso-wrap-style:square;mso-width-percent:0;mso-height-percent:0;mso-wrap-distance-left:0;mso-wrap-distance-top:0;mso-wrap-distance-right:0;mso-wrap-distance-bottom:0;mso-position-horizontal:absolute;mso-position-horizontal-relative:page;mso-position-vertical:absolute;mso-position-vertical-relative:text;mso-width-percent:0;mso-height-percent:0;mso-width-relative:page;mso-height-relative:page" from="201.6pt,17.25pt" to="393.6pt,17.25pt" o:gfxdata="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" strokeweight=".48pt">
                 <w10:wrap type="topAndBottom" anchorx="page"/>
@@ -1575,7 +1575,7 @@
               </wp:anchor>
             </w:drawing>
           </mc:Choice>
-          <mc:Fallback xmlns:w16se="http://schemas.microsoft.com/office/word/2015/wordml/symex" xmlns:cx1="http://schemas.microsoft.com/office/drawing/2015/9/8/chartex" xmlns:cx="http://schemas.microsoft.com/office/drawing/2014/chartex">
+          <mc:Fallback>
             <w:pict>
               <v:line w14:anchorId="58431528" id="Conector reto 8" o:spid="_x0000_s1026" style="position:absolute;z-index:-251645952;visibility:visible;mso-wrap-style:square;mso-width-percent:0;mso-height-percent:0;mso-wrap-distance-left:0;mso-wrap-distance-top:0;mso-wrap-distance-right:0;mso-wrap-distance-bottom:0;mso-position-horizontal:absolute;mso-position-horizontal-relative:page;mso-position-vertical:absolute;mso-position-vertical-relative:text;mso-width-percent:0;mso-height-percent:0;mso-width-relative:page;mso-height-relative:page" from="84.95pt,9pt" to="330.95pt,9pt" o:gfxdata="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" strokeweight=".48pt">
                 <w10:wrap type="topAndBottom" anchorx="page"/>
@@ -1728,7 +1728,7 @@
               </wp:anchor>
             </w:drawing>
           </mc:Choice>
-          <mc:Fallback xmlns:w16se="http://schemas.microsoft.com/office/word/2015/wordml/symex" xmlns:cx1="http://schemas.microsoft.com/office/drawing/2015/9/8/chartex" xmlns:cx="http://schemas.microsoft.com/office/drawing/2014/chartex">
+          <mc:Fallback>
             <w:pict>
               <v:line w14:anchorId="06F27864" id="Conector reto 6" o:spid="_x0000_s1026" style="position:absolute;z-index:-251644928;visibility:visible;mso-wrap-style:square;mso-width-percent:0;mso-height-percent:0;mso-wrap-distance-left:0;mso-wrap-distance-top:0;mso-wrap-distance-right:0;mso-wrap-distance-bottom:0;mso-position-horizontal:absolute;mso-position-horizontal-relative:page;mso-position-vertical:absolute;mso-position-vertical-relative:text;mso-width-percent:0;mso-height-percent:0;mso-width-relative:page;mso-height-relative:page" from="84.95pt,11.4pt" to="330.95pt,11.4pt" o:gfxdata="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" strokeweight=".48pt">
                 <w10:wrap type="topAndBottom" anchorx="page"/>
@@ -1871,7 +1871,7 @@
               </wp:anchor>
             </w:drawing>
           </mc:Choice>
-          <mc:Fallback xmlns:w16se="http://schemas.microsoft.com/office/word/2015/wordml/symex" xmlns:cx1="http://schemas.microsoft.com/office/drawing/2015/9/8/chartex" xmlns:cx="http://schemas.microsoft.com/office/drawing/2014/chartex">
+          <mc:Fallback>
             <w:pict>
               <v:line w14:anchorId="30A3FA40" id="Conector reto 4" o:spid="_x0000_s1026" style="position:absolute;z-index:-251643904;visibility:visible;mso-wrap-style:square;mso-width-percent:0;mso-height-percent:0;mso-wrap-distance-left:0;mso-wrap-distance-top:0;mso-wrap-distance-right:0;mso-wrap-distance-bottom:0;mso-position-horizontal:absolute;mso-position-horizontal-relative:page;mso-position-vertical:absolute;mso-position-vertical-relative:text;mso-width-percent:0;mso-height-percent:0;mso-width-relative:page;mso-height-relative:page" from="84.95pt,8.95pt" to="330.95pt,8.95pt" o:gfxdata="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" strokeweight=".48pt">
                 <w10:wrap type="topAndBottom" anchorx="page"/>
@@ -2028,7 +2028,7 @@
               </wp:anchor>
             </w:drawing>
           </mc:Choice>
-          <mc:Fallback xmlns:w16se="http://schemas.microsoft.com/office/word/2015/wordml/symex" xmlns:cx1="http://schemas.microsoft.com/office/drawing/2015/9/8/chartex" xmlns:cx="http://schemas.microsoft.com/office/drawing/2014/chartex">
+          <mc:Fallback>
             <w:pict>
               <v:line w14:anchorId="020EE7C1" id="Conector reto 2" o:spid="_x0000_s1026" style="position:absolute;z-index:-251642880;visibility:visible;mso-wrap-style:square;mso-width-percent:0;mso-height-percent:0;mso-wrap-distance-left:0;mso-wrap-distance-top:0;mso-wrap-distance-right:0;mso-wrap-distance-bottom:0;mso-position-horizontal:absolute;mso-position-horizontal-relative:page;mso-position-vertical:absolute;mso-position-vertical-relative:text;mso-width-percent:0;mso-height-percent:0;mso-width-relative:page;mso-height-relative:page" from="84.95pt,8.7pt" to="330.95pt,8.7pt" o:gfxdata="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" strokeweight=".48pt">
                 <w10:wrap type="topAndBottom" anchorx="page"/>
@@ -2786,11 +2786,16 @@
           <w:cols w:space="720"/>
         </w:sectPr>
       </w:pPr>
-      <w:bookmarkStart w:id="0" w:name="_GoBack"/>
-      <w:bookmarkEnd w:id="0"/>
     </w:p>
     <w:sdt>
       <w:sdtPr>
+        <w:rPr>
+          <w:rFonts w:ascii="Times New Roman" w:eastAsia="Times New Roman" w:hAnsi="Times New Roman" w:cs="Times New Roman"/>
+          <w:color w:val="auto"/>
+          <w:sz w:val="22"/>
+          <w:szCs w:val="22"/>
+          <w:lang w:val="en-US" w:eastAsia="en-US"/>
+        </w:rPr>
         <w:id w:val="-66113953"/>
         <w:docPartObj>
           <w:docPartGallery w:val="Table of Contents"/>
@@ -2799,13 +2804,8 @@
       </w:sdtPr>
       <w:sdtEndPr>
         <w:rPr>
-          <w:rFonts w:ascii="Times New Roman" w:eastAsia="Times New Roman" w:hAnsi="Times New Roman" w:cs="Times New Roman"/>
           <w:b/>
           <w:bCs/>
-          <w:color w:val="auto"/>
-          <w:sz w:val="22"/>
-          <w:szCs w:val="22"/>
-          <w:lang w:val="en-US" w:eastAsia="en-US"/>
         </w:rPr>
       </w:sdtEndPr>
       <w:sdtContent>
@@ -2849,7 +2849,7 @@
             </w:rPr>
             <w:fldChar w:fldCharType="separate"/>
           </w:r>
-          <w:hyperlink w:anchor="_Toc25163567" w:history="1">
+          <w:hyperlink w:anchor="_Toc26346788" w:history="1">
             <w:r>
               <w:rPr>
                 <w:rStyle w:val="Hyperlink"/>
@@ -2877,7 +2877,7 @@
                 <w:noProof/>
                 <w:webHidden/>
               </w:rPr>
-              <w:instrText xml:space="preserve"> PAGEREF _Toc25163567 \h </w:instrText>
+              <w:instrText xml:space="preserve"> PAGEREF _Toc26346788 \h </w:instrText>
             </w:r>
             <w:r>
               <w:rPr>
@@ -2923,7 +2923,7 @@
               <w:lang w:val="pt-BR" w:eastAsia="pt-BR"/>
             </w:rPr>
           </w:pPr>
-          <w:hyperlink w:anchor="_Toc25163568" w:history="1">
+          <w:hyperlink w:anchor="_Toc26346789" w:history="1">
             <w:r>
               <w:rPr>
                 <w:rStyle w:val="Hyperlink"/>
@@ -2988,7 +2988,7 @@
                 <w:noProof/>
                 <w:webHidden/>
               </w:rPr>
-              <w:instrText xml:space="preserve"> PAGEREF _Toc25163568 \h </w:instrText>
+              <w:instrText xml:space="preserve"> PAGEREF _Toc26346789 \h </w:instrText>
             </w:r>
             <w:r>
               <w:rPr>
@@ -3034,7 +3034,7 @@
               <w:lang w:val="pt-BR" w:eastAsia="pt-BR"/>
             </w:rPr>
           </w:pPr>
-          <w:hyperlink w:anchor="_Toc25163569" w:history="1">
+          <w:hyperlink w:anchor="_Toc26346790" w:history="1">
             <w:r>
               <w:rPr>
                 <w:rStyle w:val="Hyperlink"/>
@@ -3082,7 +3082,7 @@
                 <w:noProof/>
                 <w:webHidden/>
               </w:rPr>
-              <w:instrText xml:space="preserve"> PAGEREF _Toc25163569 \h </w:instrText>
+              <w:instrText xml:space="preserve"> PAGEREF _Toc26346790 \h </w:instrText>
             </w:r>
             <w:r>
               <w:rPr>
@@ -3128,7 +3128,7 @@
               <w:lang w:val="pt-BR" w:eastAsia="pt-BR"/>
             </w:rPr>
           </w:pPr>
-          <w:hyperlink w:anchor="_Toc25163570" w:history="1">
+          <w:hyperlink w:anchor="_Toc26346791" w:history="1">
             <w:r>
               <w:rPr>
                 <w:rStyle w:val="Hyperlink"/>
@@ -3176,7 +3176,7 @@
                 <w:noProof/>
                 <w:webHidden/>
               </w:rPr>
-              <w:instrText xml:space="preserve"> PAGEREF _Toc25163570 \h </w:instrText>
+              <w:instrText xml:space="preserve"> PAGEREF _Toc26346791 \h </w:instrText>
             </w:r>
             <w:r>
               <w:rPr>
@@ -3222,7 +3222,7 @@
               <w:lang w:val="pt-BR" w:eastAsia="pt-BR"/>
             </w:rPr>
           </w:pPr>
-          <w:hyperlink w:anchor="_Toc25163571" w:history="1">
+          <w:hyperlink w:anchor="_Toc26346792" w:history="1">
             <w:r>
               <w:rPr>
                 <w:rStyle w:val="Hyperlink"/>
@@ -3287,7 +3287,7 @@
                 <w:noProof/>
                 <w:webHidden/>
               </w:rPr>
-              <w:instrText xml:space="preserve"> PAGEREF _Toc25163571 \h </w:instrText>
+              <w:instrText xml:space="preserve"> PAGEREF _Toc26346792 \h </w:instrText>
             </w:r>
             <w:r>
               <w:rPr>
@@ -3333,7 +3333,7 @@
               <w:lang w:val="pt-BR" w:eastAsia="pt-BR"/>
             </w:rPr>
           </w:pPr>
-          <w:hyperlink w:anchor="_Toc25163572" w:history="1">
+          <w:hyperlink w:anchor="_Toc26346793" w:history="1">
             <w:r>
               <w:rPr>
                 <w:rStyle w:val="Hyperlink"/>
@@ -3398,7 +3398,7 @@
                 <w:noProof/>
                 <w:webHidden/>
               </w:rPr>
-              <w:instrText xml:space="preserve"> PAGEREF _Toc25163572 \h </w:instrText>
+              <w:instrText xml:space="preserve"> PAGEREF _Toc26346793 \h </w:instrText>
             </w:r>
             <w:r>
               <w:rPr>
@@ -3444,7 +3444,7 @@
               <w:lang w:val="pt-BR" w:eastAsia="pt-BR"/>
             </w:rPr>
           </w:pPr>
-          <w:hyperlink w:anchor="_Toc25163573" w:history="1">
+          <w:hyperlink w:anchor="_Toc26346794" w:history="1">
             <w:r>
               <w:rPr>
                 <w:rStyle w:val="Hyperlink"/>
@@ -3509,7 +3509,7 @@
                 <w:noProof/>
                 <w:webHidden/>
               </w:rPr>
-              <w:instrText xml:space="preserve"> PAGEREF _Toc25163573 \h </w:instrText>
+              <w:instrText xml:space="preserve"> PAGEREF _Toc26346794 \h </w:instrText>
             </w:r>
             <w:r>
               <w:rPr>
@@ -3555,7 +3555,7 @@
               <w:lang w:val="pt-BR" w:eastAsia="pt-BR"/>
             </w:rPr>
           </w:pPr>
-          <w:hyperlink w:anchor="_Toc25163574" w:history="1">
+          <w:hyperlink w:anchor="_Toc26346795" w:history="1">
             <w:r>
               <w:rPr>
                 <w:rStyle w:val="Hyperlink"/>
@@ -3620,7 +3620,7 @@
                 <w:noProof/>
                 <w:webHidden/>
               </w:rPr>
-              <w:instrText xml:space="preserve"> PAGEREF _Toc25163574 \h </w:instrText>
+              <w:instrText xml:space="preserve"> PAGEREF _Toc26346795 \h </w:instrText>
             </w:r>
             <w:r>
               <w:rPr>
@@ -3666,7 +3666,7 @@
               <w:lang w:val="pt-BR" w:eastAsia="pt-BR"/>
             </w:rPr>
           </w:pPr>
-          <w:hyperlink w:anchor="_Toc25163575" w:history="1">
+          <w:hyperlink w:anchor="_Toc26346796" w:history="1">
             <w:r>
               <w:rPr>
                 <w:rStyle w:val="Hyperlink"/>
@@ -3731,7 +3731,7 @@
                 <w:noProof/>
                 <w:webHidden/>
               </w:rPr>
-              <w:instrText xml:space="preserve"> PAGEREF _Toc25163575 \h </w:instrText>
+              <w:instrText xml:space="preserve"> PAGEREF _Toc26346796 \h </w:instrText>
             </w:r>
             <w:r>
               <w:rPr>
@@ -3777,7 +3777,7 @@
               <w:lang w:val="pt-BR" w:eastAsia="pt-BR"/>
             </w:rPr>
           </w:pPr>
-          <w:hyperlink w:anchor="_Toc25163576" w:history="1">
+          <w:hyperlink w:anchor="_Toc26346797" w:history="1">
             <w:r>
               <w:rPr>
                 <w:rStyle w:val="Hyperlink"/>
@@ -3840,7 +3840,7 @@
                 <w:noProof/>
                 <w:webHidden/>
               </w:rPr>
-              <w:instrText xml:space="preserve"> PAGEREF _Toc25163576 \h </w:instrText>
+              <w:instrText xml:space="preserve"> PAGEREF _Toc26346797 \h </w:instrText>
             </w:r>
             <w:r>
               <w:rPr>
@@ -3885,30 +3885,14 @@
               <w:lang w:val="pt-BR" w:eastAsia="pt-BR"/>
             </w:rPr>
           </w:pPr>
-          <w:hyperlink w:anchor="_Toc25163577" w:history="1">
+          <w:hyperlink w:anchor="_Toc26346798" w:history="1">
             <w:r>
               <w:rPr>
                 <w:rStyle w:val="Hyperlink"/>
                 <w:noProof/>
                 <w:lang w:val="pt-BR"/>
               </w:rPr>
-              <w:t xml:space="preserve">1.5.1 </w:t>
-            </w:r>
-            <w:r>
-              <w:rPr>
-                <w:rStyle w:val="Hyperlink"/>
-                <w:noProof/>
-                <w:lang w:val="pt-BR"/>
-              </w:rPr>
-              <w:tab/>
-            </w:r>
-            <w:r>
-              <w:rPr>
-                <w:rStyle w:val="Hyperlink"/>
-                <w:noProof/>
-                <w:lang w:val="pt-BR"/>
-              </w:rPr>
-              <w:t>Descrição do minimundo do Sistema</w:t>
+              <w:t>1.5.1 Descrição do minimundo do Sistema</w:t>
             </w:r>
             <w:r>
               <w:rPr>
@@ -3929,7 +3913,7 @@
                 <w:noProof/>
                 <w:webHidden/>
               </w:rPr>
-              <w:instrText xml:space="preserve"> PAGEREF _Toc25163577 \h </w:instrText>
+              <w:instrText xml:space="preserve"> PAGEREF _Toc26346798 \h </w:instrText>
             </w:r>
             <w:r>
               <w:rPr>
@@ -3975,7 +3959,7 @@
               <w:lang w:val="pt-BR" w:eastAsia="pt-BR"/>
             </w:rPr>
           </w:pPr>
-          <w:hyperlink w:anchor="_Toc25163578" w:history="1">
+          <w:hyperlink w:anchor="_Toc26346799" w:history="1">
             <w:r>
               <w:rPr>
                 <w:rStyle w:val="Hyperlink"/>
@@ -4038,7 +4022,7 @@
                 <w:noProof/>
                 <w:webHidden/>
               </w:rPr>
-              <w:instrText xml:space="preserve"> PAGEREF _Toc25163578 \h </w:instrText>
+              <w:instrText xml:space="preserve"> PAGEREF _Toc26346799 \h </w:instrText>
             </w:r>
             <w:r>
               <w:rPr>
@@ -4084,7 +4068,7 @@
               <w:lang w:val="pt-BR" w:eastAsia="pt-BR"/>
             </w:rPr>
           </w:pPr>
-          <w:hyperlink w:anchor="_Toc25163579" w:history="1">
+          <w:hyperlink w:anchor="_Toc26346800" w:history="1">
             <w:r>
               <w:rPr>
                 <w:rStyle w:val="Hyperlink"/>
@@ -4147,7 +4131,7 @@
                 <w:noProof/>
                 <w:webHidden/>
               </w:rPr>
-              <w:instrText xml:space="preserve"> PAGEREF _Toc25163579 \h </w:instrText>
+              <w:instrText xml:space="preserve"> PAGEREF _Toc26346800 \h </w:instrText>
             </w:r>
             <w:r>
               <w:rPr>
@@ -4167,7 +4151,7 @@
                 <w:noProof/>
                 <w:webHidden/>
               </w:rPr>
-              <w:t>9</w:t>
+              <w:t>8</w:t>
             </w:r>
             <w:r>
               <w:rPr>
@@ -4193,7 +4177,7 @@
               <w:lang w:val="pt-BR" w:eastAsia="pt-BR"/>
             </w:rPr>
           </w:pPr>
-          <w:hyperlink w:anchor="_Toc25163580" w:history="1">
+          <w:hyperlink w:anchor="_Toc26346801" w:history="1">
             <w:r>
               <w:rPr>
                 <w:rStyle w:val="Hyperlink"/>
@@ -4256,7 +4240,7 @@
                 <w:noProof/>
                 <w:webHidden/>
               </w:rPr>
-              <w:instrText xml:space="preserve"> PAGEREF _Toc25163580 \h </w:instrText>
+              <w:instrText xml:space="preserve"> PAGEREF _Toc26346801 \h </w:instrText>
             </w:r>
             <w:r>
               <w:rPr>
@@ -4302,7 +4286,7 @@
               <w:lang w:val="pt-BR" w:eastAsia="pt-BR"/>
             </w:rPr>
           </w:pPr>
-          <w:hyperlink w:anchor="_Toc25163581" w:history="1">
+          <w:hyperlink w:anchor="_Toc26346802" w:history="1">
             <w:r>
               <w:rPr>
                 <w:rStyle w:val="Hyperlink"/>
@@ -4365,7 +4349,7 @@
                 <w:noProof/>
                 <w:webHidden/>
               </w:rPr>
-              <w:instrText xml:space="preserve"> PAGEREF _Toc25163581 \h </w:instrText>
+              <w:instrText xml:space="preserve"> PAGEREF _Toc26346802 \h </w:instrText>
             </w:r>
             <w:r>
               <w:rPr>
@@ -4410,30 +4394,14 @@
               <w:lang w:val="pt-BR" w:eastAsia="pt-BR"/>
             </w:rPr>
           </w:pPr>
-          <w:hyperlink w:anchor="_Toc25163582" w:history="1">
+          <w:hyperlink w:anchor="_Toc26346803" w:history="1">
             <w:r>
               <w:rPr>
                 <w:rStyle w:val="Hyperlink"/>
                 <w:noProof/>
                 <w:lang w:val="pt-BR"/>
               </w:rPr>
-              <w:t xml:space="preserve">1.6.1 </w:t>
-            </w:r>
-            <w:r>
-              <w:rPr>
-                <w:rStyle w:val="Hyperlink"/>
-                <w:noProof/>
-                <w:lang w:val="pt-BR"/>
-              </w:rPr>
-              <w:tab/>
-            </w:r>
-            <w:r>
-              <w:rPr>
-                <w:rStyle w:val="Hyperlink"/>
-                <w:noProof/>
-                <w:lang w:val="pt-BR"/>
-              </w:rPr>
-              <w:t>Contagem de funções de</w:t>
+              <w:t>1.6.1 Contagem de funções de</w:t>
             </w:r>
             <w:r>
               <w:rPr>
@@ -4471,7 +4439,7 @@
                 <w:noProof/>
                 <w:webHidden/>
               </w:rPr>
-              <w:instrText xml:space="preserve"> PAGEREF _Toc25163582 \h </w:instrText>
+              <w:instrText xml:space="preserve"> PAGEREF _Toc26346803 \h </w:instrText>
             </w:r>
             <w:r>
               <w:rPr>
@@ -4517,7 +4485,7 @@
               <w:lang w:val="pt-BR" w:eastAsia="pt-BR"/>
             </w:rPr>
           </w:pPr>
-          <w:hyperlink w:anchor="_Toc25163583" w:history="1">
+          <w:hyperlink w:anchor="_Toc26346804" w:history="1">
             <w:r>
               <w:rPr>
                 <w:rStyle w:val="Hyperlink"/>
@@ -4580,7 +4548,7 @@
                 <w:noProof/>
                 <w:webHidden/>
               </w:rPr>
-              <w:instrText xml:space="preserve"> PAGEREF _Toc25163583 \h </w:instrText>
+              <w:instrText xml:space="preserve"> PAGEREF _Toc26346804 \h </w:instrText>
             </w:r>
             <w:r>
               <w:rPr>
@@ -4626,7 +4594,7 @@
               <w:lang w:val="pt-BR" w:eastAsia="pt-BR"/>
             </w:rPr>
           </w:pPr>
-          <w:hyperlink w:anchor="_Toc25163584" w:history="1">
+          <w:hyperlink w:anchor="_Toc26346805" w:history="1">
             <w:r>
               <w:rPr>
                 <w:rStyle w:val="Hyperlink"/>
@@ -4689,7 +4657,7 @@
                 <w:noProof/>
                 <w:webHidden/>
               </w:rPr>
-              <w:instrText xml:space="preserve"> PAGEREF _Toc25163584 \h </w:instrText>
+              <w:instrText xml:space="preserve"> PAGEREF _Toc26346805 \h </w:instrText>
             </w:r>
             <w:r>
               <w:rPr>
@@ -4735,7 +4703,7 @@
               <w:lang w:val="pt-BR" w:eastAsia="pt-BR"/>
             </w:rPr>
           </w:pPr>
-          <w:hyperlink w:anchor="_Toc25163585" w:history="1">
+          <w:hyperlink w:anchor="_Toc26346806" w:history="1">
             <w:r>
               <w:rPr>
                 <w:rStyle w:val="Hyperlink"/>
@@ -4781,7 +4749,7 @@
                 <w:noProof/>
                 <w:webHidden/>
               </w:rPr>
-              <w:instrText xml:space="preserve"> PAGEREF _Toc25163585 \h </w:instrText>
+              <w:instrText xml:space="preserve"> PAGEREF _Toc26346806 \h </w:instrText>
             </w:r>
             <w:r>
               <w:rPr>
@@ -4827,7 +4795,7 @@
               <w:lang w:val="pt-BR" w:eastAsia="pt-BR"/>
             </w:rPr>
           </w:pPr>
-          <w:hyperlink w:anchor="_Toc25163586" w:history="1">
+          <w:hyperlink w:anchor="_Toc26346807" w:history="1">
             <w:r>
               <w:rPr>
                 <w:rStyle w:val="Hyperlink"/>
@@ -4890,7 +4858,7 @@
                 <w:noProof/>
                 <w:webHidden/>
               </w:rPr>
-              <w:instrText xml:space="preserve"> PAGEREF _Toc25163586 \h </w:instrText>
+              <w:instrText xml:space="preserve"> PAGEREF _Toc26346807 \h </w:instrText>
             </w:r>
             <w:r>
               <w:rPr>
@@ -4936,7 +4904,7 @@
               <w:lang w:val="pt-BR" w:eastAsia="pt-BR"/>
             </w:rPr>
           </w:pPr>
-          <w:hyperlink w:anchor="_Toc25163587" w:history="1">
+          <w:hyperlink w:anchor="_Toc26346808" w:history="1">
             <w:r>
               <w:rPr>
                 <w:rStyle w:val="Hyperlink"/>
@@ -4999,7 +4967,7 @@
                 <w:noProof/>
                 <w:webHidden/>
               </w:rPr>
-              <w:instrText xml:space="preserve"> PAGEREF _Toc25163587 \h </w:instrText>
+              <w:instrText xml:space="preserve"> PAGEREF _Toc26346808 \h </w:instrText>
             </w:r>
             <w:r>
               <w:rPr>
@@ -5045,7 +5013,7 @@
               <w:lang w:val="pt-BR" w:eastAsia="pt-BR"/>
             </w:rPr>
           </w:pPr>
-          <w:hyperlink w:anchor="_Toc25163588" w:history="1">
+          <w:hyperlink w:anchor="_Toc26346809" w:history="1">
             <w:r>
               <w:rPr>
                 <w:rStyle w:val="Hyperlink"/>
@@ -5108,7 +5076,7 @@
                 <w:noProof/>
                 <w:webHidden/>
               </w:rPr>
-              <w:instrText xml:space="preserve"> PAGEREF _Toc25163588 \h </w:instrText>
+              <w:instrText xml:space="preserve"> PAGEREF _Toc26346809 \h </w:instrText>
             </w:r>
             <w:r>
               <w:rPr>
@@ -5154,7 +5122,7 @@
               <w:lang w:val="pt-BR" w:eastAsia="pt-BR"/>
             </w:rPr>
           </w:pPr>
-          <w:hyperlink w:anchor="_Toc25163589" w:history="1">
+          <w:hyperlink w:anchor="_Toc26346810" w:history="1">
             <w:r>
               <w:rPr>
                 <w:rStyle w:val="Hyperlink"/>
@@ -5217,7 +5185,7 @@
                 <w:noProof/>
                 <w:webHidden/>
               </w:rPr>
-              <w:instrText xml:space="preserve"> PAGEREF _Toc25163589 \h </w:instrText>
+              <w:instrText xml:space="preserve"> PAGEREF _Toc26346810 \h </w:instrText>
             </w:r>
             <w:r>
               <w:rPr>
@@ -5263,7 +5231,7 @@
               <w:lang w:val="pt-BR" w:eastAsia="pt-BR"/>
             </w:rPr>
           </w:pPr>
-          <w:hyperlink w:anchor="_Toc25163590" w:history="1">
+          <w:hyperlink w:anchor="_Toc26346811" w:history="1">
             <w:r>
               <w:rPr>
                 <w:rStyle w:val="Hyperlink"/>
@@ -5326,7 +5294,7 @@
                 <w:noProof/>
                 <w:webHidden/>
               </w:rPr>
-              <w:instrText xml:space="preserve"> PAGEREF _Toc25163590 \h </w:instrText>
+              <w:instrText xml:space="preserve"> PAGEREF _Toc26346811 \h </w:instrText>
             </w:r>
             <w:r>
               <w:rPr>
@@ -5372,7 +5340,7 @@
               <w:lang w:val="pt-BR" w:eastAsia="pt-BR"/>
             </w:rPr>
           </w:pPr>
-          <w:hyperlink w:anchor="_Toc25163591" w:history="1">
+          <w:hyperlink w:anchor="_Toc26346812" w:history="1">
             <w:r>
               <w:rPr>
                 <w:rStyle w:val="Hyperlink"/>
@@ -5435,7 +5403,7 @@
                 <w:noProof/>
                 <w:webHidden/>
               </w:rPr>
-              <w:instrText xml:space="preserve"> PAGEREF _Toc25163591 \h </w:instrText>
+              <w:instrText xml:space="preserve"> PAGEREF _Toc26346812 \h </w:instrText>
             </w:r>
             <w:r>
               <w:rPr>
@@ -5481,7 +5449,7 @@
               <w:lang w:val="pt-BR" w:eastAsia="pt-BR"/>
             </w:rPr>
           </w:pPr>
-          <w:hyperlink w:anchor="_Toc25163592" w:history="1">
+          <w:hyperlink w:anchor="_Toc26346813" w:history="1">
             <w:r>
               <w:rPr>
                 <w:rStyle w:val="Hyperlink"/>
@@ -5544,7 +5512,7 @@
                 <w:noProof/>
                 <w:webHidden/>
               </w:rPr>
-              <w:instrText xml:space="preserve"> PAGEREF _Toc25163592 \h </w:instrText>
+              <w:instrText xml:space="preserve"> PAGEREF _Toc26346813 \h </w:instrText>
             </w:r>
             <w:r>
               <w:rPr>
@@ -5590,7 +5558,7 @@
               <w:lang w:val="pt-BR" w:eastAsia="pt-BR"/>
             </w:rPr>
           </w:pPr>
-          <w:hyperlink w:anchor="_Toc25163593" w:history="1">
+          <w:hyperlink w:anchor="_Toc26346814" w:history="1">
             <w:r>
               <w:rPr>
                 <w:rStyle w:val="Hyperlink"/>
@@ -5653,7 +5621,7 @@
                 <w:noProof/>
                 <w:webHidden/>
               </w:rPr>
-              <w:instrText xml:space="preserve"> PAGEREF _Toc25163593 \h </w:instrText>
+              <w:instrText xml:space="preserve"> PAGEREF _Toc26346814 \h </w:instrText>
             </w:r>
             <w:r>
               <w:rPr>
@@ -5692,11 +5660,14 @@
               <w:tab w:val="right" w:leader="dot" w:pos="9900"/>
             </w:tabs>
             <w:rPr>
-              <w:rStyle w:val="Hyperlink"/>
+              <w:rFonts w:asciiTheme="minorHAnsi" w:eastAsiaTheme="minorEastAsia" w:hAnsiTheme="minorHAnsi" w:cstheme="minorBidi"/>
               <w:noProof/>
+              <w:sz w:val="22"/>
+              <w:szCs w:val="22"/>
+              <w:lang w:val="pt-BR" w:eastAsia="pt-BR"/>
             </w:rPr>
           </w:pPr>
-          <w:hyperlink w:anchor="_Toc25163594" w:history="1">
+          <w:hyperlink w:anchor="_Toc26346815" w:history="1">
             <w:r>
               <w:rPr>
                 <w:rStyle w:val="Hyperlink"/>
@@ -5759,7 +5730,7 @@
                 <w:noProof/>
                 <w:webHidden/>
               </w:rPr>
-              <w:instrText xml:space="preserve"> PAGEREF _Toc25163594 \h </w:instrText>
+              <w:instrText xml:space="preserve"> PAGEREF _Toc26346815 \h </w:instrText>
             </w:r>
             <w:r>
               <w:rPr>
@@ -5789,281 +5760,6 @@
               <w:fldChar w:fldCharType="end"/>
             </w:r>
           </w:hyperlink>
-        </w:p>
-        <w:p>
-          <w:pPr>
-            <w:pStyle w:val="Sumrio3"/>
-            <w:tabs>
-              <w:tab w:val="left" w:pos="1879"/>
-              <w:tab w:val="right" w:leader="dot" w:pos="9900"/>
-            </w:tabs>
-            <w:rPr>
-              <w:rStyle w:val="Hyperlink"/>
-              <w:noProof/>
-              <w:webHidden/>
-              <w:color w:val="auto"/>
-              <w:u w:val="none"/>
-              <w:lang w:val="pt-BR"/>
-            </w:rPr>
-          </w:pPr>
-          <w:r>
-            <w:rPr>
-              <w:rStyle w:val="Hyperlink"/>
-              <w:noProof/>
-              <w:color w:val="auto"/>
-              <w:u w:val="none"/>
-            </w:rPr>
-            <w:t>1</w:t>
-          </w:r>
-          <w:r>
-            <w:rPr>
-              <w:rStyle w:val="Hyperlink"/>
-              <w:noProof/>
-              <w:color w:val="auto"/>
-              <w:u w:val="none"/>
-              <w:lang w:val="pt-BR"/>
-            </w:rPr>
-            <w:t>.9.</w:t>
-          </w:r>
-          <w:r>
-            <w:rPr>
-              <w:rStyle w:val="Hyperlink"/>
-              <w:noProof/>
-              <w:color w:val="auto"/>
-              <w:u w:val="none"/>
-              <w:lang w:val="pt-BR"/>
-            </w:rPr>
-            <w:t>3</w:t>
-          </w:r>
-          <w:r>
-            <w:rPr>
-              <w:rStyle w:val="Hyperlink"/>
-              <w:noProof/>
-              <w:color w:val="auto"/>
-              <w:u w:val="none"/>
-              <w:lang w:val="pt-BR"/>
-            </w:rPr>
-            <w:tab/>
-            <w:t>– Software</w:t>
-          </w:r>
-          <w:r>
-            <w:rPr>
-              <w:rStyle w:val="Hyperlink"/>
-              <w:noProof/>
-              <w:webHidden/>
-              <w:color w:val="auto"/>
-              <w:u w:val="none"/>
-              <w:lang w:val="pt-BR"/>
-            </w:rPr>
-            <w:tab/>
-          </w:r>
-          <w:r>
-            <w:rPr>
-              <w:rStyle w:val="Hyperlink"/>
-              <w:noProof/>
-              <w:webHidden/>
-              <w:color w:val="auto"/>
-              <w:u w:val="none"/>
-              <w:lang w:val="pt-BR"/>
-            </w:rPr>
-            <w:fldChar w:fldCharType="begin"/>
-          </w:r>
-          <w:r>
-            <w:rPr>
-              <w:rStyle w:val="Hyperlink"/>
-              <w:noProof/>
-              <w:webHidden/>
-              <w:color w:val="auto"/>
-              <w:u w:val="none"/>
-              <w:lang w:val="pt-BR"/>
-            </w:rPr>
-            <w:instrText xml:space="preserve"> PAGEREF _Toc25163594 \h </w:instrText>
-          </w:r>
-          <w:r>
-            <w:rPr>
-              <w:rStyle w:val="Hyperlink"/>
-              <w:noProof/>
-              <w:webHidden/>
-              <w:color w:val="auto"/>
-              <w:u w:val="none"/>
-              <w:lang w:val="pt-BR"/>
-            </w:rPr>
-          </w:r>
-          <w:r>
-            <w:rPr>
-              <w:rStyle w:val="Hyperlink"/>
-              <w:noProof/>
-              <w:webHidden/>
-              <w:color w:val="auto"/>
-              <w:u w:val="none"/>
-              <w:lang w:val="pt-BR"/>
-            </w:rPr>
-            <w:fldChar w:fldCharType="separate"/>
-          </w:r>
-          <w:r>
-            <w:rPr>
-              <w:rStyle w:val="Hyperlink"/>
-              <w:noProof/>
-              <w:webHidden/>
-              <w:color w:val="auto"/>
-              <w:u w:val="none"/>
-              <w:lang w:val="pt-BR"/>
-            </w:rPr>
-            <w:t>18</w:t>
-          </w:r>
-          <w:r>
-            <w:rPr>
-              <w:rStyle w:val="Hyperlink"/>
-              <w:noProof/>
-              <w:webHidden/>
-              <w:color w:val="auto"/>
-              <w:u w:val="none"/>
-              <w:lang w:val="pt-BR"/>
-            </w:rPr>
-            <w:fldChar w:fldCharType="end"/>
-          </w:r>
-        </w:p>
-        <w:p>
-          <w:pPr>
-            <w:pStyle w:val="Sumrio3"/>
-            <w:tabs>
-              <w:tab w:val="left" w:pos="1879"/>
-              <w:tab w:val="right" w:leader="dot" w:pos="9900"/>
-            </w:tabs>
-            <w:rPr>
-              <w:rStyle w:val="Hyperlink"/>
-              <w:noProof/>
-              <w:color w:val="auto"/>
-              <w:u w:val="none"/>
-              <w:lang w:val="pt-BR"/>
-            </w:rPr>
-          </w:pPr>
-          <w:r>
-            <w:rPr>
-              <w:rStyle w:val="Hyperlink"/>
-              <w:noProof/>
-              <w:color w:val="auto"/>
-              <w:u w:val="none"/>
-            </w:rPr>
-            <w:t>1</w:t>
-          </w:r>
-          <w:r>
-            <w:rPr>
-              <w:rStyle w:val="Hyperlink"/>
-              <w:noProof/>
-              <w:color w:val="auto"/>
-              <w:u w:val="none"/>
-              <w:lang w:val="pt-BR"/>
-            </w:rPr>
-            <w:t>.9.</w:t>
-          </w:r>
-          <w:r>
-            <w:rPr>
-              <w:rStyle w:val="Hyperlink"/>
-              <w:noProof/>
-              <w:color w:val="auto"/>
-              <w:u w:val="none"/>
-              <w:lang w:val="pt-BR"/>
-            </w:rPr>
-            <w:t>4</w:t>
-          </w:r>
-          <w:r>
-            <w:rPr>
-              <w:rStyle w:val="Hyperlink"/>
-              <w:noProof/>
-              <w:color w:val="auto"/>
-              <w:u w:val="none"/>
-              <w:lang w:val="pt-BR"/>
-            </w:rPr>
-            <w:tab/>
-            <w:t xml:space="preserve">– </w:t>
-          </w:r>
-          <w:r>
-            <w:rPr>
-              <w:rStyle w:val="Hyperlink"/>
-              <w:noProof/>
-              <w:color w:val="auto"/>
-              <w:u w:val="none"/>
-              <w:lang w:val="pt-BR"/>
-            </w:rPr>
-            <w:t>Total do orçamento</w:t>
-          </w:r>
-          <w:r>
-            <w:rPr>
-              <w:rStyle w:val="Hyperlink"/>
-              <w:noProof/>
-              <w:webHidden/>
-              <w:color w:val="auto"/>
-              <w:u w:val="none"/>
-              <w:lang w:val="pt-BR"/>
-            </w:rPr>
-            <w:tab/>
-          </w:r>
-          <w:r>
-            <w:rPr>
-              <w:rStyle w:val="Hyperlink"/>
-              <w:noProof/>
-              <w:webHidden/>
-              <w:color w:val="auto"/>
-              <w:u w:val="none"/>
-              <w:lang w:val="pt-BR"/>
-            </w:rPr>
-            <w:fldChar w:fldCharType="begin"/>
-          </w:r>
-          <w:r>
-            <w:rPr>
-              <w:rStyle w:val="Hyperlink"/>
-              <w:noProof/>
-              <w:webHidden/>
-              <w:color w:val="auto"/>
-              <w:u w:val="none"/>
-              <w:lang w:val="pt-BR"/>
-            </w:rPr>
-            <w:instrText xml:space="preserve"> PAGEREF _Toc25163594 \h </w:instrText>
-          </w:r>
-          <w:r>
-            <w:rPr>
-              <w:rStyle w:val="Hyperlink"/>
-              <w:noProof/>
-              <w:webHidden/>
-              <w:color w:val="auto"/>
-              <w:u w:val="none"/>
-              <w:lang w:val="pt-BR"/>
-            </w:rPr>
-          </w:r>
-          <w:r>
-            <w:rPr>
-              <w:rStyle w:val="Hyperlink"/>
-              <w:noProof/>
-              <w:webHidden/>
-              <w:color w:val="auto"/>
-              <w:u w:val="none"/>
-              <w:lang w:val="pt-BR"/>
-            </w:rPr>
-            <w:fldChar w:fldCharType="separate"/>
-          </w:r>
-          <w:r>
-            <w:rPr>
-              <w:rStyle w:val="Hyperlink"/>
-              <w:noProof/>
-              <w:webHidden/>
-              <w:color w:val="auto"/>
-              <w:u w:val="none"/>
-              <w:lang w:val="pt-BR"/>
-            </w:rPr>
-            <w:t>18</w:t>
-          </w:r>
-          <w:r>
-            <w:rPr>
-              <w:rStyle w:val="Hyperlink"/>
-              <w:noProof/>
-              <w:webHidden/>
-              <w:color w:val="auto"/>
-              <w:u w:val="none"/>
-              <w:lang w:val="pt-BR"/>
-            </w:rPr>
-            <w:fldChar w:fldCharType="end"/>
-          </w:r>
         </w:p>
         <w:p>
           <w:pPr>
@@ -6072,11 +5768,14 @@
               <w:tab w:val="right" w:leader="dot" w:pos="9900"/>
             </w:tabs>
             <w:rPr>
-              <w:rStyle w:val="Hyperlink"/>
+              <w:rFonts w:asciiTheme="minorHAnsi" w:eastAsiaTheme="minorEastAsia" w:hAnsiTheme="minorHAnsi" w:cstheme="minorBidi"/>
               <w:noProof/>
+              <w:sz w:val="22"/>
+              <w:szCs w:val="22"/>
+              <w:lang w:val="pt-BR" w:eastAsia="pt-BR"/>
             </w:rPr>
           </w:pPr>
-          <w:hyperlink w:anchor="_Toc25163595" w:history="1">
+          <w:hyperlink w:anchor="_Toc26346816" w:history="1">
             <w:r>
               <w:rPr>
                 <w:rStyle w:val="Hyperlink"/>
@@ -6104,7 +5803,7 @@
                 <w:noProof/>
                 <w:webHidden/>
               </w:rPr>
-              <w:instrText xml:space="preserve"> PAGEREF _Toc25163595 \h </w:instrText>
+              <w:instrText xml:space="preserve"> PAGEREF _Toc26346816 \h </w:instrText>
             </w:r>
             <w:r>
               <w:rPr>
@@ -6150,7 +5849,7 @@
               <w:lang w:val="pt-BR" w:eastAsia="pt-BR"/>
             </w:rPr>
           </w:pPr>
-          <w:hyperlink w:anchor="_Toc25163596" w:history="1">
+          <w:hyperlink w:anchor="_Toc26346817" w:history="1">
             <w:r>
               <w:rPr>
                 <w:rStyle w:val="Hyperlink"/>
@@ -6159,17 +5858,7 @@
                 <w:w w:val="99"/>
                 <w:lang w:val="pt-BR"/>
               </w:rPr>
-              <w:t>2.</w:t>
-            </w:r>
-            <w:r>
-              <w:rPr>
-                <w:rStyle w:val="Hyperlink"/>
-                <w:noProof/>
-                <w:spacing w:val="-2"/>
-                <w:w w:val="99"/>
-                <w:lang w:val="pt-BR"/>
-              </w:rPr>
-              <w:t>1</w:t>
+              <w:t>2.3</w:t>
             </w:r>
             <w:r>
               <w:rPr>
@@ -6187,7 +5876,24 @@
                 <w:noProof/>
                 <w:lang w:val="pt-BR"/>
               </w:rPr>
-              <w:t>MAPEAMENTO DOS REQUISITOS FUNCIONAIS EM CASO DE USO</w:t>
+              <w:t>DIAGRAMA DE CASO DE</w:t>
+            </w:r>
+            <w:r>
+              <w:rPr>
+                <w:rStyle w:val="Hyperlink"/>
+                <w:noProof/>
+                <w:spacing w:val="-5"/>
+                <w:lang w:val="pt-BR"/>
+              </w:rPr>
+              <w:t xml:space="preserve"> </w:t>
+            </w:r>
+            <w:r>
+              <w:rPr>
+                <w:rStyle w:val="Hyperlink"/>
+                <w:noProof/>
+                <w:lang w:val="pt-BR"/>
+              </w:rPr>
+              <w:t>USO</w:t>
             </w:r>
             <w:r>
               <w:rPr>
@@ -6201,7 +5907,41 @@
                 <w:noProof/>
                 <w:webHidden/>
               </w:rPr>
-              <w:t>19</w:t>
+              <w:fldChar w:fldCharType="begin"/>
+            </w:r>
+            <w:r>
+              <w:rPr>
+                <w:noProof/>
+                <w:webHidden/>
+              </w:rPr>
+              <w:instrText xml:space="preserve"> PAGEREF _Toc26346817 \h </w:instrText>
+            </w:r>
+            <w:r>
+              <w:rPr>
+                <w:noProof/>
+                <w:webHidden/>
+              </w:rPr>
+            </w:r>
+            <w:r>
+              <w:rPr>
+                <w:noProof/>
+                <w:webHidden/>
+              </w:rPr>
+              <w:fldChar w:fldCharType="separate"/>
+            </w:r>
+            <w:r>
+              <w:rPr>
+                <w:noProof/>
+                <w:webHidden/>
+              </w:rPr>
+              <w:t>20</w:t>
+            </w:r>
+            <w:r>
+              <w:rPr>
+                <w:noProof/>
+                <w:webHidden/>
+              </w:rPr>
+              <w:fldChar w:fldCharType="end"/>
             </w:r>
           </w:hyperlink>
         </w:p>
@@ -6220,7 +5960,7 @@
               <w:lang w:val="pt-BR" w:eastAsia="pt-BR"/>
             </w:rPr>
           </w:pPr>
-          <w:hyperlink w:anchor="_Toc25163596" w:history="1">
+          <w:hyperlink w:anchor="_Toc26346818" w:history="1">
             <w:r>
               <w:rPr>
                 <w:rStyle w:val="Hyperlink"/>
@@ -6229,17 +5969,7 @@
                 <w:w w:val="99"/>
                 <w:lang w:val="pt-BR"/>
               </w:rPr>
-              <w:t>2.</w:t>
-            </w:r>
-            <w:r>
-              <w:rPr>
-                <w:rStyle w:val="Hyperlink"/>
-                <w:noProof/>
-                <w:spacing w:val="-2"/>
-                <w:w w:val="99"/>
-                <w:lang w:val="pt-BR"/>
-              </w:rPr>
-              <w:t>2</w:t>
+              <w:t>2.4</w:t>
             </w:r>
             <w:r>
               <w:rPr>
@@ -6257,7 +5987,24 @@
                 <w:noProof/>
                 <w:lang w:val="pt-BR"/>
               </w:rPr>
-              <w:t>DESCRIÇÃO TEXTUAL DOS ATORES</w:t>
+              <w:t>DESCRIÇÃO TEXTUAL DOS CASOS DE</w:t>
+            </w:r>
+            <w:r>
+              <w:rPr>
+                <w:rStyle w:val="Hyperlink"/>
+                <w:noProof/>
+                <w:spacing w:val="4"/>
+                <w:lang w:val="pt-BR"/>
+              </w:rPr>
+              <w:t xml:space="preserve"> </w:t>
+            </w:r>
+            <w:r>
+              <w:rPr>
+                <w:rStyle w:val="Hyperlink"/>
+                <w:noProof/>
+                <w:lang w:val="pt-BR"/>
+              </w:rPr>
+              <w:t>USO</w:t>
             </w:r>
             <w:r>
               <w:rPr>
@@ -6271,7 +6018,114 @@
                 <w:noProof/>
                 <w:webHidden/>
               </w:rPr>
-              <w:t>19</w:t>
+              <w:fldChar w:fldCharType="begin"/>
+            </w:r>
+            <w:r>
+              <w:rPr>
+                <w:noProof/>
+                <w:webHidden/>
+              </w:rPr>
+              <w:instrText xml:space="preserve"> PAGEREF _Toc26346818 \h </w:instrText>
+            </w:r>
+            <w:r>
+              <w:rPr>
+                <w:noProof/>
+                <w:webHidden/>
+              </w:rPr>
+            </w:r>
+            <w:r>
+              <w:rPr>
+                <w:noProof/>
+                <w:webHidden/>
+              </w:rPr>
+              <w:fldChar w:fldCharType="separate"/>
+            </w:r>
+            <w:r>
+              <w:rPr>
+                <w:noProof/>
+                <w:webHidden/>
+              </w:rPr>
+              <w:t>21</w:t>
+            </w:r>
+            <w:r>
+              <w:rPr>
+                <w:noProof/>
+                <w:webHidden/>
+              </w:rPr>
+              <w:fldChar w:fldCharType="end"/>
+            </w:r>
+          </w:hyperlink>
+        </w:p>
+        <w:p>
+          <w:pPr>
+            <w:pStyle w:val="Sumrio1"/>
+            <w:tabs>
+              <w:tab w:val="right" w:leader="dot" w:pos="9900"/>
+            </w:tabs>
+            <w:rPr>
+              <w:rFonts w:asciiTheme="minorHAnsi" w:eastAsiaTheme="minorEastAsia" w:hAnsiTheme="minorHAnsi" w:cstheme="minorBidi"/>
+              <w:noProof/>
+              <w:sz w:val="22"/>
+              <w:szCs w:val="22"/>
+              <w:lang w:val="pt-BR" w:eastAsia="pt-BR"/>
+            </w:rPr>
+          </w:pPr>
+          <w:hyperlink w:anchor="_Toc26346819" w:history="1">
+            <w:r>
+              <w:rPr>
+                <w:rStyle w:val="Hyperlink"/>
+                <w:noProof/>
+                <w:lang w:val="pt-BR"/>
+              </w:rPr>
+              <w:t>CAPÍTULO III – MODELO DE CLASSE</w:t>
+            </w:r>
+            <w:r>
+              <w:rPr>
+                <w:noProof/>
+                <w:webHidden/>
+              </w:rPr>
+              <w:tab/>
+            </w:r>
+            <w:r>
+              <w:rPr>
+                <w:noProof/>
+                <w:webHidden/>
+              </w:rPr>
+              <w:fldChar w:fldCharType="begin"/>
+            </w:r>
+            <w:r>
+              <w:rPr>
+                <w:noProof/>
+                <w:webHidden/>
+              </w:rPr>
+              <w:instrText xml:space="preserve"> PAGEREF _Toc26346819 \h </w:instrText>
+            </w:r>
+            <w:r>
+              <w:rPr>
+                <w:noProof/>
+                <w:webHidden/>
+              </w:rPr>
+            </w:r>
+            <w:r>
+              <w:rPr>
+                <w:noProof/>
+                <w:webHidden/>
+              </w:rPr>
+              <w:fldChar w:fldCharType="separate"/>
+            </w:r>
+            <w:r>
+              <w:rPr>
+                <w:noProof/>
+                <w:webHidden/>
+              </w:rPr>
+              <w:t>29</w:t>
+            </w:r>
+            <w:r>
+              <w:rPr>
+                <w:noProof/>
+                <w:webHidden/>
+              </w:rPr>
+              <w:fldChar w:fldCharType="end"/>
             </w:r>
           </w:hyperlink>
         </w:p>
@@ -6290,7 +6144,7 @@
               <w:lang w:val="pt-BR" w:eastAsia="pt-BR"/>
             </w:rPr>
           </w:pPr>
-          <w:hyperlink w:anchor="_Toc25163596" w:history="1">
+          <w:hyperlink w:anchor="_Toc26346820" w:history="1">
             <w:r>
               <w:rPr>
                 <w:rStyle w:val="Hyperlink"/>
@@ -6299,7 +6153,7 @@
                 <w:w w:val="99"/>
                 <w:lang w:val="pt-BR"/>
               </w:rPr>
-              <w:t>2.3</w:t>
+              <w:t>3.1</w:t>
             </w:r>
             <w:r>
               <w:rPr>
@@ -6317,13 +6171,13 @@
                 <w:noProof/>
                 <w:lang w:val="pt-BR"/>
               </w:rPr>
-              <w:t>DIAGRAMA DE CASO DE</w:t>
+              <w:t>DIAGRAMA DE</w:t>
             </w:r>
             <w:r>
               <w:rPr>
                 <w:rStyle w:val="Hyperlink"/>
                 <w:noProof/>
-                <w:spacing w:val="-5"/>
+                <w:spacing w:val="-3"/>
                 <w:lang w:val="pt-BR"/>
               </w:rPr>
               <w:t xml:space="preserve"> </w:t>
@@ -6334,7 +6188,7 @@
                 <w:noProof/>
                 <w:lang w:val="pt-BR"/>
               </w:rPr>
-              <w:t>USO</w:t>
+              <w:t>CLASSES</w:t>
             </w:r>
             <w:r>
               <w:rPr>
@@ -6355,7 +6209,7 @@
                 <w:noProof/>
                 <w:webHidden/>
               </w:rPr>
-              <w:instrText xml:space="preserve"> PAGEREF _Toc25163596 \h </w:instrText>
+              <w:instrText xml:space="preserve"> PAGEREF _Toc26346820 \h </w:instrText>
             </w:r>
             <w:r>
               <w:rPr>
@@ -6375,7 +6229,7 @@
                 <w:noProof/>
                 <w:webHidden/>
               </w:rPr>
-              <w:t>20</w:t>
+              <w:t>29</w:t>
             </w:r>
             <w:r>
               <w:rPr>
@@ -6401,7 +6255,7 @@
               <w:lang w:val="pt-BR" w:eastAsia="pt-BR"/>
             </w:rPr>
           </w:pPr>
-          <w:hyperlink w:anchor="_Toc25163597" w:history="1">
+          <w:hyperlink w:anchor="_Toc26346821" w:history="1">
             <w:r>
               <w:rPr>
                 <w:rStyle w:val="Hyperlink"/>
@@ -6410,7 +6264,7 @@
                 <w:w w:val="99"/>
                 <w:lang w:val="pt-BR"/>
               </w:rPr>
-              <w:t>2.4</w:t>
+              <w:t>3.2</w:t>
             </w:r>
             <w:r>
               <w:rPr>
@@ -6428,13 +6282,13 @@
                 <w:noProof/>
                 <w:lang w:val="pt-BR"/>
               </w:rPr>
-              <w:t>DESCRIÇÃO TEXTUAL DOS CASOS DE</w:t>
+              <w:t>DICIONÁRIO DAS</w:t>
             </w:r>
             <w:r>
               <w:rPr>
                 <w:rStyle w:val="Hyperlink"/>
                 <w:noProof/>
-                <w:spacing w:val="4"/>
+                <w:spacing w:val="1"/>
                 <w:lang w:val="pt-BR"/>
               </w:rPr>
               <w:t xml:space="preserve"> </w:t>
@@ -6445,7 +6299,7 @@
                 <w:noProof/>
                 <w:lang w:val="pt-BR"/>
               </w:rPr>
-              <w:t>USO</w:t>
+              <w:t>CLASSES</w:t>
             </w:r>
             <w:r>
               <w:rPr>
@@ -6466,7 +6320,7 @@
                 <w:noProof/>
                 <w:webHidden/>
               </w:rPr>
-              <w:instrText xml:space="preserve"> PAGEREF _Toc25163597 \h </w:instrText>
+              <w:instrText xml:space="preserve"> PAGEREF _Toc26346821 \h </w:instrText>
             </w:r>
             <w:r>
               <w:rPr>
@@ -6486,7 +6340,7 @@
                 <w:noProof/>
                 <w:webHidden/>
               </w:rPr>
-              <w:t>21</w:t>
+              <w:t>29</w:t>
             </w:r>
             <w:r>
               <w:rPr>
@@ -6511,14 +6365,14 @@
               <w:lang w:val="pt-BR" w:eastAsia="pt-BR"/>
             </w:rPr>
           </w:pPr>
-          <w:hyperlink w:anchor="_Toc25163598" w:history="1">
+          <w:hyperlink w:anchor="_Toc26346822" w:history="1">
             <w:r>
               <w:rPr>
                 <w:rStyle w:val="Hyperlink"/>
                 <w:noProof/>
                 <w:lang w:val="pt-BR"/>
               </w:rPr>
-              <w:t>CAPÍTULO III – MODELO DE CLASSE</w:t>
+              <w:t>CAPÍTULO IV - MODELO DE INTERAÇÕES</w:t>
             </w:r>
             <w:r>
               <w:rPr>
@@ -6539,7 +6393,7 @@
                 <w:noProof/>
                 <w:webHidden/>
               </w:rPr>
-              <w:instrText xml:space="preserve"> PAGEREF _Toc25163598 \h </w:instrText>
+              <w:instrText xml:space="preserve"> PAGEREF _Toc26346822 \h </w:instrText>
             </w:r>
             <w:r>
               <w:rPr>
@@ -6559,7 +6413,7 @@
                 <w:noProof/>
                 <w:webHidden/>
               </w:rPr>
-              <w:t>29</w:t>
+              <w:t>32</w:t>
             </w:r>
             <w:r>
               <w:rPr>
@@ -6585,16 +6439,14 @@
               <w:lang w:val="pt-BR" w:eastAsia="pt-BR"/>
             </w:rPr>
           </w:pPr>
-          <w:hyperlink w:anchor="_Toc25163599" w:history="1">
+          <w:hyperlink w:anchor="_Toc26346823" w:history="1">
             <w:r>
               <w:rPr>
                 <w:rStyle w:val="Hyperlink"/>
                 <w:noProof/>
-                <w:spacing w:val="-2"/>
-                <w:w w:val="99"/>
-                <w:lang w:val="pt-BR"/>
-              </w:rPr>
-              <w:t>3.1</w:t>
+                <w:lang w:val="pt-BR"/>
+              </w:rPr>
+              <w:t>4.1</w:t>
             </w:r>
             <w:r>
               <w:rPr>
@@ -6612,24 +6464,80 @@
                 <w:noProof/>
                 <w:lang w:val="pt-BR"/>
               </w:rPr>
-              <w:t>DIAGRAMA DE</w:t>
-            </w:r>
+              <w:t>DIAGRAMA DE SEQUENCIA</w:t>
+            </w:r>
+            <w:r>
+              <w:rPr>
+                <w:noProof/>
+                <w:webHidden/>
+              </w:rPr>
+              <w:tab/>
+            </w:r>
+            <w:r>
+              <w:rPr>
+                <w:noProof/>
+                <w:webHidden/>
+              </w:rPr>
+              <w:fldChar w:fldCharType="begin"/>
+            </w:r>
+            <w:r>
+              <w:rPr>
+                <w:noProof/>
+                <w:webHidden/>
+              </w:rPr>
+              <w:instrText xml:space="preserve"> PAGEREF _Toc26346823 \h </w:instrText>
+            </w:r>
+            <w:r>
+              <w:rPr>
+                <w:noProof/>
+                <w:webHidden/>
+              </w:rPr>
+            </w:r>
+            <w:r>
+              <w:rPr>
+                <w:noProof/>
+                <w:webHidden/>
+              </w:rPr>
+              <w:fldChar w:fldCharType="separate"/>
+            </w:r>
+            <w:r>
+              <w:rPr>
+                <w:noProof/>
+                <w:webHidden/>
+              </w:rPr>
+              <w:t>32</w:t>
+            </w:r>
+            <w:r>
+              <w:rPr>
+                <w:noProof/>
+                <w:webHidden/>
+              </w:rPr>
+              <w:fldChar w:fldCharType="end"/>
+            </w:r>
+          </w:hyperlink>
+        </w:p>
+        <w:p>
+          <w:pPr>
+            <w:pStyle w:val="Sumrio1"/>
+            <w:tabs>
+              <w:tab w:val="right" w:leader="dot" w:pos="9900"/>
+            </w:tabs>
+            <w:rPr>
+              <w:rFonts w:asciiTheme="minorHAnsi" w:eastAsiaTheme="minorEastAsia" w:hAnsiTheme="minorHAnsi" w:cstheme="minorBidi"/>
+              <w:noProof/>
+              <w:sz w:val="22"/>
+              <w:szCs w:val="22"/>
+              <w:lang w:val="pt-BR" w:eastAsia="pt-BR"/>
+            </w:rPr>
+          </w:pPr>
+          <w:hyperlink w:anchor="_Toc26346824" w:history="1">
             <w:r>
               <w:rPr>
                 <w:rStyle w:val="Hyperlink"/>
                 <w:noProof/>
-                <w:spacing w:val="-3"/>
-                <w:lang w:val="pt-BR"/>
-              </w:rPr>
-              <w:t xml:space="preserve"> </w:t>
-            </w:r>
-            <w:r>
-              <w:rPr>
-                <w:rStyle w:val="Hyperlink"/>
-                <w:noProof/>
-                <w:lang w:val="pt-BR"/>
-              </w:rPr>
-              <w:t>CLASSES</w:t>
+                <w:lang w:val="pt-BR"/>
+              </w:rPr>
+              <w:t>CAPÍTULO V - MODELO DE TRANSIÇÃO DE ESTADO</w:t>
             </w:r>
             <w:r>
               <w:rPr>
@@ -6650,7 +6558,7 @@
                 <w:noProof/>
                 <w:webHidden/>
               </w:rPr>
-              <w:instrText xml:space="preserve"> PAGEREF _Toc25163599 \h </w:instrText>
+              <w:instrText xml:space="preserve"> PAGEREF _Toc26346824 \h </w:instrText>
             </w:r>
             <w:r>
               <w:rPr>
@@ -6670,7 +6578,7 @@
                 <w:noProof/>
                 <w:webHidden/>
               </w:rPr>
-              <w:t>29</w:t>
+              <w:t>38</w:t>
             </w:r>
             <w:r>
               <w:rPr>
@@ -6696,7 +6604,7 @@
               <w:lang w:val="pt-BR" w:eastAsia="pt-BR"/>
             </w:rPr>
           </w:pPr>
-          <w:hyperlink w:anchor="_Toc25163600" w:history="1">
+          <w:hyperlink w:anchor="_Toc26346825" w:history="1">
             <w:r>
               <w:rPr>
                 <w:rStyle w:val="Hyperlink"/>
@@ -6705,7 +6613,7 @@
                 <w:w w:val="99"/>
                 <w:lang w:val="pt-BR"/>
               </w:rPr>
-              <w:t>3.2</w:t>
+              <w:t>5.1</w:t>
             </w:r>
             <w:r>
               <w:rPr>
@@ -6723,13 +6631,13 @@
                 <w:noProof/>
                 <w:lang w:val="pt-BR"/>
               </w:rPr>
-              <w:t>DICIONÁRIO DAS</w:t>
+              <w:t>DIAGRAMA DE TRANSIÇÃO DE</w:t>
             </w:r>
             <w:r>
               <w:rPr>
                 <w:rStyle w:val="Hyperlink"/>
                 <w:noProof/>
-                <w:spacing w:val="1"/>
+                <w:spacing w:val="-1"/>
                 <w:lang w:val="pt-BR"/>
               </w:rPr>
               <w:t xml:space="preserve"> </w:t>
@@ -6740,7 +6648,7 @@
                 <w:noProof/>
                 <w:lang w:val="pt-BR"/>
               </w:rPr>
-              <w:t>CLASSES</w:t>
+              <w:t>ESTADO</w:t>
             </w:r>
             <w:r>
               <w:rPr>
@@ -6761,7 +6669,7 @@
                 <w:noProof/>
                 <w:webHidden/>
               </w:rPr>
-              <w:instrText xml:space="preserve"> PAGEREF _Toc25163600 \h </w:instrText>
+              <w:instrText xml:space="preserve"> PAGEREF _Toc26346825 \h </w:instrText>
             </w:r>
             <w:r>
               <w:rPr>
@@ -6781,80 +6689,7 @@
                 <w:noProof/>
                 <w:webHidden/>
               </w:rPr>
-              <w:t>29</w:t>
-            </w:r>
-            <w:r>
-              <w:rPr>
-                <w:noProof/>
-                <w:webHidden/>
-              </w:rPr>
-              <w:fldChar w:fldCharType="end"/>
-            </w:r>
-          </w:hyperlink>
-        </w:p>
-        <w:p>
-          <w:pPr>
-            <w:pStyle w:val="Sumrio1"/>
-            <w:tabs>
-              <w:tab w:val="right" w:leader="dot" w:pos="9900"/>
-            </w:tabs>
-            <w:rPr>
-              <w:rFonts w:asciiTheme="minorHAnsi" w:eastAsiaTheme="minorEastAsia" w:hAnsiTheme="minorHAnsi" w:cstheme="minorBidi"/>
-              <w:noProof/>
-              <w:sz w:val="22"/>
-              <w:szCs w:val="22"/>
-              <w:lang w:val="pt-BR" w:eastAsia="pt-BR"/>
-            </w:rPr>
-          </w:pPr>
-          <w:hyperlink w:anchor="_Toc25163601" w:history="1">
-            <w:r>
-              <w:rPr>
-                <w:rStyle w:val="Hyperlink"/>
-                <w:noProof/>
-                <w:lang w:val="pt-BR"/>
-              </w:rPr>
-              <w:t>CAPÍTULO IV - MODELO DE INTERAÇÕES</w:t>
-            </w:r>
-            <w:r>
-              <w:rPr>
-                <w:noProof/>
-                <w:webHidden/>
-              </w:rPr>
-              <w:tab/>
-            </w:r>
-            <w:r>
-              <w:rPr>
-                <w:noProof/>
-                <w:webHidden/>
-              </w:rPr>
-              <w:fldChar w:fldCharType="begin"/>
-            </w:r>
-            <w:r>
-              <w:rPr>
-                <w:noProof/>
-                <w:webHidden/>
-              </w:rPr>
-              <w:instrText xml:space="preserve"> PAGEREF _Toc25163601 \h </w:instrText>
-            </w:r>
-            <w:r>
-              <w:rPr>
-                <w:noProof/>
-                <w:webHidden/>
-              </w:rPr>
-            </w:r>
-            <w:r>
-              <w:rPr>
-                <w:noProof/>
-                <w:webHidden/>
-              </w:rPr>
-              <w:fldChar w:fldCharType="separate"/>
-            </w:r>
-            <w:r>
-              <w:rPr>
-                <w:noProof/>
-                <w:webHidden/>
-              </w:rPr>
-              <w:t>32</w:t>
+              <w:t>38</w:t>
             </w:r>
             <w:r>
               <w:rPr>
@@ -6880,14 +6715,16 @@
               <w:lang w:val="pt-BR" w:eastAsia="pt-BR"/>
             </w:rPr>
           </w:pPr>
-          <w:hyperlink w:anchor="_Toc25163602" w:history="1">
+          <w:hyperlink w:anchor="_Toc26346826" w:history="1">
             <w:r>
               <w:rPr>
                 <w:rStyle w:val="Hyperlink"/>
                 <w:noProof/>
-                <w:lang w:val="pt-BR"/>
-              </w:rPr>
-              <w:t>4.1</w:t>
+                <w:spacing w:val="-2"/>
+                <w:w w:val="99"/>
+                <w:lang w:val="pt-BR"/>
+              </w:rPr>
+              <w:t>5.2</w:t>
             </w:r>
             <w:r>
               <w:rPr>
@@ -6905,7 +6742,24 @@
                 <w:noProof/>
                 <w:lang w:val="pt-BR"/>
               </w:rPr>
-              <w:t>DIAGRAMA DE SEQUENCIA</w:t>
+              <w:t>TABELA DE TRANSIÇÃO DE</w:t>
+            </w:r>
+            <w:r>
+              <w:rPr>
+                <w:rStyle w:val="Hyperlink"/>
+                <w:noProof/>
+                <w:spacing w:val="-1"/>
+                <w:lang w:val="pt-BR"/>
+              </w:rPr>
+              <w:t xml:space="preserve"> </w:t>
+            </w:r>
+            <w:r>
+              <w:rPr>
+                <w:rStyle w:val="Hyperlink"/>
+                <w:noProof/>
+                <w:lang w:val="pt-BR"/>
+              </w:rPr>
+              <w:t>ESTADO</w:t>
             </w:r>
             <w:r>
               <w:rPr>
@@ -6926,7 +6780,7 @@
                 <w:noProof/>
                 <w:webHidden/>
               </w:rPr>
-              <w:instrText xml:space="preserve"> PAGEREF _Toc25163602 \h </w:instrText>
+              <w:instrText xml:space="preserve"> PAGEREF _Toc26346826 \h </w:instrText>
             </w:r>
             <w:r>
               <w:rPr>
@@ -6946,7 +6800,7 @@
                 <w:noProof/>
                 <w:webHidden/>
               </w:rPr>
-              <w:t>32</w:t>
+              <w:t>38</w:t>
             </w:r>
             <w:r>
               <w:rPr>
@@ -6971,14 +6825,14 @@
               <w:lang w:val="pt-BR" w:eastAsia="pt-BR"/>
             </w:rPr>
           </w:pPr>
-          <w:hyperlink w:anchor="_Toc25163603" w:history="1">
+          <w:hyperlink w:anchor="_Toc26346827" w:history="1">
             <w:r>
               <w:rPr>
                 <w:rStyle w:val="Hyperlink"/>
                 <w:noProof/>
                 <w:lang w:val="pt-BR"/>
               </w:rPr>
-              <w:t>CAPÍTULO V - MODELO DE TRANSIÇÃO DE ESTADO</w:t>
+              <w:t>BIBLIOGRAFIA</w:t>
             </w:r>
             <w:r>
               <w:rPr>
@@ -6999,7 +6853,7 @@
                 <w:noProof/>
                 <w:webHidden/>
               </w:rPr>
-              <w:instrText xml:space="preserve"> PAGEREF _Toc25163603 \h </w:instrText>
+              <w:instrText xml:space="preserve"> PAGEREF _Toc26346827 \h </w:instrText>
             </w:r>
             <w:r>
               <w:rPr>
@@ -7019,229 +6873,7 @@
                 <w:noProof/>
                 <w:webHidden/>
               </w:rPr>
-              <w:t>38</w:t>
-            </w:r>
-            <w:r>
-              <w:rPr>
-                <w:noProof/>
-                <w:webHidden/>
-              </w:rPr>
-              <w:fldChar w:fldCharType="end"/>
-            </w:r>
-          </w:hyperlink>
-        </w:p>
-        <w:p>
-          <w:pPr>
-            <w:pStyle w:val="Sumrio2"/>
-            <w:tabs>
-              <w:tab w:val="left" w:pos="1437"/>
-              <w:tab w:val="right" w:leader="dot" w:pos="9900"/>
-            </w:tabs>
-            <w:rPr>
-              <w:rFonts w:asciiTheme="minorHAnsi" w:eastAsiaTheme="minorEastAsia" w:hAnsiTheme="minorHAnsi" w:cstheme="minorBidi"/>
-              <w:noProof/>
-              <w:sz w:val="22"/>
-              <w:szCs w:val="22"/>
-              <w:lang w:val="pt-BR" w:eastAsia="pt-BR"/>
-            </w:rPr>
-          </w:pPr>
-          <w:hyperlink w:anchor="_Toc25163604" w:history="1">
-            <w:r>
-              <w:rPr>
-                <w:rStyle w:val="Hyperlink"/>
-                <w:noProof/>
-                <w:spacing w:val="-2"/>
-                <w:w w:val="99"/>
-                <w:lang w:val="pt-BR"/>
-              </w:rPr>
-              <w:t>5.1</w:t>
-            </w:r>
-            <w:r>
-              <w:rPr>
-                <w:rFonts w:asciiTheme="minorHAnsi" w:eastAsiaTheme="minorEastAsia" w:hAnsiTheme="minorHAnsi" w:cstheme="minorBidi"/>
-                <w:noProof/>
-                <w:sz w:val="22"/>
-                <w:szCs w:val="22"/>
-                <w:lang w:val="pt-BR" w:eastAsia="pt-BR"/>
-              </w:rPr>
-              <w:tab/>
-            </w:r>
-            <w:r>
-              <w:rPr>
-                <w:rStyle w:val="Hyperlink"/>
-                <w:noProof/>
-                <w:lang w:val="pt-BR"/>
-              </w:rPr>
-              <w:t>DIAGRAMA DE TRANSIÇÃO DE</w:t>
-            </w:r>
-            <w:r>
-              <w:rPr>
-                <w:rStyle w:val="Hyperlink"/>
-                <w:noProof/>
-                <w:spacing w:val="-1"/>
-                <w:lang w:val="pt-BR"/>
-              </w:rPr>
-              <w:t xml:space="preserve"> </w:t>
-            </w:r>
-            <w:r>
-              <w:rPr>
-                <w:rStyle w:val="Hyperlink"/>
-                <w:noProof/>
-                <w:lang w:val="pt-BR"/>
-              </w:rPr>
-              <w:t>ESTADO</w:t>
-            </w:r>
-            <w:r>
-              <w:rPr>
-                <w:noProof/>
-                <w:webHidden/>
-              </w:rPr>
-              <w:tab/>
-            </w:r>
-            <w:r>
-              <w:rPr>
-                <w:noProof/>
-                <w:webHidden/>
-              </w:rPr>
-              <w:fldChar w:fldCharType="begin"/>
-            </w:r>
-            <w:r>
-              <w:rPr>
-                <w:noProof/>
-                <w:webHidden/>
-              </w:rPr>
-              <w:instrText xml:space="preserve"> PAGEREF _Toc25163604 \h </w:instrText>
-            </w:r>
-            <w:r>
-              <w:rPr>
-                <w:noProof/>
-                <w:webHidden/>
-              </w:rPr>
-            </w:r>
-            <w:r>
-              <w:rPr>
-                <w:noProof/>
-                <w:webHidden/>
-              </w:rPr>
-              <w:fldChar w:fldCharType="separate"/>
-            </w:r>
-            <w:r>
-              <w:rPr>
-                <w:noProof/>
-                <w:webHidden/>
-              </w:rPr>
-              <w:t>38</w:t>
-            </w:r>
-            <w:r>
-              <w:rPr>
-                <w:noProof/>
-                <w:webHidden/>
-              </w:rPr>
-              <w:fldChar w:fldCharType="end"/>
-            </w:r>
-          </w:hyperlink>
-        </w:p>
-        <w:p>
-          <w:pPr>
-            <w:pStyle w:val="Sumrio2"/>
-            <w:tabs>
-              <w:tab w:val="left" w:pos="1437"/>
-              <w:tab w:val="right" w:leader="dot" w:pos="9900"/>
-            </w:tabs>
-            <w:rPr>
-              <w:rFonts w:asciiTheme="minorHAnsi" w:eastAsiaTheme="minorEastAsia" w:hAnsiTheme="minorHAnsi" w:cstheme="minorBidi"/>
-              <w:noProof/>
-              <w:sz w:val="22"/>
-              <w:szCs w:val="22"/>
-              <w:lang w:val="pt-BR" w:eastAsia="pt-BR"/>
-            </w:rPr>
-          </w:pPr>
-          <w:hyperlink w:anchor="_Toc25163605" w:history="1">
-            <w:r>
-              <w:rPr>
-                <w:rStyle w:val="Hyperlink"/>
-                <w:noProof/>
-                <w:spacing w:val="-2"/>
-                <w:w w:val="99"/>
-                <w:lang w:val="pt-BR"/>
-              </w:rPr>
-              <w:t>5.2</w:t>
-            </w:r>
-            <w:r>
-              <w:rPr>
-                <w:rFonts w:asciiTheme="minorHAnsi" w:eastAsiaTheme="minorEastAsia" w:hAnsiTheme="minorHAnsi" w:cstheme="minorBidi"/>
-                <w:noProof/>
-                <w:sz w:val="22"/>
-                <w:szCs w:val="22"/>
-                <w:lang w:val="pt-BR" w:eastAsia="pt-BR"/>
-              </w:rPr>
-              <w:tab/>
-            </w:r>
-            <w:r>
-              <w:rPr>
-                <w:rStyle w:val="Hyperlink"/>
-                <w:noProof/>
-                <w:lang w:val="pt-BR"/>
-              </w:rPr>
-              <w:t>TABELA DE TRANSIÇÃO DE</w:t>
-            </w:r>
-            <w:r>
-              <w:rPr>
-                <w:rStyle w:val="Hyperlink"/>
-                <w:noProof/>
-                <w:spacing w:val="-1"/>
-                <w:lang w:val="pt-BR"/>
-              </w:rPr>
-              <w:t xml:space="preserve"> </w:t>
-            </w:r>
-            <w:r>
-              <w:rPr>
-                <w:rStyle w:val="Hyperlink"/>
-                <w:noProof/>
-                <w:lang w:val="pt-BR"/>
-              </w:rPr>
-              <w:t>ESTADO</w:t>
-            </w:r>
-            <w:r>
-              <w:rPr>
-                <w:noProof/>
-                <w:webHidden/>
-              </w:rPr>
-              <w:tab/>
-            </w:r>
-            <w:r>
-              <w:rPr>
-                <w:noProof/>
-                <w:webHidden/>
-              </w:rPr>
-              <w:fldChar w:fldCharType="begin"/>
-            </w:r>
-            <w:r>
-              <w:rPr>
-                <w:noProof/>
-                <w:webHidden/>
-              </w:rPr>
-              <w:instrText xml:space="preserve"> PAGEREF _Toc25163605 \h </w:instrText>
-            </w:r>
-            <w:r>
-              <w:rPr>
-                <w:noProof/>
-                <w:webHidden/>
-              </w:rPr>
-            </w:r>
-            <w:r>
-              <w:rPr>
-                <w:noProof/>
-                <w:webHidden/>
-              </w:rPr>
-              <w:fldChar w:fldCharType="separate"/>
-            </w:r>
-            <w:r>
-              <w:rPr>
-                <w:noProof/>
-                <w:webHidden/>
-              </w:rPr>
-              <w:t>38</w:t>
+              <w:t>39</w:t>
             </w:r>
             <w:r>
               <w:rPr>
@@ -7266,14 +6898,14 @@
               <w:lang w:val="pt-BR" w:eastAsia="pt-BR"/>
             </w:rPr>
           </w:pPr>
-          <w:hyperlink w:anchor="_Toc25163606" w:history="1">
+          <w:hyperlink w:anchor="_Toc26346828" w:history="1">
             <w:r>
               <w:rPr>
                 <w:rStyle w:val="Hyperlink"/>
                 <w:noProof/>
                 <w:lang w:val="pt-BR"/>
               </w:rPr>
-              <w:t>BIBLIOGRAFIA</w:t>
+              <w:t>ANEXO – DOCUMENTO DE VISÃO</w:t>
             </w:r>
             <w:r>
               <w:rPr>
@@ -7294,80 +6926,7 @@
                 <w:noProof/>
                 <w:webHidden/>
               </w:rPr>
-              <w:instrText xml:space="preserve"> PAGEREF _Toc25163606 \h </w:instrText>
-            </w:r>
-            <w:r>
-              <w:rPr>
-                <w:noProof/>
-                <w:webHidden/>
-              </w:rPr>
-            </w:r>
-            <w:r>
-              <w:rPr>
-                <w:noProof/>
-                <w:webHidden/>
-              </w:rPr>
-              <w:fldChar w:fldCharType="separate"/>
-            </w:r>
-            <w:r>
-              <w:rPr>
-                <w:noProof/>
-                <w:webHidden/>
-              </w:rPr>
-              <w:t>39</w:t>
-            </w:r>
-            <w:r>
-              <w:rPr>
-                <w:noProof/>
-                <w:webHidden/>
-              </w:rPr>
-              <w:fldChar w:fldCharType="end"/>
-            </w:r>
-          </w:hyperlink>
-        </w:p>
-        <w:p>
-          <w:pPr>
-            <w:pStyle w:val="Sumrio1"/>
-            <w:tabs>
-              <w:tab w:val="right" w:leader="dot" w:pos="9900"/>
-            </w:tabs>
-            <w:rPr>
-              <w:rFonts w:asciiTheme="minorHAnsi" w:eastAsiaTheme="minorEastAsia" w:hAnsiTheme="minorHAnsi" w:cstheme="minorBidi"/>
-              <w:noProof/>
-              <w:sz w:val="22"/>
-              <w:szCs w:val="22"/>
-              <w:lang w:val="pt-BR" w:eastAsia="pt-BR"/>
-            </w:rPr>
-          </w:pPr>
-          <w:hyperlink w:anchor="_Toc25163607" w:history="1">
-            <w:r>
-              <w:rPr>
-                <w:rStyle w:val="Hyperlink"/>
-                <w:noProof/>
-                <w:lang w:val="pt-BR"/>
-              </w:rPr>
-              <w:t>ANEXO – DOCUMENTO DE VISÃO</w:t>
-            </w:r>
-            <w:r>
-              <w:rPr>
-                <w:noProof/>
-                <w:webHidden/>
-              </w:rPr>
-              <w:tab/>
-            </w:r>
-            <w:r>
-              <w:rPr>
-                <w:noProof/>
-                <w:webHidden/>
-              </w:rPr>
-              <w:fldChar w:fldCharType="begin"/>
-            </w:r>
-            <w:r>
-              <w:rPr>
-                <w:noProof/>
-                <w:webHidden/>
-              </w:rPr>
-              <w:instrText xml:space="preserve"> PAGEREF _Toc25163607 \h </w:instrText>
+              <w:instrText xml:space="preserve"> PAGEREF _Toc26346828 \h </w:instrText>
             </w:r>
             <w:r>
               <w:rPr>
@@ -7434,7 +6993,6 @@
           <w:sz w:val="32"/>
           <w:lang w:val="pt-BR"/>
         </w:rPr>
-        <w:lastRenderedPageBreak/>
         <w:t>LISTA DE FIGURAS</w:t>
       </w:r>
     </w:p>
@@ -8117,7 +7675,6 @@
           <w:sz w:val="32"/>
           <w:lang w:val="pt-BR"/>
         </w:rPr>
-        <w:lastRenderedPageBreak/>
         <w:t>LISTA DE TABELAS</w:t>
       </w:r>
     </w:p>
@@ -10847,16 +10404,15 @@
           <w:lang w:val="pt-BR"/>
         </w:rPr>
       </w:pPr>
-      <w:bookmarkStart w:id="1" w:name="_Toc25163567"/>
+      <w:bookmarkStart w:id="0" w:name="_Toc26346788"/>
       <w:r>
         <w:rPr>
           <w:u w:val="thick"/>
           <w:lang w:val="pt-BR"/>
         </w:rPr>
-        <w:lastRenderedPageBreak/>
         <w:t>CAPÍTULO I - INTRODUÇÃO</w:t>
       </w:r>
-      <w:bookmarkEnd w:id="1"/>
+      <w:bookmarkEnd w:id="0"/>
     </w:p>
     <w:p>
       <w:pPr>
@@ -11053,7 +10609,7 @@
           <w:lang w:val="pt-BR"/>
         </w:rPr>
       </w:pPr>
-      <w:bookmarkStart w:id="2" w:name="_Toc25163568"/>
+      <w:bookmarkStart w:id="1" w:name="_Toc26346789"/>
       <w:r>
         <w:rPr>
           <w:lang w:val="pt-BR"/>
@@ -11073,7 +10629,7 @@
         </w:rPr>
         <w:t>TEMA</w:t>
       </w:r>
-      <w:bookmarkEnd w:id="2"/>
+      <w:bookmarkEnd w:id="1"/>
     </w:p>
     <w:p>
       <w:pPr>
@@ -11134,14 +10690,14 @@
           <w:lang w:val="pt-BR"/>
         </w:rPr>
       </w:pPr>
-      <w:bookmarkStart w:id="3" w:name="_Toc25163569"/>
+      <w:bookmarkStart w:id="2" w:name="_Toc26346790"/>
       <w:r>
         <w:rPr>
           <w:lang w:val="pt-BR"/>
         </w:rPr>
         <w:t>JUSTIFICATIVA</w:t>
       </w:r>
-      <w:bookmarkEnd w:id="3"/>
+      <w:bookmarkEnd w:id="2"/>
     </w:p>
     <w:p>
       <w:pPr>
@@ -11370,14 +10926,14 @@
           <w:lang w:val="pt-BR"/>
         </w:rPr>
       </w:pPr>
-      <w:bookmarkStart w:id="4" w:name="_Toc25163570"/>
+      <w:bookmarkStart w:id="3" w:name="_Toc26346791"/>
       <w:r>
         <w:rPr>
           <w:lang w:val="pt-BR"/>
         </w:rPr>
         <w:t>OBJETIVO</w:t>
       </w:r>
-      <w:bookmarkEnd w:id="4"/>
+      <w:bookmarkEnd w:id="3"/>
     </w:p>
     <w:p>
       <w:pPr>
@@ -11461,7 +11017,6 @@
           <w:sz w:val="24"/>
           <w:lang w:val="pt-BR"/>
         </w:rPr>
-        <w:lastRenderedPageBreak/>
         <w:t>As rotinas relacionadas ao controle de reservas, empréstimos e devolução das</w:t>
       </w:r>
       <w:r>
@@ -11668,7 +11223,7 @@
           <w:lang w:val="pt-BR"/>
         </w:rPr>
       </w:pPr>
-      <w:bookmarkStart w:id="5" w:name="_Toc25163571"/>
+      <w:bookmarkStart w:id="4" w:name="_Toc26346792"/>
       <w:r>
         <w:rPr>
           <w:lang w:val="pt-BR"/>
@@ -11688,7 +11243,7 @@
         </w:rPr>
         <w:t>ORGANIZACIONAL</w:t>
       </w:r>
-      <w:bookmarkEnd w:id="5"/>
+      <w:bookmarkEnd w:id="4"/>
     </w:p>
     <w:p>
       <w:pPr>
@@ -11705,7 +11260,7 @@
           <w:lang w:val="pt-BR"/>
         </w:rPr>
       </w:pPr>
-      <w:bookmarkStart w:id="6" w:name="_Toc25163572"/>
+      <w:bookmarkStart w:id="5" w:name="_Toc26346793"/>
       <w:r>
         <w:rPr>
           <w:lang w:val="pt-BR"/>
@@ -11725,7 +11280,7 @@
         </w:rPr>
         <w:t>empresa</w:t>
       </w:r>
-      <w:bookmarkEnd w:id="6"/>
+      <w:bookmarkEnd w:id="5"/>
     </w:p>
     <w:p>
       <w:pPr>
@@ -12100,7 +11655,7 @@
           <w:lang w:val="pt-BR"/>
         </w:rPr>
       </w:pPr>
-      <w:bookmarkStart w:id="7" w:name="_Toc25163573"/>
+      <w:bookmarkStart w:id="6" w:name="_Toc26346794"/>
       <w:r>
         <w:rPr>
           <w:lang w:val="pt-BR"/>
@@ -12120,7 +11675,7 @@
         </w:rPr>
         <w:t>atividade</w:t>
       </w:r>
-      <w:bookmarkEnd w:id="7"/>
+      <w:bookmarkEnd w:id="6"/>
     </w:p>
     <w:p>
       <w:pPr>
@@ -12196,15 +11751,7 @@
           <w:sz w:val="24"/>
           <w:lang w:val="pt-BR"/>
         </w:rPr>
-        <w:t xml:space="preserve">Sendo uma empresa que acabou de sair de uma incubadora de empresas, ela ainda não possui uma estrutura tão complexa como visto em grandes corporações. Em compensação as prioridades da empresa são: Organização, time e metodologia. Hoje em dia os sistemas de informação são essenciais para atingir os resultados desejados nas organizações. Para isso, é fundamental contar com uma eficiente </w:t>
-      </w:r>
-      <w:r>
-        <w:rPr>
-          <w:sz w:val="24"/>
-          <w:lang w:val="pt-BR"/>
-        </w:rPr>
-        <w:lastRenderedPageBreak/>
-        <w:t>sustentação dos sistemas em produção, mantendo-os estáveis e confiáveis em um processo ágil para atender as constantes mudanças de negócio. Nesse contexto que a Estra pode ser o parceiro da sua empresa atendendo a demanda em formato de Fábrica de Software.</w:t>
+        <w:t>Sendo uma empresa que acabou de sair de uma incubadora de empresas, ela ainda não possui uma estrutura tão complexa como visto em grandes corporações. Em compensação as prioridades da empresa são: Organização, time e metodologia. Hoje em dia os sistemas de informação são essenciais para atingir os resultados desejados nas organizações. Para isso, é fundamental contar com uma eficiente sustentação dos sistemas em produção, mantendo-os estáveis e confiáveis em um processo ágil para atender as constantes mudanças de negócio. Nesse contexto que a Estra pode ser o parceiro da sua empresa atendendo a demanda em formato de Fábrica de Software.</w:t>
       </w:r>
     </w:p>
     <w:p>
@@ -12298,7 +11845,7 @@
           <w:lang w:val="pt-BR"/>
         </w:rPr>
       </w:pPr>
-      <w:bookmarkStart w:id="8" w:name="_Toc25163574"/>
+      <w:bookmarkStart w:id="7" w:name="_Toc26346795"/>
       <w:r>
         <w:rPr>
           <w:lang w:val="pt-BR"/>
@@ -12318,7 +11865,7 @@
         </w:rPr>
         <w:t>empresa</w:t>
       </w:r>
-      <w:bookmarkEnd w:id="8"/>
+      <w:bookmarkEnd w:id="7"/>
     </w:p>
     <w:p>
       <w:pPr>
@@ -12521,15 +12068,7 @@
           <w:sz w:val="24"/>
           <w:lang w:val="pt-BR"/>
         </w:rPr>
-        <w:t xml:space="preserve">Encarregado de manter a equipe engajada e motivada durante todo o projeto. Também é responsável por identificar e entender cada uma das particularidades dos membros da equipe de desenvolvimento a fim de gerenciar essas questões de forma eficaz e com isso alocar as pessoas nas atividades adequadas, combinando o escopo do trabalho com </w:t>
-      </w:r>
-      <w:r>
-        <w:rPr>
-          <w:sz w:val="24"/>
-          <w:lang w:val="pt-BR"/>
-        </w:rPr>
-        <w:lastRenderedPageBreak/>
-        <w:t>as habilidades individuais.</w:t>
+        <w:t>Encarregado de manter a equipe engajada e motivada durante todo o projeto. Também é responsável por identificar e entender cada uma das particularidades dos membros da equipe de desenvolvimento a fim de gerenciar essas questões de forma eficaz e com isso alocar as pessoas nas atividades adequadas, combinando o escopo do trabalho com as habilidades individuais.</w:t>
       </w:r>
     </w:p>
     <w:p>
@@ -12668,12 +12207,11 @@
           <w:lang w:val="pt-BR"/>
         </w:rPr>
       </w:pPr>
-      <w:bookmarkStart w:id="9" w:name="_Toc25163575"/>
-      <w:r>
-        <w:rPr>
-          <w:lang w:val="pt-BR"/>
-        </w:rPr>
-        <w:lastRenderedPageBreak/>
+      <w:bookmarkStart w:id="8" w:name="_Toc26346796"/>
+      <w:r>
+        <w:rPr>
+          <w:lang w:val="pt-BR"/>
+        </w:rPr>
         <w:t>Plataforma</w:t>
       </w:r>
       <w:r>
@@ -12689,7 +12227,7 @@
         </w:rPr>
         <w:t>tecnológica</w:t>
       </w:r>
-      <w:bookmarkEnd w:id="9"/>
+      <w:bookmarkEnd w:id="8"/>
     </w:p>
     <w:p>
       <w:pPr>
@@ -13074,21 +12612,12 @@
                 <w:lang w:val="pt-BR"/>
               </w:rPr>
             </w:pPr>
-            <w:proofErr w:type="gramStart"/>
-            <w:r>
-              <w:rPr>
-                <w:sz w:val="24"/>
-                <w:lang w:val="pt-BR"/>
-              </w:rPr>
-              <w:t>Intel(</w:t>
-            </w:r>
-            <w:proofErr w:type="gramEnd"/>
-            <w:r>
-              <w:rPr>
-                <w:sz w:val="24"/>
-                <w:lang w:val="pt-BR"/>
-              </w:rPr>
-              <w:t>R) Core(TM) i5-2500 CPU – 3.30GHz</w:t>
+            <w:r>
+              <w:rPr>
+                <w:sz w:val="24"/>
+                <w:lang w:val="pt-BR"/>
+              </w:rPr>
+              <w:t>Intel(R) Core(TM) i5-2500 CPU – 3.30GHz</w:t>
             </w:r>
           </w:p>
           <w:p>
@@ -14413,7 +13942,6 @@
           <w:sz w:val="24"/>
           <w:lang w:val="pt-BR"/>
         </w:rPr>
-        <w:lastRenderedPageBreak/>
         <w:t>Licença Windows 10;</w:t>
       </w:r>
     </w:p>
@@ -14612,7 +14140,7 @@
           <w:lang w:val="pt-BR"/>
         </w:rPr>
       </w:pPr>
-      <w:bookmarkStart w:id="10" w:name="_Toc25163576"/>
+      <w:bookmarkStart w:id="9" w:name="_Toc26346797"/>
       <w:r>
         <w:rPr>
           <w:lang w:val="pt-BR"/>
@@ -14632,7 +14160,7 @@
         </w:rPr>
         <w:t>SISTEMA</w:t>
       </w:r>
-      <w:bookmarkEnd w:id="10"/>
+      <w:bookmarkEnd w:id="9"/>
     </w:p>
     <w:p>
       <w:pPr>
@@ -14655,7 +14183,7 @@
           <w:lang w:val="pt-BR"/>
         </w:rPr>
       </w:pPr>
-      <w:bookmarkStart w:id="11" w:name="_Toc25163577"/>
+      <w:bookmarkStart w:id="10" w:name="_Toc26346798"/>
       <w:r>
         <w:rPr>
           <w:lang w:val="pt-BR"/>
@@ -14686,7 +14214,7 @@
         </w:rPr>
         <w:t xml:space="preserve"> Descrição do minimundo do Sistema</w:t>
       </w:r>
-      <w:bookmarkEnd w:id="11"/>
+      <w:bookmarkEnd w:id="10"/>
     </w:p>
     <w:p>
       <w:pPr>
@@ -15022,7 +14550,6 @@
         <w:rPr>
           <w:lang w:val="pt-BR"/>
         </w:rPr>
-        <w:lastRenderedPageBreak/>
         <w:t>•</w:t>
       </w:r>
       <w:r>
@@ -15317,14 +14844,7 @@
         <w:rPr>
           <w:lang w:val="pt-BR"/>
         </w:rPr>
-        <w:t xml:space="preserve">Por fim na funcionalidade Lista de Compras o usuário seleciona o cardápio semanal que deseja gerar a lista de compras, então o sistema realizará um cálculo que </w:t>
-      </w:r>
-      <w:r>
-        <w:rPr>
-          <w:lang w:val="pt-BR"/>
-        </w:rPr>
-        <w:lastRenderedPageBreak/>
-        <w:t xml:space="preserve">deve totalizar a quantidade (fazendo as devidas conversões das unidades de medidas) dos ingredientes das receitas que se encontram no cardápio semanal, desse modo o usuário comprará apenas a quantidade que necessita para confeccionar as receitas do cardápio. </w:t>
+        <w:t xml:space="preserve">Por fim na funcionalidade Lista de Compras o usuário seleciona o cardápio semanal que deseja gerar a lista de compras, então o sistema realizará um cálculo que deve totalizar a quantidade (fazendo as devidas conversões das unidades de medidas) dos ingredientes das receitas que se encontram no cardápio semanal, desse modo o usuário comprará apenas a quantidade que necessita para confeccionar as receitas do cardápio. </w:t>
       </w:r>
     </w:p>
     <w:p>
@@ -15387,7 +14907,7 @@
           <w:lang w:val="pt-BR"/>
         </w:rPr>
       </w:pPr>
-      <w:bookmarkStart w:id="12" w:name="_Toc25163578"/>
+      <w:bookmarkStart w:id="11" w:name="_Toc26346799"/>
       <w:r>
         <w:rPr>
           <w:lang w:val="pt-BR"/>
@@ -15407,7 +14927,7 @@
         </w:rPr>
         <w:t>negócio</w:t>
       </w:r>
-      <w:bookmarkEnd w:id="12"/>
+      <w:bookmarkEnd w:id="11"/>
     </w:p>
     <w:p>
       <w:pPr>
@@ -15547,7 +15067,7 @@
           <w:lang w:val="pt-BR"/>
         </w:rPr>
       </w:pPr>
-      <w:bookmarkStart w:id="13" w:name="_Toc25163579"/>
+      <w:bookmarkStart w:id="12" w:name="_Toc26346800"/>
       <w:r>
         <w:rPr>
           <w:lang w:val="pt-BR"/>
@@ -15567,7 +15087,7 @@
         </w:rPr>
         <w:t>sistema</w:t>
       </w:r>
-      <w:bookmarkEnd w:id="13"/>
+      <w:bookmarkEnd w:id="12"/>
     </w:p>
     <w:p>
       <w:pPr>
@@ -16170,7 +15690,6 @@
                 <w:sz w:val="24"/>
                 <w:lang w:val="pt-BR"/>
               </w:rPr>
-              <w:lastRenderedPageBreak/>
               <w:t>ID:</w:t>
             </w:r>
           </w:p>
@@ -17358,23 +16877,7 @@
                 <w:sz w:val="24"/>
                 <w:lang w:val="pt-BR"/>
               </w:rPr>
-              <w:t xml:space="preserve"> </w:t>
-            </w:r>
-            <w:proofErr w:type="gramStart"/>
-            <w:r>
-              <w:rPr>
-                <w:sz w:val="24"/>
-                <w:lang w:val="pt-BR"/>
-              </w:rPr>
-              <w:t>e Angular</w:t>
-            </w:r>
-            <w:proofErr w:type="gramEnd"/>
-            <w:r>
-              <w:rPr>
-                <w:sz w:val="24"/>
-                <w:lang w:val="pt-BR"/>
-              </w:rPr>
-              <w:t xml:space="preserve"> para o front-</w:t>
+              <w:t xml:space="preserve"> e Angular para o front-</w:t>
             </w:r>
             <w:proofErr w:type="spellStart"/>
             <w:r>
@@ -17854,7 +17357,6 @@
                 <w:sz w:val="24"/>
                 <w:lang w:val="pt-BR"/>
               </w:rPr>
-              <w:lastRenderedPageBreak/>
               <w:t>Descrição:</w:t>
             </w:r>
           </w:p>
@@ -17945,7 +17447,7 @@
           <w:lang w:val="pt-BR"/>
         </w:rPr>
       </w:pPr>
-      <w:bookmarkStart w:id="14" w:name="_Toc25163580"/>
+      <w:bookmarkStart w:id="13" w:name="_Toc26346801"/>
       <w:r>
         <w:rPr>
           <w:lang w:val="pt-BR"/>
@@ -17965,7 +17467,7 @@
         </w:rPr>
         <w:t>negócio</w:t>
       </w:r>
-      <w:bookmarkEnd w:id="14"/>
+      <w:bookmarkEnd w:id="13"/>
     </w:p>
     <w:p>
       <w:pPr>
@@ -18249,7 +17751,6 @@
                 <w:sz w:val="24"/>
                 <w:lang w:val="pt-BR"/>
               </w:rPr>
-              <w:lastRenderedPageBreak/>
               <w:t>ID:</w:t>
             </w:r>
           </w:p>
@@ -20071,7 +19572,6 @@
                 <w:sz w:val="24"/>
                 <w:lang w:val="pt-BR"/>
               </w:rPr>
-              <w:lastRenderedPageBreak/>
               <w:t>Descrição:</w:t>
             </w:r>
           </w:p>
@@ -20463,7 +19963,7 @@
           <w:lang w:val="pt-BR"/>
         </w:rPr>
       </w:pPr>
-      <w:bookmarkStart w:id="15" w:name="_Toc25163581"/>
+      <w:bookmarkStart w:id="14" w:name="_Toc26346802"/>
       <w:r>
         <w:rPr>
           <w:lang w:val="pt-BR"/>
@@ -20483,7 +19983,7 @@
         </w:rPr>
         <w:t>AJUSTADOS</w:t>
       </w:r>
-      <w:bookmarkEnd w:id="15"/>
+      <w:bookmarkEnd w:id="14"/>
     </w:p>
     <w:p>
       <w:pPr>
@@ -20496,7 +19996,7 @@
           <w:lang w:val="pt-BR"/>
         </w:rPr>
       </w:pPr>
-      <w:bookmarkStart w:id="16" w:name="_Toc25163582"/>
+      <w:bookmarkStart w:id="15" w:name="_Toc26346803"/>
       <w:r>
         <w:rPr>
           <w:lang w:val="pt-BR"/>
@@ -20522,7 +20022,7 @@
         </w:rPr>
         <w:t>dados</w:t>
       </w:r>
-      <w:bookmarkEnd w:id="16"/>
+      <w:bookmarkEnd w:id="15"/>
     </w:p>
     <w:p>
       <w:pPr>
@@ -21409,7 +20909,7 @@
           <w:lang w:val="pt-BR"/>
         </w:rPr>
       </w:pPr>
-      <w:bookmarkStart w:id="17" w:name="_Toc25163583"/>
+      <w:bookmarkStart w:id="16" w:name="_Toc26346804"/>
       <w:r>
         <w:rPr>
           <w:lang w:val="pt-BR"/>
@@ -21429,7 +20929,7 @@
         </w:rPr>
         <w:t>transacionais</w:t>
       </w:r>
-      <w:bookmarkEnd w:id="17"/>
+      <w:bookmarkEnd w:id="16"/>
     </w:p>
     <w:p>
       <w:pPr>
@@ -22160,7 +21660,6 @@
                 <w:sz w:val="24"/>
                 <w:lang w:val="pt-BR"/>
               </w:rPr>
-              <w:lastRenderedPageBreak/>
               <w:t>Planejar cardápio semanal</w:t>
             </w:r>
           </w:p>
@@ -22546,7 +22045,7 @@
           <w:lang w:val="pt-BR"/>
         </w:rPr>
       </w:pPr>
-      <w:bookmarkStart w:id="18" w:name="_Toc25163584"/>
+      <w:bookmarkStart w:id="17" w:name="_Toc26346805"/>
       <w:r>
         <w:rPr>
           <w:lang w:val="pt-BR"/>
@@ -22566,7 +22065,7 @@
         </w:rPr>
         <w:t>ajustados</w:t>
       </w:r>
-      <w:bookmarkEnd w:id="18"/>
+      <w:bookmarkEnd w:id="17"/>
     </w:p>
     <w:p>
       <w:pPr>
@@ -22935,14 +22434,14 @@
           <w:lang w:val="pt-BR"/>
         </w:rPr>
       </w:pPr>
-      <w:bookmarkStart w:id="19" w:name="_Toc25163585"/>
+      <w:bookmarkStart w:id="18" w:name="_Toc26346806"/>
       <w:r>
         <w:rPr>
           <w:lang w:val="pt-BR"/>
         </w:rPr>
         <w:t>METODOLOGIA DO DESENVOLVIMENTO</w:t>
       </w:r>
-      <w:bookmarkEnd w:id="19"/>
+      <w:bookmarkEnd w:id="18"/>
     </w:p>
     <w:p>
       <w:pPr>
@@ -22959,7 +22458,7 @@
           <w:lang w:val="pt-BR"/>
         </w:rPr>
       </w:pPr>
-      <w:bookmarkStart w:id="20" w:name="_Toc25163586"/>
+      <w:bookmarkStart w:id="19" w:name="_Toc26346807"/>
       <w:r>
         <w:rPr>
           <w:lang w:val="pt-BR"/>
@@ -22979,7 +22478,7 @@
         </w:rPr>
         <w:t>pesquisa</w:t>
       </w:r>
-      <w:bookmarkEnd w:id="20"/>
+      <w:bookmarkEnd w:id="19"/>
     </w:p>
     <w:p>
       <w:pPr>
@@ -23063,7 +22562,7 @@
           <w:lang w:val="pt-BR"/>
         </w:rPr>
       </w:pPr>
-      <w:bookmarkStart w:id="21" w:name="_Toc25163587"/>
+      <w:bookmarkStart w:id="20" w:name="_Toc26346808"/>
       <w:r>
         <w:rPr>
           <w:lang w:val="pt-BR"/>
@@ -23083,7 +22582,7 @@
         </w:rPr>
         <w:t>abordagem</w:t>
       </w:r>
-      <w:bookmarkEnd w:id="21"/>
+      <w:bookmarkEnd w:id="20"/>
     </w:p>
     <w:p>
       <w:pPr>
@@ -23334,12 +22833,11 @@
           <w:lang w:val="pt-BR"/>
         </w:rPr>
       </w:pPr>
-      <w:bookmarkStart w:id="22" w:name="_Toc25163588"/>
-      <w:r>
-        <w:rPr>
-          <w:lang w:val="pt-BR"/>
-        </w:rPr>
-        <w:lastRenderedPageBreak/>
+      <w:bookmarkStart w:id="21" w:name="_Toc26346809"/>
+      <w:r>
+        <w:rPr>
+          <w:lang w:val="pt-BR"/>
+        </w:rPr>
         <w:t>Instrumentos de medidas</w:t>
       </w:r>
       <w:r>
@@ -23355,7 +22853,7 @@
         </w:rPr>
         <w:t>utilizados</w:t>
       </w:r>
-      <w:bookmarkEnd w:id="22"/>
+      <w:bookmarkEnd w:id="21"/>
     </w:p>
     <w:p>
       <w:pPr>
@@ -23440,7 +22938,7 @@
           <w:lang w:val="pt-BR"/>
         </w:rPr>
       </w:pPr>
-      <w:bookmarkStart w:id="23" w:name="_Toc25163589"/>
+      <w:bookmarkStart w:id="22" w:name="_Toc26346810"/>
       <w:r>
         <w:rPr>
           <w:lang w:val="pt-BR"/>
@@ -23460,7 +22958,7 @@
         </w:rPr>
         <w:t>dados</w:t>
       </w:r>
-      <w:bookmarkEnd w:id="23"/>
+      <w:bookmarkEnd w:id="22"/>
     </w:p>
     <w:p>
       <w:pPr>
@@ -23581,7 +23079,7 @@
           <w:lang w:val="pt-BR"/>
         </w:rPr>
       </w:pPr>
-      <w:bookmarkStart w:id="24" w:name="_Toc25163590"/>
+      <w:bookmarkStart w:id="23" w:name="_Toc26346811"/>
       <w:r>
         <w:rPr>
           <w:lang w:val="pt-BR"/>
@@ -23601,7 +23099,7 @@
         </w:rPr>
         <w:t>tecnológicos</w:t>
       </w:r>
-      <w:bookmarkEnd w:id="24"/>
+      <w:bookmarkEnd w:id="23"/>
     </w:p>
     <w:p>
       <w:pPr>
@@ -23985,12 +23483,11 @@
           <w:lang w:val="pt-BR"/>
         </w:rPr>
       </w:pPr>
-      <w:bookmarkStart w:id="25" w:name="_Toc25163591"/>
-      <w:r>
-        <w:rPr>
-          <w:lang w:val="pt-BR"/>
-        </w:rPr>
-        <w:lastRenderedPageBreak/>
+      <w:bookmarkStart w:id="24" w:name="_Toc26346812"/>
+      <w:r>
+        <w:rPr>
+          <w:lang w:val="pt-BR"/>
+        </w:rPr>
         <w:t>CRONOGRAMA DE</w:t>
       </w:r>
       <w:r>
@@ -24006,7 +23503,7 @@
         </w:rPr>
         <w:t>EXECUÇÃO</w:t>
       </w:r>
-      <w:bookmarkEnd w:id="25"/>
+      <w:bookmarkEnd w:id="24"/>
     </w:p>
     <w:p>
       <w:pPr>
@@ -24681,7 +24178,7 @@
           <w:lang w:val="pt-BR"/>
         </w:rPr>
       </w:pPr>
-      <w:bookmarkStart w:id="26" w:name="_Toc25163592"/>
+      <w:bookmarkStart w:id="25" w:name="_Toc26346813"/>
       <w:r>
         <w:rPr>
           <w:lang w:val="pt-BR"/>
@@ -24701,7 +24198,7 @@
         </w:rPr>
         <w:t>DESENVOLVIMENTO</w:t>
       </w:r>
-      <w:bookmarkEnd w:id="26"/>
+      <w:bookmarkEnd w:id="25"/>
     </w:p>
     <w:p>
       <w:pPr>
@@ -24719,7 +24216,7 @@
           <w:lang w:val="pt-BR"/>
         </w:rPr>
       </w:pPr>
-      <w:bookmarkStart w:id="27" w:name="_Toc25163593"/>
+      <w:bookmarkStart w:id="26" w:name="_Toc26346814"/>
       <w:r>
         <w:rPr>
           <w:lang w:val="pt-BR"/>
@@ -24739,7 +24236,7 @@
         </w:rPr>
         <w:t>homem-hora</w:t>
       </w:r>
-      <w:bookmarkEnd w:id="27"/>
+      <w:bookmarkEnd w:id="26"/>
     </w:p>
     <w:p>
       <w:pPr>
@@ -24976,21 +24473,7 @@
         <w:rPr>
           <w:lang w:val="pt-BR"/>
         </w:rPr>
-        <w:t xml:space="preserve"> </w:t>
-      </w:r>
-      <w:proofErr w:type="gramStart"/>
-      <w:r>
-        <w:rPr>
-          <w:lang w:val="pt-BR"/>
-        </w:rPr>
-        <w:t>X</w:t>
-      </w:r>
-      <w:proofErr w:type="gramEnd"/>
-      <w:r>
-        <w:rPr>
-          <w:lang w:val="pt-BR"/>
-        </w:rPr>
-        <w:t xml:space="preserve"> 10 = </w:t>
+        <w:t xml:space="preserve"> X 10 = </w:t>
       </w:r>
       <w:r>
         <w:rPr>
@@ -25097,19 +24580,11 @@
         </w:rPr>
         <w:t xml:space="preserve"> </w:t>
       </w:r>
-      <w:proofErr w:type="gramStart"/>
-      <w:r>
-        <w:rPr>
-          <w:lang w:val="pt-BR"/>
-        </w:rPr>
-        <w:t>x</w:t>
-      </w:r>
-      <w:proofErr w:type="gramEnd"/>
-      <w:r>
-        <w:rPr>
-          <w:lang w:val="pt-BR"/>
-        </w:rPr>
-        <w:t xml:space="preserve"> 100,00 = 51.0</w:t>
+      <w:r>
+        <w:rPr>
+          <w:lang w:val="pt-BR"/>
+        </w:rPr>
+        <w:t>x 100,00 = 51.0</w:t>
       </w:r>
       <w:r>
         <w:rPr>
@@ -25146,12 +24621,11 @@
           <w:lang w:val="pt-BR"/>
         </w:rPr>
       </w:pPr>
-      <w:bookmarkStart w:id="28" w:name="_Toc25163594"/>
-      <w:r>
-        <w:rPr>
-          <w:lang w:val="pt-BR"/>
-        </w:rPr>
-        <w:lastRenderedPageBreak/>
+      <w:bookmarkStart w:id="27" w:name="_Toc26346815"/>
+      <w:r>
+        <w:rPr>
+          <w:lang w:val="pt-BR"/>
+        </w:rPr>
         <w:t>–</w:t>
       </w:r>
       <w:r>
@@ -25167,7 +24641,7 @@
         </w:rPr>
         <w:t>Hardware</w:t>
       </w:r>
-      <w:bookmarkEnd w:id="28"/>
+      <w:bookmarkEnd w:id="27"/>
     </w:p>
     <w:p>
       <w:pPr>
@@ -27493,16 +26967,15 @@
           <w:lang w:val="pt-BR"/>
         </w:rPr>
       </w:pPr>
-      <w:bookmarkStart w:id="29" w:name="_Toc25163595"/>
+      <w:bookmarkStart w:id="28" w:name="_Toc26346816"/>
       <w:r>
         <w:rPr>
           <w:u w:val="thick"/>
           <w:lang w:val="pt-BR"/>
         </w:rPr>
-        <w:lastRenderedPageBreak/>
         <w:t>CAPÍTULO II – MODELO DE CASOS DE USO</w:t>
       </w:r>
-      <w:bookmarkEnd w:id="29"/>
+      <w:bookmarkEnd w:id="28"/>
     </w:p>
     <w:p>
       <w:pPr>
@@ -28825,12 +28298,11 @@
           <w:lang w:val="pt-BR"/>
         </w:rPr>
       </w:pPr>
-      <w:bookmarkStart w:id="30" w:name="_Toc25163596"/>
-      <w:r>
-        <w:rPr>
-          <w:lang w:val="pt-BR"/>
-        </w:rPr>
-        <w:lastRenderedPageBreak/>
+      <w:bookmarkStart w:id="29" w:name="_Toc26346817"/>
+      <w:r>
+        <w:rPr>
+          <w:lang w:val="pt-BR"/>
+        </w:rPr>
         <w:t>DIAGRAMA DE CASO DE</w:t>
       </w:r>
       <w:r>
@@ -28846,7 +28318,7 @@
         </w:rPr>
         <w:t>USO</w:t>
       </w:r>
-      <w:bookmarkEnd w:id="30"/>
+      <w:bookmarkEnd w:id="29"/>
     </w:p>
     <w:p>
       <w:pPr>
@@ -28974,12 +28446,11 @@
           <w:lang w:val="pt-BR"/>
         </w:rPr>
       </w:pPr>
-      <w:bookmarkStart w:id="31" w:name="_Toc25163597"/>
-      <w:r>
-        <w:rPr>
-          <w:lang w:val="pt-BR"/>
-        </w:rPr>
-        <w:lastRenderedPageBreak/>
+      <w:bookmarkStart w:id="30" w:name="_Toc26346818"/>
+      <w:r>
+        <w:rPr>
+          <w:lang w:val="pt-BR"/>
+        </w:rPr>
         <w:t>DESCRIÇÃO TEXTUAL DOS CASOS DE</w:t>
       </w:r>
       <w:r>
@@ -28995,7 +28466,7 @@
         </w:rPr>
         <w:t>USO</w:t>
       </w:r>
-      <w:bookmarkEnd w:id="31"/>
+      <w:bookmarkEnd w:id="30"/>
     </w:p>
     <w:p>
       <w:pPr>
@@ -30365,7 +29836,6 @@
                 <w:sz w:val="24"/>
                 <w:lang w:val="pt-BR"/>
               </w:rPr>
-              <w:lastRenderedPageBreak/>
               <w:t>Fluxo de exceção: [FE01] – Validar dados</w:t>
             </w:r>
           </w:p>
@@ -32108,7 +31578,6 @@
                 <w:sz w:val="24"/>
                 <w:lang w:val="pt-BR"/>
               </w:rPr>
-              <w:lastRenderedPageBreak/>
               <w:t>Fluxo alternativo: [FA0</w:t>
             </w:r>
             <w:r>
@@ -33696,7 +33165,6 @@
               <w:rPr>
                 <w:lang w:val="pt-BR"/>
               </w:rPr>
-              <w:lastRenderedPageBreak/>
               <w:t>O usuário seleciona na tela inicial o item de menu: Re</w:t>
             </w:r>
             <w:r>
@@ -35428,7 +34896,6 @@
                 <w:sz w:val="24"/>
                 <w:lang w:val="pt-BR"/>
               </w:rPr>
-              <w:lastRenderedPageBreak/>
               <w:t>Pós-Condição:</w:t>
             </w:r>
           </w:p>
@@ -37120,7 +36587,6 @@
                 <w:sz w:val="24"/>
                 <w:lang w:val="pt-BR"/>
               </w:rPr>
-              <w:lastRenderedPageBreak/>
               <w:t>Fluxo alternativo: [FA</w:t>
             </w:r>
             <w:r>
@@ -38719,7 +38185,6 @@
               <w:rPr>
                 <w:lang w:val="pt-BR"/>
               </w:rPr>
-              <w:lastRenderedPageBreak/>
               <w:t>O usuário clique em</w:t>
             </w:r>
             <w:r>
@@ -40133,7 +39598,6 @@
               <w:rPr>
                 <w:lang w:val="pt-BR"/>
               </w:rPr>
-              <w:lastRenderedPageBreak/>
               <w:t xml:space="preserve">O usuário seleciona </w:t>
             </w:r>
             <w:r>
@@ -41134,16 +40598,15 @@
           <w:lang w:val="pt-BR"/>
         </w:rPr>
       </w:pPr>
-      <w:bookmarkStart w:id="32" w:name="_Toc25163598"/>
+      <w:bookmarkStart w:id="31" w:name="_Toc26346819"/>
       <w:r>
         <w:rPr>
           <w:u w:val="thick"/>
           <w:lang w:val="pt-BR"/>
         </w:rPr>
-        <w:lastRenderedPageBreak/>
         <w:t>CAPÍTULO III – MODELO DE CLASSE</w:t>
       </w:r>
-      <w:bookmarkEnd w:id="32"/>
+      <w:bookmarkEnd w:id="31"/>
     </w:p>
     <w:p>
       <w:pPr>
@@ -41160,7 +40623,7 @@
           <w:lang w:val="pt-BR"/>
         </w:rPr>
       </w:pPr>
-      <w:bookmarkStart w:id="33" w:name="_Toc25163599"/>
+      <w:bookmarkStart w:id="32" w:name="_Toc26346820"/>
       <w:r>
         <w:rPr>
           <w:lang w:val="pt-BR"/>
@@ -41180,7 +40643,7 @@
         </w:rPr>
         <w:t>CLASSES</w:t>
       </w:r>
-      <w:bookmarkEnd w:id="33"/>
+      <w:bookmarkEnd w:id="32"/>
     </w:p>
     <w:p>
       <w:pPr>
@@ -41317,7 +40780,7 @@
           <w:lang w:val="pt-BR"/>
         </w:rPr>
       </w:pPr>
-      <w:bookmarkStart w:id="34" w:name="_Toc25163600"/>
+      <w:bookmarkStart w:id="33" w:name="_Toc26346821"/>
       <w:r>
         <w:rPr>
           <w:lang w:val="pt-BR"/>
@@ -41337,7 +40800,7 @@
         </w:rPr>
         <w:t>CLASSES</w:t>
       </w:r>
-      <w:bookmarkEnd w:id="34"/>
+      <w:bookmarkEnd w:id="33"/>
     </w:p>
     <w:p>
       <w:pPr>
@@ -41954,7 +41417,6 @@
                 <w:lang w:val="pt-BR"/>
               </w:rPr>
             </w:pPr>
-            <w:proofErr w:type="gramStart"/>
             <w:r>
               <w:rPr>
                 <w:sz w:val="24"/>
@@ -41963,7 +41425,6 @@
               <w:t>Inserir(</w:t>
             </w:r>
             <w:proofErr w:type="spellStart"/>
-            <w:proofErr w:type="gramEnd"/>
             <w:r>
               <w:rPr>
                 <w:sz w:val="24"/>
@@ -42057,7 +41518,6 @@
                 <w:lang w:val="pt-BR"/>
               </w:rPr>
             </w:pPr>
-            <w:proofErr w:type="gramStart"/>
             <w:r>
               <w:rPr>
                 <w:sz w:val="24"/>
@@ -42066,7 +41526,6 @@
               <w:t>Alterar(</w:t>
             </w:r>
             <w:proofErr w:type="spellStart"/>
-            <w:proofErr w:type="gramEnd"/>
             <w:r>
               <w:rPr>
                 <w:sz w:val="24"/>
@@ -42160,21 +41619,12 @@
                 <w:lang w:val="pt-BR"/>
               </w:rPr>
             </w:pPr>
-            <w:proofErr w:type="gramStart"/>
-            <w:r>
-              <w:rPr>
-                <w:sz w:val="24"/>
-                <w:lang w:val="pt-BR"/>
-              </w:rPr>
-              <w:t>Listar(</w:t>
-            </w:r>
-            <w:proofErr w:type="gramEnd"/>
-            <w:r>
-              <w:rPr>
-                <w:sz w:val="24"/>
-                <w:lang w:val="pt-BR"/>
-              </w:rPr>
-              <w:t>)</w:t>
+            <w:r>
+              <w:rPr>
+                <w:sz w:val="24"/>
+                <w:lang w:val="pt-BR"/>
+              </w:rPr>
+              <w:t>Listar()</w:t>
             </w:r>
           </w:p>
         </w:tc>
@@ -42228,7 +41678,6 @@
                 <w:lang w:val="pt-BR"/>
               </w:rPr>
             </w:pPr>
-            <w:proofErr w:type="gramStart"/>
             <w:r>
               <w:rPr>
                 <w:sz w:val="24"/>
@@ -42237,7 +41686,6 @@
               <w:t>Localizar(</w:t>
             </w:r>
             <w:proofErr w:type="spellStart"/>
-            <w:proofErr w:type="gramEnd"/>
             <w:r>
               <w:rPr>
                 <w:sz w:val="24"/>
@@ -42580,15 +42028,7 @@
                 <w:sz w:val="24"/>
                 <w:lang w:val="pt-BR"/>
               </w:rPr>
-              <w:t xml:space="preserve">Nome </w:t>
-            </w:r>
-            <w:proofErr w:type="gramStart"/>
-            <w:r>
-              <w:rPr>
-                <w:sz w:val="24"/>
-                <w:lang w:val="pt-BR"/>
-              </w:rPr>
-              <w:t xml:space="preserve">do </w:t>
+              <w:t xml:space="preserve">Nome do </w:t>
             </w:r>
             <w:r>
               <w:rPr>
@@ -42597,7 +42037,6 @@
               </w:rPr>
               <w:t>receita</w:t>
             </w:r>
-            <w:proofErr w:type="gramEnd"/>
           </w:p>
         </w:tc>
       </w:tr>
@@ -42708,7 +42147,6 @@
               </w:rPr>
               <w:t xml:space="preserve"> </w:t>
             </w:r>
-            <w:proofErr w:type="gramStart"/>
             <w:r>
               <w:rPr>
                 <w:sz w:val="24"/>
@@ -42716,7 +42154,6 @@
               </w:rPr>
               <w:t>receita</w:t>
             </w:r>
-            <w:proofErr w:type="gramEnd"/>
             <w:r>
               <w:rPr>
                 <w:sz w:val="24"/>
@@ -42849,7 +42286,6 @@
                 <w:lang w:val="pt-BR"/>
               </w:rPr>
             </w:pPr>
-            <w:proofErr w:type="gramStart"/>
             <w:r>
               <w:rPr>
                 <w:sz w:val="24"/>
@@ -42858,7 +42294,6 @@
               <w:t>Inserir(</w:t>
             </w:r>
             <w:proofErr w:type="spellStart"/>
-            <w:proofErr w:type="gramEnd"/>
             <w:r>
               <w:rPr>
                 <w:sz w:val="24"/>
@@ -42918,15 +42353,7 @@
                 <w:sz w:val="24"/>
                 <w:lang w:val="pt-BR"/>
               </w:rPr>
-              <w:t xml:space="preserve">Inserir </w:t>
-            </w:r>
-            <w:proofErr w:type="gramStart"/>
-            <w:r>
-              <w:rPr>
-                <w:sz w:val="24"/>
-                <w:lang w:val="pt-BR"/>
-              </w:rPr>
-              <w:t xml:space="preserve">um </w:t>
+              <w:t xml:space="preserve">Inserir um </w:t>
             </w:r>
             <w:proofErr w:type="spellStart"/>
             <w:r>
@@ -42937,7 +42364,6 @@
               <w:t>receita</w:t>
             </w:r>
             <w:proofErr w:type="spellEnd"/>
-            <w:proofErr w:type="gramEnd"/>
           </w:p>
         </w:tc>
       </w:tr>
@@ -42959,17 +42385,14 @@
                 <w:lang w:val="pt-BR"/>
               </w:rPr>
             </w:pPr>
-            <w:proofErr w:type="gramStart"/>
-            <w:r>
-              <w:rPr>
-                <w:sz w:val="24"/>
-                <w:lang w:val="pt-BR"/>
-              </w:rPr>
-              <w:lastRenderedPageBreak/>
+            <w:r>
+              <w:rPr>
+                <w:sz w:val="24"/>
+                <w:lang w:val="pt-BR"/>
+              </w:rPr>
               <w:t>Alterar(</w:t>
             </w:r>
             <w:proofErr w:type="spellStart"/>
-            <w:proofErr w:type="gramEnd"/>
             <w:r>
               <w:rPr>
                 <w:sz w:val="24"/>
@@ -43075,21 +42498,12 @@
                 <w:lang w:val="pt-BR"/>
               </w:rPr>
             </w:pPr>
-            <w:proofErr w:type="gramStart"/>
-            <w:r>
-              <w:rPr>
-                <w:sz w:val="24"/>
-                <w:lang w:val="pt-BR"/>
-              </w:rPr>
-              <w:t>Listar(</w:t>
-            </w:r>
-            <w:proofErr w:type="gramEnd"/>
-            <w:r>
-              <w:rPr>
-                <w:sz w:val="24"/>
-                <w:lang w:val="pt-BR"/>
-              </w:rPr>
-              <w:t>)</w:t>
+            <w:r>
+              <w:rPr>
+                <w:sz w:val="24"/>
+                <w:lang w:val="pt-BR"/>
+              </w:rPr>
+              <w:t>Listar()</w:t>
             </w:r>
           </w:p>
         </w:tc>
@@ -43143,7 +42557,6 @@
                 <w:lang w:val="pt-BR"/>
               </w:rPr>
             </w:pPr>
-            <w:proofErr w:type="gramStart"/>
             <w:r>
               <w:rPr>
                 <w:sz w:val="24"/>
@@ -43152,7 +42565,6 @@
               <w:t>Localizar(</w:t>
             </w:r>
             <w:proofErr w:type="spellStart"/>
-            <w:proofErr w:type="gramEnd"/>
             <w:r>
               <w:rPr>
                 <w:sz w:val="24"/>
@@ -43499,15 +42911,7 @@
                 <w:sz w:val="24"/>
                 <w:lang w:val="pt-BR"/>
               </w:rPr>
-              <w:t xml:space="preserve">Nome </w:t>
-            </w:r>
-            <w:proofErr w:type="gramStart"/>
-            <w:r>
-              <w:rPr>
-                <w:sz w:val="24"/>
-                <w:lang w:val="pt-BR"/>
-              </w:rPr>
-              <w:t xml:space="preserve">do </w:t>
+              <w:t xml:space="preserve">Nome do </w:t>
             </w:r>
             <w:r>
               <w:rPr>
@@ -43516,7 +42920,6 @@
               </w:rPr>
               <w:t>receita</w:t>
             </w:r>
-            <w:proofErr w:type="gramEnd"/>
           </w:p>
         </w:tc>
       </w:tr>
@@ -43854,7 +43257,6 @@
                 <w:lang w:val="pt-BR"/>
               </w:rPr>
             </w:pPr>
-            <w:proofErr w:type="gramStart"/>
             <w:r>
               <w:rPr>
                 <w:sz w:val="24"/>
@@ -43863,7 +43265,6 @@
               <w:t>Inserir(</w:t>
             </w:r>
             <w:proofErr w:type="spellStart"/>
-            <w:proofErr w:type="gramEnd"/>
             <w:r>
               <w:rPr>
                 <w:sz w:val="24"/>
@@ -43955,7 +43356,6 @@
                 <w:lang w:val="pt-BR"/>
               </w:rPr>
             </w:pPr>
-            <w:proofErr w:type="gramStart"/>
             <w:r>
               <w:rPr>
                 <w:sz w:val="24"/>
@@ -43964,7 +43364,6 @@
               <w:t>Alterar(</w:t>
             </w:r>
             <w:proofErr w:type="spellStart"/>
-            <w:proofErr w:type="gramEnd"/>
             <w:r>
               <w:rPr>
                 <w:sz w:val="24"/>
@@ -44056,7 +43455,6 @@
                 <w:lang w:val="pt-BR"/>
               </w:rPr>
             </w:pPr>
-            <w:proofErr w:type="gramStart"/>
             <w:r>
               <w:rPr>
                 <w:sz w:val="24"/>
@@ -44065,7 +43463,6 @@
               <w:t>Localizar(</w:t>
             </w:r>
             <w:proofErr w:type="spellStart"/>
-            <w:proofErr w:type="gramEnd"/>
             <w:r>
               <w:rPr>
                 <w:sz w:val="24"/>
@@ -44588,7 +43985,6 @@
                 <w:lang w:val="pt-BR"/>
               </w:rPr>
             </w:pPr>
-            <w:proofErr w:type="gramStart"/>
             <w:r>
               <w:rPr>
                 <w:sz w:val="24"/>
@@ -44597,7 +43993,6 @@
               <w:t>Inserir(</w:t>
             </w:r>
             <w:proofErr w:type="spellStart"/>
-            <w:proofErr w:type="gramEnd"/>
             <w:r>
               <w:rPr>
                 <w:sz w:val="24"/>
@@ -44690,7 +44085,6 @@
                 <w:lang w:val="pt-BR"/>
               </w:rPr>
             </w:pPr>
-            <w:proofErr w:type="gramStart"/>
             <w:r>
               <w:rPr>
                 <w:sz w:val="24"/>
@@ -44699,7 +44093,6 @@
               <w:t>Alterar(</w:t>
             </w:r>
             <w:proofErr w:type="spellStart"/>
-            <w:proofErr w:type="gramEnd"/>
             <w:r>
               <w:rPr>
                 <w:sz w:val="24"/>
@@ -44792,7 +44185,6 @@
                 <w:lang w:val="pt-BR"/>
               </w:rPr>
             </w:pPr>
-            <w:proofErr w:type="gramStart"/>
             <w:r>
               <w:rPr>
                 <w:sz w:val="24"/>
@@ -44801,7 +44193,6 @@
               <w:t>Localizar(</w:t>
             </w:r>
             <w:proofErr w:type="spellStart"/>
-            <w:proofErr w:type="gramEnd"/>
             <w:r>
               <w:rPr>
                 <w:sz w:val="24"/>
@@ -45131,15 +44522,7 @@
                 <w:sz w:val="24"/>
                 <w:lang w:val="pt-BR"/>
               </w:rPr>
-              <w:t xml:space="preserve">Nome </w:t>
-            </w:r>
-            <w:proofErr w:type="gramStart"/>
-            <w:r>
-              <w:rPr>
-                <w:sz w:val="24"/>
-                <w:lang w:val="pt-BR"/>
-              </w:rPr>
-              <w:t xml:space="preserve">do </w:t>
+              <w:t xml:space="preserve">Nome do </w:t>
             </w:r>
             <w:r>
               <w:rPr>
@@ -45148,7 +44531,6 @@
               </w:rPr>
               <w:t>categoria</w:t>
             </w:r>
-            <w:proofErr w:type="gramEnd"/>
           </w:p>
         </w:tc>
       </w:tr>
@@ -45948,7 +45330,6 @@
                 <w:lang w:val="pt-BR"/>
               </w:rPr>
             </w:pPr>
-            <w:proofErr w:type="gramStart"/>
             <w:r>
               <w:rPr>
                 <w:sz w:val="24"/>
@@ -45957,7 +45338,6 @@
               <w:t>Inserir(</w:t>
             </w:r>
             <w:proofErr w:type="spellStart"/>
-            <w:proofErr w:type="gramEnd"/>
             <w:r>
               <w:rPr>
                 <w:sz w:val="24"/>
@@ -46074,7 +45454,6 @@
                 <w:lang w:val="pt-BR"/>
               </w:rPr>
             </w:pPr>
-            <w:proofErr w:type="gramStart"/>
             <w:r>
               <w:rPr>
                 <w:sz w:val="24"/>
@@ -46083,7 +45462,6 @@
               <w:t>Alterar(</w:t>
             </w:r>
             <w:proofErr w:type="spellStart"/>
-            <w:proofErr w:type="gramEnd"/>
             <w:r>
               <w:rPr>
                 <w:sz w:val="24"/>
@@ -46193,7 +45571,6 @@
                 <w:lang w:val="pt-BR"/>
               </w:rPr>
             </w:pPr>
-            <w:proofErr w:type="gramStart"/>
             <w:r>
               <w:rPr>
                 <w:sz w:val="24"/>
@@ -46202,7 +45579,6 @@
               <w:t>Localizar(</w:t>
             </w:r>
             <w:proofErr w:type="spellStart"/>
-            <w:proofErr w:type="gramEnd"/>
             <w:r>
               <w:rPr>
                 <w:sz w:val="24"/>
@@ -46312,21 +45688,12 @@
                 <w:lang w:val="pt-BR"/>
               </w:rPr>
             </w:pPr>
-            <w:proofErr w:type="gramStart"/>
-            <w:r>
-              <w:rPr>
-                <w:sz w:val="24"/>
-                <w:lang w:val="pt-BR"/>
-              </w:rPr>
-              <w:t>Listar(</w:t>
-            </w:r>
-            <w:proofErr w:type="gramEnd"/>
-            <w:r>
-              <w:rPr>
-                <w:sz w:val="24"/>
-                <w:lang w:val="pt-BR"/>
-              </w:rPr>
-              <w:t>)</w:t>
+            <w:r>
+              <w:rPr>
+                <w:sz w:val="24"/>
+                <w:lang w:val="pt-BR"/>
+              </w:rPr>
+              <w:t>Listar()</w:t>
             </w:r>
           </w:p>
         </w:tc>
@@ -46388,7 +45755,6 @@
               </w:rPr>
             </w:pPr>
             <w:proofErr w:type="spellStart"/>
-            <w:proofErr w:type="gramStart"/>
             <w:r>
               <w:rPr>
                 <w:sz w:val="24"/>
@@ -46405,7 +45771,6 @@
               <w:t>(</w:t>
             </w:r>
             <w:proofErr w:type="spellStart"/>
-            <w:proofErr w:type="gramEnd"/>
             <w:r>
               <w:rPr>
                 <w:sz w:val="24"/>
@@ -46427,7 +45792,6 @@
                 <w:sz w:val="24"/>
                 <w:lang w:val="pt-BR"/>
               </w:rPr>
-              <w:lastRenderedPageBreak/>
               <w:t>CardapioSemanal</w:t>
             </w:r>
             <w:proofErr w:type="spellEnd"/>
@@ -46459,16 +45823,7 @@
                 <w:sz w:val="24"/>
                 <w:lang w:val="pt-BR"/>
               </w:rPr>
-              <w:lastRenderedPageBreak/>
-              <w:t xml:space="preserve">Gera a lista de compras com todas receitas </w:t>
-            </w:r>
-            <w:r>
-              <w:rPr>
-                <w:sz w:val="24"/>
-                <w:lang w:val="pt-BR"/>
-              </w:rPr>
-              <w:lastRenderedPageBreak/>
-              <w:t>selecionada pelo usuário</w:t>
+              <w:t>Gera a lista de compras com todas receitas selecionada pelo usuário</w:t>
             </w:r>
           </w:p>
         </w:tc>
@@ -46531,16 +45886,15 @@
           <w:lang w:val="pt-BR"/>
         </w:rPr>
       </w:pPr>
-      <w:bookmarkStart w:id="35" w:name="_Toc25163601"/>
+      <w:bookmarkStart w:id="34" w:name="_Toc26346822"/>
       <w:r>
         <w:rPr>
           <w:u w:val="thick"/>
           <w:lang w:val="pt-BR"/>
         </w:rPr>
-        <w:lastRenderedPageBreak/>
         <w:t>CAPÍTULO IV - MODELO DE INTERAÇÕES</w:t>
       </w:r>
-      <w:bookmarkEnd w:id="35"/>
+      <w:bookmarkEnd w:id="34"/>
     </w:p>
     <w:p>
       <w:pPr>
@@ -46554,14 +45908,14 @@
           <w:lang w:val="pt-BR"/>
         </w:rPr>
       </w:pPr>
-      <w:bookmarkStart w:id="36" w:name="_Toc25163602"/>
+      <w:bookmarkStart w:id="35" w:name="_Toc26346823"/>
       <w:r>
         <w:rPr>
           <w:lang w:val="pt-BR"/>
         </w:rPr>
         <w:t>DIAGRAMA DE SEQUENCIA</w:t>
       </w:r>
-      <w:bookmarkEnd w:id="36"/>
+      <w:bookmarkEnd w:id="35"/>
     </w:p>
     <w:p>
       <w:pPr>
@@ -46614,7 +45968,7 @@
             <v:path o:extrusionok="f" gradientshapeok="t" o:connecttype="rect"/>
             <o:lock v:ext="edit" aspectratio="t"/>
           </v:shapetype>
-          <v:shape id="_x0000_i1025" type="#_x0000_t75" style="width:494.2pt;height:357.1pt">
+          <v:shape id="_x0000_i1397" type="#_x0000_t75" style="width:494.2pt;height:357.1pt">
             <v:imagedata r:id="rId18" o:title="ManterUsuario"/>
           </v:shape>
         </w:pict>
@@ -46683,9 +46037,8 @@
           <w:sz w:val="20"/>
           <w:lang w:val="pt-BR"/>
         </w:rPr>
-        <w:lastRenderedPageBreak/>
         <w:pict>
-          <v:shape id="_x0000_i1026" type="#_x0000_t75" style="width:494.8pt;height:548.95pt">
+          <v:shape id="_x0000_i1398" type="#_x0000_t75" style="width:494.8pt;height:548.95pt">
             <v:imagedata r:id="rId19" o:title="ManterReceita"/>
           </v:shape>
         </w:pict>
@@ -46762,9 +46115,8 @@
           <w:sz w:val="20"/>
           <w:lang w:val="pt-BR"/>
         </w:rPr>
-        <w:lastRenderedPageBreak/>
         <w:pict>
-          <v:shape id="_x0000_i1027" type="#_x0000_t75" style="width:495.35pt;height:581.2pt">
+          <v:shape id="_x0000_i1399" type="#_x0000_t75" style="width:495.35pt;height:581.2pt">
             <v:imagedata r:id="rId20" o:title="ManterIngrediente"/>
           </v:shape>
         </w:pict>
@@ -46849,9 +46201,8 @@
           <w:sz w:val="20"/>
           <w:lang w:val="pt-BR"/>
         </w:rPr>
-        <w:lastRenderedPageBreak/>
         <w:pict>
-          <v:shape id="_x0000_i1028" type="#_x0000_t75" style="width:494.8pt;height:615.15pt">
+          <v:shape id="_x0000_i1400" type="#_x0000_t75" style="width:494.8pt;height:615.15pt">
             <v:imagedata r:id="rId21" o:title="ManterModoPreparo"/>
           </v:shape>
         </w:pict>
@@ -46909,9 +46260,8 @@
           <w:sz w:val="20"/>
           <w:lang w:val="pt-BR"/>
         </w:rPr>
-        <w:lastRenderedPageBreak/>
         <w:pict>
-          <v:shape id="_x0000_i1029" type="#_x0000_t75" style="width:494.8pt;height:580.05pt">
+          <v:shape id="_x0000_i1401" type="#_x0000_t75" style="width:494.8pt;height:580.05pt">
             <v:imagedata r:id="rId22" o:title="PlanejarCardapioSemanal"/>
           </v:shape>
         </w:pict>
@@ -46977,9 +46327,8 @@
           <w:sz w:val="20"/>
           <w:lang w:val="pt-BR"/>
         </w:rPr>
-        <w:lastRenderedPageBreak/>
         <w:pict>
-          <v:shape id="_x0000_i1030" type="#_x0000_t75" style="width:494.8pt;height:326.6pt">
+          <v:shape id="_x0000_i1402" type="#_x0000_t75" style="width:494.8pt;height:326.6pt">
             <v:imagedata r:id="rId23" o:title="GerarListaCompras"/>
           </v:shape>
         </w:pict>
@@ -47033,16 +46382,15 @@
           <w:lang w:val="pt-BR"/>
         </w:rPr>
       </w:pPr>
-      <w:bookmarkStart w:id="37" w:name="_Toc25163603"/>
+      <w:bookmarkStart w:id="36" w:name="_Toc26346824"/>
       <w:r>
         <w:rPr>
           <w:u w:val="thick"/>
           <w:lang w:val="pt-BR"/>
         </w:rPr>
-        <w:lastRenderedPageBreak/>
         <w:t>CAPÍTULO V - MODELO DE TRANSIÇÃO DE ESTADO</w:t>
       </w:r>
-      <w:bookmarkEnd w:id="37"/>
+      <w:bookmarkEnd w:id="36"/>
     </w:p>
     <w:p>
       <w:pPr>
@@ -47059,7 +46407,7 @@
           <w:lang w:val="pt-BR"/>
         </w:rPr>
       </w:pPr>
-      <w:bookmarkStart w:id="38" w:name="_Toc25163604"/>
+      <w:bookmarkStart w:id="37" w:name="_Toc26346825"/>
       <w:r>
         <w:rPr>
           <w:lang w:val="pt-BR"/>
@@ -47079,7 +46427,7 @@
         </w:rPr>
         <w:t>ESTADO</w:t>
       </w:r>
-      <w:bookmarkEnd w:id="38"/>
+      <w:bookmarkEnd w:id="37"/>
     </w:p>
     <w:p>
       <w:pPr>
@@ -47277,7 +46625,7 @@
           <w:lang w:val="pt-BR"/>
         </w:rPr>
       </w:pPr>
-      <w:bookmarkStart w:id="39" w:name="_Toc25163605"/>
+      <w:bookmarkStart w:id="38" w:name="_Toc26346826"/>
       <w:r>
         <w:rPr>
           <w:lang w:val="pt-BR"/>
@@ -47297,7 +46645,7 @@
         </w:rPr>
         <w:t>ESTADO</w:t>
       </w:r>
-      <w:bookmarkEnd w:id="39"/>
+      <w:bookmarkEnd w:id="38"/>
     </w:p>
     <w:p>
       <w:pPr>
@@ -47750,16 +47098,15 @@
           <w:lang w:val="pt-BR"/>
         </w:rPr>
       </w:pPr>
-      <w:bookmarkStart w:id="40" w:name="_Toc25163606"/>
+      <w:bookmarkStart w:id="39" w:name="_Toc26346827"/>
       <w:r>
         <w:rPr>
           <w:u w:val="thick"/>
           <w:lang w:val="pt-BR"/>
         </w:rPr>
-        <w:lastRenderedPageBreak/>
         <w:t>BIBLIOGRAFIA</w:t>
       </w:r>
-      <w:bookmarkEnd w:id="40"/>
+      <w:bookmarkEnd w:id="39"/>
     </w:p>
     <w:p>
       <w:pPr>
@@ -47899,16 +47246,15 @@
           <w:lang w:val="pt-BR"/>
         </w:rPr>
       </w:pPr>
-      <w:bookmarkStart w:id="41" w:name="_Toc25163607"/>
+      <w:bookmarkStart w:id="40" w:name="_Toc26346828"/>
       <w:r>
         <w:rPr>
           <w:u w:val="thick"/>
           <w:lang w:val="pt-BR"/>
         </w:rPr>
-        <w:lastRenderedPageBreak/>
         <w:t>ANEXO – DOCUMENTO DE VISÃO</w:t>
       </w:r>
-      <w:bookmarkEnd w:id="41"/>
+      <w:bookmarkEnd w:id="40"/>
     </w:p>
     <w:p>
       <w:pPr>
@@ -48730,7 +48076,71 @@
           <w:lang w:val="pt-BR"/>
         </w:rPr>
         <w:tab/>
-        <w:t>3</w:t>
+        <w:t>4</w:t>
+      </w:r>
+    </w:p>
+    <w:p>
+      <w:pPr>
+        <w:pStyle w:val="PargrafodaLista"/>
+        <w:numPr>
+          <w:ilvl w:val="1"/>
+          <w:numId w:val="6"/>
+        </w:numPr>
+        <w:tabs>
+          <w:tab w:val="left" w:pos="1164"/>
+          <w:tab w:val="left" w:leader="dot" w:pos="8935"/>
+        </w:tabs>
+        <w:spacing w:before="3" w:line="275" w:lineRule="exact"/>
+        <w:ind w:firstLine="0"/>
+        <w:rPr>
+          <w:sz w:val="24"/>
+          <w:lang w:val="pt-BR"/>
+        </w:rPr>
+      </w:pPr>
+      <w:r>
+        <w:rPr>
+          <w:sz w:val="24"/>
+          <w:lang w:val="pt-BR"/>
+        </w:rPr>
+        <w:t>– RESUMO</w:t>
+      </w:r>
+      <w:r>
+        <w:rPr>
+          <w:spacing w:val="-9"/>
+          <w:sz w:val="24"/>
+          <w:lang w:val="pt-BR"/>
+        </w:rPr>
+        <w:t xml:space="preserve"> </w:t>
+      </w:r>
+      <w:r>
+        <w:rPr>
+          <w:sz w:val="24"/>
+          <w:lang w:val="pt-BR"/>
+        </w:rPr>
+        <w:t>DOS</w:t>
+      </w:r>
+      <w:r>
+        <w:rPr>
+          <w:spacing w:val="-1"/>
+          <w:sz w:val="24"/>
+          <w:lang w:val="pt-BR"/>
+        </w:rPr>
+        <w:t xml:space="preserve"> </w:t>
+      </w:r>
+      <w:r>
+        <w:rPr>
+          <w:sz w:val="24"/>
+          <w:lang w:val="pt-BR"/>
+        </w:rPr>
+        <w:t>USUÁRIOS</w:t>
+      </w:r>
+      <w:r>
+        <w:rPr>
+          <w:sz w:val="24"/>
+          <w:lang w:val="pt-BR"/>
+        </w:rPr>
+        <w:tab/>
+        <w:t>5</w:t>
       </w:r>
     </w:p>
     <w:p>
@@ -48756,134 +48166,6 @@
           <w:sz w:val="24"/>
           <w:lang w:val="pt-BR"/>
         </w:rPr>
-        <w:t>– RESUMOS</w:t>
-      </w:r>
-      <w:r>
-        <w:rPr>
-          <w:spacing w:val="-7"/>
-          <w:sz w:val="24"/>
-          <w:lang w:val="pt-BR"/>
-        </w:rPr>
-        <w:t xml:space="preserve"> </w:t>
-      </w:r>
-      <w:r>
-        <w:rPr>
-          <w:sz w:val="24"/>
-          <w:lang w:val="pt-BR"/>
-        </w:rPr>
-        <w:t>DOS</w:t>
-      </w:r>
-      <w:r>
-        <w:rPr>
-          <w:spacing w:val="-5"/>
-          <w:sz w:val="24"/>
-          <w:lang w:val="pt-BR"/>
-        </w:rPr>
-        <w:t xml:space="preserve"> </w:t>
-      </w:r>
-      <w:r>
-        <w:rPr>
-          <w:sz w:val="24"/>
-          <w:lang w:val="pt-BR"/>
-        </w:rPr>
-        <w:t>ENVOLVIDOS</w:t>
-      </w:r>
-      <w:r>
-        <w:rPr>
-          <w:sz w:val="24"/>
-          <w:lang w:val="pt-BR"/>
-        </w:rPr>
-        <w:tab/>
-        <w:t>4</w:t>
-      </w:r>
-    </w:p>
-    <w:p>
-      <w:pPr>
-        <w:pStyle w:val="PargrafodaLista"/>
-        <w:numPr>
-          <w:ilvl w:val="1"/>
-          <w:numId w:val="6"/>
-        </w:numPr>
-        <w:tabs>
-          <w:tab w:val="left" w:pos="1164"/>
-          <w:tab w:val="left" w:leader="dot" w:pos="8935"/>
-        </w:tabs>
-        <w:spacing w:before="3" w:line="275" w:lineRule="exact"/>
-        <w:ind w:firstLine="0"/>
-        <w:rPr>
-          <w:sz w:val="24"/>
-          <w:lang w:val="pt-BR"/>
-        </w:rPr>
-      </w:pPr>
-      <w:r>
-        <w:rPr>
-          <w:sz w:val="24"/>
-          <w:lang w:val="pt-BR"/>
-        </w:rPr>
-        <w:t>– RESUMO</w:t>
-      </w:r>
-      <w:r>
-        <w:rPr>
-          <w:spacing w:val="-9"/>
-          <w:sz w:val="24"/>
-          <w:lang w:val="pt-BR"/>
-        </w:rPr>
-        <w:t xml:space="preserve"> </w:t>
-      </w:r>
-      <w:r>
-        <w:rPr>
-          <w:sz w:val="24"/>
-          <w:lang w:val="pt-BR"/>
-        </w:rPr>
-        <w:t>DOS</w:t>
-      </w:r>
-      <w:r>
-        <w:rPr>
-          <w:spacing w:val="-1"/>
-          <w:sz w:val="24"/>
-          <w:lang w:val="pt-BR"/>
-        </w:rPr>
-        <w:t xml:space="preserve"> </w:t>
-      </w:r>
-      <w:r>
-        <w:rPr>
-          <w:sz w:val="24"/>
-          <w:lang w:val="pt-BR"/>
-        </w:rPr>
-        <w:t>USUÁRIOS</w:t>
-      </w:r>
-      <w:r>
-        <w:rPr>
-          <w:sz w:val="24"/>
-          <w:lang w:val="pt-BR"/>
-        </w:rPr>
-        <w:tab/>
-        <w:t>5</w:t>
-      </w:r>
-    </w:p>
-    <w:p>
-      <w:pPr>
-        <w:pStyle w:val="PargrafodaLista"/>
-        <w:numPr>
-          <w:ilvl w:val="1"/>
-          <w:numId w:val="6"/>
-        </w:numPr>
-        <w:tabs>
-          <w:tab w:val="left" w:pos="1164"/>
-          <w:tab w:val="left" w:leader="dot" w:pos="8935"/>
-        </w:tabs>
-        <w:spacing w:line="275" w:lineRule="exact"/>
-        <w:ind w:firstLine="0"/>
-        <w:rPr>
-          <w:sz w:val="24"/>
-          <w:lang w:val="pt-BR"/>
-        </w:rPr>
-      </w:pPr>
-      <w:r>
-        <w:rPr>
-          <w:sz w:val="24"/>
-          <w:lang w:val="pt-BR"/>
-        </w:rPr>
         <w:t>– AMBIENTE</w:t>
       </w:r>
       <w:r>
@@ -48963,7 +48245,28 @@
           <w:sz w:val="24"/>
           <w:lang w:val="pt-BR"/>
         </w:rPr>
-        <w:t>6 3.5 – ALTERNATIVAS</w:t>
+        <w:t>7</w:t>
+      </w:r>
+      <w:r>
+        <w:rPr>
+          <w:sz w:val="24"/>
+          <w:lang w:val="pt-BR"/>
+        </w:rPr>
+        <w:t xml:space="preserve"> </w:t>
+      </w:r>
+      <w:r>
+        <w:rPr>
+          <w:sz w:val="24"/>
+          <w:lang w:val="pt-BR"/>
+        </w:rPr>
+        <w:t>3.4</w:t>
+      </w:r>
+      <w:r>
+        <w:rPr>
+          <w:sz w:val="24"/>
+          <w:lang w:val="pt-BR"/>
+        </w:rPr>
+        <w:t xml:space="preserve"> – ALTERNATIVAS</w:t>
       </w:r>
       <w:r>
         <w:rPr>
@@ -48986,7 +48289,7 @@
           <w:lang w:val="pt-BR"/>
         </w:rPr>
         <w:tab/>
-        <w:t>7</w:t>
+        <w:t>8</w:t>
       </w:r>
     </w:p>
     <w:p>
@@ -49007,13 +48310,12 @@
           <w:lang w:val="pt-BR"/>
         </w:rPr>
       </w:pPr>
-      <w:proofErr w:type="gramStart"/>
       <w:r>
         <w:rPr>
           <w:sz w:val="24"/>
           <w:lang w:val="pt-BR"/>
         </w:rPr>
-        <w:t xml:space="preserve">VISÃO  </w:t>
+        <w:t>VISÃO GERAL</w:t>
       </w:r>
       <w:r>
         <w:rPr>
@@ -49021,23 +48323,21 @@
           <w:sz w:val="24"/>
           <w:lang w:val="pt-BR"/>
         </w:rPr>
-        <w:t>GERAL</w:t>
-      </w:r>
-      <w:proofErr w:type="gramEnd"/>
-      <w:r>
-        <w:rPr>
-          <w:spacing w:val="-3"/>
+        <w:t xml:space="preserve"> </w:t>
+      </w:r>
+      <w:r>
+        <w:rPr>
           <w:sz w:val="24"/>
           <w:lang w:val="pt-BR"/>
         </w:rPr>
-        <w:t xml:space="preserve"> </w:t>
+        <w:t>DO PR</w:t>
       </w:r>
       <w:r>
         <w:rPr>
           <w:sz w:val="24"/>
           <w:lang w:val="pt-BR"/>
         </w:rPr>
-        <w:t>DO PRODUTO</w:t>
+        <w:t>ODUTO</w:t>
       </w:r>
       <w:r>
         <w:rPr>
@@ -49045,7 +48345,7 @@
           <w:lang w:val="pt-BR"/>
         </w:rPr>
         <w:tab/>
-        <w:t>8</w:t>
+        <w:t>9</w:t>
       </w:r>
     </w:p>
     <w:p>
@@ -49109,8 +48409,10 @@
           <w:lang w:val="pt-BR"/>
         </w:rPr>
         <w:tab/>
-        <w:t>8</w:t>
-      </w:r>
+        <w:t>9</w:t>
+      </w:r>
+      <w:bookmarkStart w:id="41" w:name="_GoBack"/>
+      <w:bookmarkEnd w:id="41"/>
     </w:p>
     <w:p>
       <w:pPr>
@@ -49173,7 +48475,7 @@
           <w:lang w:val="pt-BR"/>
         </w:rPr>
         <w:tab/>
-        <w:t>8</w:t>
+        <w:t>9</w:t>
       </w:r>
     </w:p>
     <w:p>
@@ -49237,7 +48539,7 @@
           <w:lang w:val="pt-BR"/>
         </w:rPr>
         <w:tab/>
-        <w:t>8</w:t>
+        <w:t>9</w:t>
       </w:r>
     </w:p>
     <w:p>
@@ -49566,7 +48868,7 @@
           <w:lang w:val="pt-BR"/>
         </w:rPr>
         <w:tab/>
-        <w:t>4</w:t>
+        <w:t>5</w:t>
       </w:r>
     </w:p>
     <w:p>
@@ -49630,7 +48932,7 @@
           <w:lang w:val="pt-BR"/>
         </w:rPr>
         <w:tab/>
-        <w:t>5</w:t>
+        <w:t>7</w:t>
       </w:r>
     </w:p>
     <w:p>
@@ -50115,7 +49417,23 @@
           <w:sz w:val="20"/>
           <w:lang w:val="pt-BR"/>
         </w:rPr>
-        <w:t>Tabela 26 – Histórico da revisão</w:t>
+        <w:t xml:space="preserve">Tabela </w:t>
+      </w:r>
+      <w:r>
+        <w:rPr>
+          <w:b/>
+          <w:sz w:val="20"/>
+          <w:lang w:val="pt-BR"/>
+        </w:rPr>
+        <w:t>1</w:t>
+      </w:r>
+      <w:r>
+        <w:rPr>
+          <w:b/>
+          <w:sz w:val="20"/>
+          <w:lang w:val="pt-BR"/>
+        </w:rPr>
+        <w:t xml:space="preserve"> – Histórico da revisão</w:t>
       </w:r>
     </w:p>
     <w:p>
@@ -50509,21 +49827,12 @@
                 <w:lang w:val="pt-BR"/>
               </w:rPr>
             </w:pPr>
-            <w:proofErr w:type="gramStart"/>
-            <w:r>
-              <w:rPr>
-                <w:sz w:val="24"/>
-                <w:lang w:val="pt-BR"/>
-              </w:rPr>
-              <w:t>além</w:t>
-            </w:r>
-            <w:proofErr w:type="gramEnd"/>
-            <w:r>
-              <w:rPr>
-                <w:sz w:val="24"/>
-                <w:lang w:val="pt-BR"/>
-              </w:rPr>
-              <w:t xml:space="preserve"> da gestão de tempo do usuário, aumenta o gasto com compras diárias e também o leva a comprar alimentos demasiado que encarecem o carrinho.</w:t>
+            <w:r>
+              <w:rPr>
+                <w:sz w:val="24"/>
+                <w:lang w:val="pt-BR"/>
+              </w:rPr>
+              <w:t>além da gestão de tempo do usuário, aumenta o gasto com compras diárias e também o leva a comprar alimentos demasiado que encarecem o carrinho.</w:t>
             </w:r>
           </w:p>
         </w:tc>
@@ -50579,21 +49888,12 @@
                 <w:lang w:val="pt-BR"/>
               </w:rPr>
             </w:pPr>
-            <w:proofErr w:type="gramStart"/>
-            <w:r>
-              <w:rPr>
-                <w:sz w:val="24"/>
-                <w:lang w:val="pt-BR"/>
-              </w:rPr>
-              <w:t>acabar</w:t>
-            </w:r>
-            <w:proofErr w:type="gramEnd"/>
-            <w:r>
-              <w:rPr>
-                <w:sz w:val="24"/>
-                <w:lang w:val="pt-BR"/>
-              </w:rPr>
-              <w:t xml:space="preserve"> comprando alimentos que já possuía e correndo o risco de ter que joga-los fora no caso de perecíveis acarretando em desperdícios.</w:t>
+            <w:r>
+              <w:rPr>
+                <w:sz w:val="24"/>
+                <w:lang w:val="pt-BR"/>
+              </w:rPr>
+              <w:t>acabar comprando alimentos que já possuía e correndo o risco de ter que joga-los fora no caso de perecíveis acarretando em desperdícios.</w:t>
             </w:r>
           </w:p>
           <w:p>
@@ -50702,21 +50002,12 @@
                 <w:lang w:val="pt-BR"/>
               </w:rPr>
             </w:pPr>
-            <w:proofErr w:type="gramStart"/>
-            <w:r>
-              <w:rPr>
-                <w:sz w:val="24"/>
-                <w:lang w:val="pt-BR"/>
-              </w:rPr>
-              <w:t>planejar</w:t>
-            </w:r>
-            <w:proofErr w:type="gramEnd"/>
-            <w:r>
-              <w:rPr>
-                <w:sz w:val="24"/>
-                <w:lang w:val="pt-BR"/>
-              </w:rPr>
-              <w:t xml:space="preserve"> um cardápio semanal com as receitas que irá fazer para todos os dias da semana que cubra o café da manhã, almoço, lanche e janta e gerar uma lista com a combinação de todos ingredientes necessários para compra.</w:t>
+            <w:r>
+              <w:rPr>
+                <w:sz w:val="24"/>
+                <w:lang w:val="pt-BR"/>
+              </w:rPr>
+              <w:t>planejar um cardápio semanal com as receitas que irá fazer para todos os dias da semana que cubra o café da manhã, almoço, lanche e janta e gerar uma lista com a combinação de todos ingredientes necessários para compra.</w:t>
             </w:r>
           </w:p>
         </w:tc>
@@ -50738,7 +50029,23 @@
           <w:sz w:val="20"/>
           <w:lang w:val="pt-BR"/>
         </w:rPr>
-        <w:t>Tabela 27 – Descrição do problema</w:t>
+        <w:t xml:space="preserve">Tabela </w:t>
+      </w:r>
+      <w:r>
+        <w:rPr>
+          <w:b/>
+          <w:sz w:val="20"/>
+          <w:lang w:val="pt-BR"/>
+        </w:rPr>
+        <w:t>2</w:t>
+      </w:r>
+      <w:r>
+        <w:rPr>
+          <w:b/>
+          <w:sz w:val="20"/>
+          <w:lang w:val="pt-BR"/>
+        </w:rPr>
+        <w:t xml:space="preserve"> – Descrição do problema</w:t>
       </w:r>
     </w:p>
     <w:p>
@@ -51028,21 +50335,12 @@
                 <w:lang w:val="pt-BR"/>
               </w:rPr>
             </w:pPr>
-            <w:proofErr w:type="gramStart"/>
-            <w:r>
-              <w:rPr>
-                <w:sz w:val="24"/>
-                <w:lang w:val="pt-BR"/>
-              </w:rPr>
-              <w:t>necessitam</w:t>
-            </w:r>
-            <w:proofErr w:type="gramEnd"/>
-            <w:r>
-              <w:rPr>
-                <w:sz w:val="24"/>
-                <w:lang w:val="pt-BR"/>
-              </w:rPr>
-              <w:t xml:space="preserve"> de um serviço que otimizar suas compras no mercado.</w:t>
+            <w:r>
+              <w:rPr>
+                <w:sz w:val="24"/>
+                <w:lang w:val="pt-BR"/>
+              </w:rPr>
+              <w:t>necessitam de um serviço que otimizar suas compras no mercado.</w:t>
             </w:r>
           </w:p>
         </w:tc>
@@ -51075,7 +50373,7 @@
                 <w:sz w:val="24"/>
                 <w:lang w:val="pt-BR"/>
               </w:rPr>
-              <w:t>O PRAVE</w:t>
+              <w:t>A lista de compras inteligente</w:t>
             </w:r>
           </w:p>
         </w:tc>
@@ -51162,21 +50460,12 @@
                 <w:lang w:val="pt-BR"/>
               </w:rPr>
             </w:pPr>
-            <w:proofErr w:type="gramStart"/>
-            <w:r>
-              <w:rPr>
-                <w:sz w:val="24"/>
-                <w:lang w:val="pt-BR"/>
-              </w:rPr>
-              <w:t>que</w:t>
-            </w:r>
-            <w:proofErr w:type="gramEnd"/>
-            <w:r>
-              <w:rPr>
-                <w:sz w:val="24"/>
-                <w:lang w:val="pt-BR"/>
-              </w:rPr>
-              <w:t xml:space="preserve"> possui as principais funcionalidades para otimizar a lista de compras.</w:t>
+            <w:r>
+              <w:rPr>
+                <w:sz w:val="24"/>
+                <w:lang w:val="pt-BR"/>
+              </w:rPr>
+              <w:t>que possui as principais funcionalidades para otimizar a lista de compras.</w:t>
             </w:r>
           </w:p>
         </w:tc>
@@ -51231,21 +50520,12 @@
                 <w:lang w:val="pt-BR"/>
               </w:rPr>
             </w:pPr>
-            <w:proofErr w:type="gramStart"/>
-            <w:r>
-              <w:rPr>
-                <w:sz w:val="24"/>
-                <w:lang w:val="pt-BR"/>
-              </w:rPr>
-              <w:t>da</w:t>
-            </w:r>
-            <w:proofErr w:type="gramEnd"/>
-            <w:r>
-              <w:rPr>
-                <w:sz w:val="24"/>
-                <w:lang w:val="pt-BR"/>
-              </w:rPr>
-              <w:t xml:space="preserve"> maioria dos serviços oferecidos que não integram todos os ingredientes necessários para a alimentação da semana inteira.</w:t>
+            <w:r>
+              <w:rPr>
+                <w:sz w:val="24"/>
+                <w:lang w:val="pt-BR"/>
+              </w:rPr>
+              <w:t>da maioria dos serviços oferecidos que não integram todos os ingredientes necessários para a alimentação da semana inteira.</w:t>
             </w:r>
           </w:p>
         </w:tc>
@@ -51299,21 +50579,12 @@
                 <w:lang w:val="pt-BR"/>
               </w:rPr>
             </w:pPr>
-            <w:proofErr w:type="gramStart"/>
-            <w:r>
-              <w:rPr>
-                <w:sz w:val="24"/>
-                <w:lang w:val="pt-BR"/>
-              </w:rPr>
-              <w:t>é</w:t>
-            </w:r>
-            <w:proofErr w:type="gramEnd"/>
-            <w:r>
-              <w:rPr>
-                <w:sz w:val="24"/>
-                <w:lang w:val="pt-BR"/>
-              </w:rPr>
-              <w:t xml:space="preserve"> focado no mercado nacional e visa acabar com o desperdício e economizar dinheiro, sabendo exatamente o que precisará comprar.</w:t>
+            <w:r>
+              <w:rPr>
+                <w:sz w:val="24"/>
+                <w:lang w:val="pt-BR"/>
+              </w:rPr>
+              <w:t>é focado no mercado nacional e visa acabar com o desperdício e economizar dinheiro, sabendo exatamente o que precisará comprar.</w:t>
             </w:r>
           </w:p>
           <w:p>
@@ -51347,7 +50618,23 @@
           <w:sz w:val="20"/>
           <w:lang w:val="pt-BR"/>
         </w:rPr>
-        <w:t>Tabela 28 – Posição do produto</w:t>
+        <w:t xml:space="preserve">Tabela </w:t>
+      </w:r>
+      <w:r>
+        <w:rPr>
+          <w:b/>
+          <w:sz w:val="20"/>
+          <w:lang w:val="pt-BR"/>
+        </w:rPr>
+        <w:t>3</w:t>
+      </w:r>
+      <w:r>
+        <w:rPr>
+          <w:b/>
+          <w:sz w:val="20"/>
+          <w:lang w:val="pt-BR"/>
+        </w:rPr>
+        <w:t xml:space="preserve"> – Posição do produto</w:t>
       </w:r>
     </w:p>
     <w:p>
@@ -51890,7 +51177,15 @@
           <w:sz w:val="20"/>
           <w:lang w:val="pt-BR"/>
         </w:rPr>
-        <w:t>Tabela 29</w:t>
+        <w:t xml:space="preserve">Tabela </w:t>
+      </w:r>
+      <w:r>
+        <w:rPr>
+          <w:b/>
+          <w:sz w:val="20"/>
+          <w:lang w:val="pt-BR"/>
+        </w:rPr>
+        <w:t>4</w:t>
       </w:r>
       <w:r>
         <w:rPr>
@@ -52293,7 +51588,6 @@
                 <w:lang w:val="pt-BR"/>
               </w:rPr>
             </w:pPr>
-            <w:proofErr w:type="gramStart"/>
             <w:r>
               <w:rPr>
                 <w:sz w:val="24"/>
@@ -52301,7 +51595,6 @@
               </w:rPr>
               <w:t>média</w:t>
             </w:r>
-            <w:proofErr w:type="gramEnd"/>
           </w:p>
         </w:tc>
         <w:tc>
@@ -52367,21 +51660,12 @@
                 <w:lang w:val="pt-BR"/>
               </w:rPr>
             </w:pPr>
-            <w:proofErr w:type="gramStart"/>
-            <w:r>
-              <w:rPr>
-                <w:sz w:val="24"/>
-                <w:lang w:val="pt-BR"/>
-              </w:rPr>
-              <w:t>planejar</w:t>
-            </w:r>
-            <w:proofErr w:type="gramEnd"/>
-            <w:r>
-              <w:rPr>
-                <w:sz w:val="24"/>
-                <w:lang w:val="pt-BR"/>
-              </w:rPr>
-              <w:t xml:space="preserve"> um cardápio semanal com as receitas que irá fazer para todos os dias da semana.</w:t>
+            <w:r>
+              <w:rPr>
+                <w:sz w:val="24"/>
+                <w:lang w:val="pt-BR"/>
+              </w:rPr>
+              <w:t>planejar um cardápio semanal com as receitas que irá fazer para todos os dias da semana.</w:t>
             </w:r>
           </w:p>
         </w:tc>
@@ -52460,7 +51744,6 @@
                 <w:lang w:val="pt-BR"/>
               </w:rPr>
             </w:pPr>
-            <w:proofErr w:type="gramStart"/>
             <w:r>
               <w:rPr>
                 <w:sz w:val="24"/>
@@ -52468,7 +51751,6 @@
               </w:rPr>
               <w:t>alta</w:t>
             </w:r>
-            <w:proofErr w:type="gramEnd"/>
           </w:p>
         </w:tc>
         <w:tc>
@@ -52490,23 +51772,7 @@
                 <w:sz w:val="24"/>
                 <w:lang w:val="pt-BR"/>
               </w:rPr>
-              <w:t xml:space="preserve">Não compras a mais do que irá utilizar, em caso de perecíveis tendo que </w:t>
-            </w:r>
-            <w:proofErr w:type="gramStart"/>
-            <w:r>
-              <w:rPr>
-                <w:sz w:val="24"/>
-                <w:lang w:val="pt-BR"/>
-              </w:rPr>
-              <w:t>joga-los</w:t>
-            </w:r>
-            <w:proofErr w:type="gramEnd"/>
-            <w:r>
-              <w:rPr>
-                <w:sz w:val="24"/>
-                <w:lang w:val="pt-BR"/>
-              </w:rPr>
-              <w:t xml:space="preserve"> fora.</w:t>
+              <w:t>Não compras a mais do que irá utilizar, em caso de perecíveis tendo que joga-los fora.</w:t>
             </w:r>
           </w:p>
         </w:tc>
@@ -52640,7 +51906,6 @@
                 <w:lang w:val="pt-BR"/>
               </w:rPr>
             </w:pPr>
-            <w:proofErr w:type="gramStart"/>
             <w:r>
               <w:rPr>
                 <w:sz w:val="24"/>
@@ -52648,7 +51913,6 @@
               </w:rPr>
               <w:t>alta</w:t>
             </w:r>
-            <w:proofErr w:type="gramEnd"/>
           </w:p>
         </w:tc>
         <w:tc>
@@ -52804,7 +52068,6 @@
                 <w:lang w:val="pt-BR"/>
               </w:rPr>
             </w:pPr>
-            <w:proofErr w:type="gramStart"/>
             <w:r>
               <w:rPr>
                 <w:sz w:val="24"/>
@@ -52812,7 +52075,6 @@
               </w:rPr>
               <w:t>alta</w:t>
             </w:r>
-            <w:proofErr w:type="gramEnd"/>
           </w:p>
         </w:tc>
         <w:tc>
@@ -52932,7 +52194,16 @@
           <w:sz w:val="20"/>
           <w:lang w:val="pt-BR"/>
         </w:rPr>
-        <w:t>Tabela 30</w:t>
+        <w:lastRenderedPageBreak/>
+        <w:t xml:space="preserve">Tabela </w:t>
+      </w:r>
+      <w:r>
+        <w:rPr>
+          <w:b/>
+          <w:sz w:val="20"/>
+          <w:lang w:val="pt-BR"/>
+        </w:rPr>
+        <w:t>5</w:t>
       </w:r>
       <w:r>
         <w:rPr>
@@ -53544,28 +52815,14 @@
         <w:rPr>
           <w:lang w:val="pt-BR"/>
         </w:rPr>
-        <w:t xml:space="preserve">O produto utilizará recursos voltados para o controle e gestão de processos e dados de toda a empresa. Dentro do sistema, </w:t>
-      </w:r>
-      <w:proofErr w:type="gramStart"/>
-      <w:r>
-        <w:rPr>
-          <w:lang w:val="pt-BR"/>
-        </w:rPr>
-        <w:t>os recurso</w:t>
-      </w:r>
-      <w:proofErr w:type="gramEnd"/>
-      <w:r>
-        <w:rPr>
-          <w:lang w:val="pt-BR"/>
-        </w:rPr>
-        <w:t xml:space="preserve"> serão voltados para o controle e gestão dos usuários, clientes, fornecedores e estoque.</w:t>
+        <w:t>O serviço utilizará recursos voltados para geração da lista de compras de forma inteligente. Dentro do sistema, os recursos serão voltados para o cadastro dos usuários, receitas e planejamento do cardápio semanal.</w:t>
       </w:r>
     </w:p>
     <w:p>
       <w:pPr>
         <w:pStyle w:val="Corpodetexto"/>
-        <w:spacing w:line="362" w:lineRule="auto"/>
-        <w:ind w:left="559" w:right="851" w:firstLine="710"/>
+        <w:spacing w:line="360" w:lineRule="auto"/>
+        <w:ind w:left="559" w:right="846" w:firstLine="710"/>
         <w:jc w:val="both"/>
         <w:rPr>
           <w:lang w:val="pt-BR"/>
@@ -53575,7 +52832,13 @@
         <w:rPr>
           <w:lang w:val="pt-BR"/>
         </w:rPr>
-        <w:t>O sistema irá se comunicar com o seu banco de dados que será disponibilizado via nuvem.</w:t>
+        <w:t>O sistema irá se comunicar com o seu banco de</w:t>
+      </w:r>
+      <w:r>
+        <w:rPr>
+          <w:lang w:val="pt-BR"/>
+        </w:rPr>
+        <w:t xml:space="preserve"> dados que será disponibilizado.</w:t>
       </w:r>
     </w:p>
     <w:p>
@@ -53666,24 +52929,25 @@
         <w:rPr>
           <w:lang w:val="pt-BR"/>
         </w:rPr>
-        <w:t>O serviço utilizará recursos voltados para geração da lista de compras de forma inteligente. Dentro do sistema, os recursos serão voltados para o cadastro dos usuários, receitas e do cardápio semanal.</w:t>
-      </w:r>
-    </w:p>
-    <w:p>
-      <w:pPr>
-        <w:pStyle w:val="Corpodetexto"/>
-        <w:spacing w:line="360" w:lineRule="auto"/>
-        <w:ind w:left="559" w:right="847" w:firstLine="710"/>
-        <w:jc w:val="both"/>
-        <w:rPr>
-          <w:lang w:val="pt-BR"/>
-        </w:rPr>
-      </w:pPr>
-      <w:r>
-        <w:rPr>
-          <w:lang w:val="pt-BR"/>
-        </w:rPr>
-        <w:t>O sistema irá se comunicar com o seu banco de dados que será disponibilizado via nuvem.</w:t>
+        <w:t xml:space="preserve">O sistema de forma geral será </w:t>
+      </w:r>
+      <w:r>
+        <w:rPr>
+          <w:lang w:val="pt-BR"/>
+        </w:rPr>
+        <w:t>autossuficiente</w:t>
+      </w:r>
+      <w:r>
+        <w:rPr>
+          <w:lang w:val="pt-BR"/>
+        </w:rPr>
+        <w:t xml:space="preserve">. Por meio de uma plataforma </w:t>
+      </w:r>
+      <w:r>
+        <w:rPr>
+          <w:lang w:val="pt-BR"/>
+        </w:rPr>
+        <w:t>online, contará com um recurso de acesso ao sistema e menu onde o usuário poderá encontrar todas as funcionalidades que estarão disponíveis.</w:t>
       </w:r>
     </w:p>
     <w:p>
@@ -53838,7 +53102,21 @@
           <w:sz w:val="24"/>
           <w:lang w:val="pt-BR"/>
         </w:rPr>
-        <w:t>ne para poder acessar o sistema.</w:t>
+        <w:t xml:space="preserve">ne para poder acessar o </w:t>
+      </w:r>
+      <w:r>
+        <w:rPr>
+          <w:sz w:val="24"/>
+          <w:lang w:val="pt-BR"/>
+        </w:rPr>
+        <w:t>site</w:t>
+      </w:r>
+      <w:r>
+        <w:rPr>
+          <w:sz w:val="24"/>
+          <w:lang w:val="pt-BR"/>
+        </w:rPr>
+        <w:t>.</w:t>
       </w:r>
     </w:p>
     <w:p>
@@ -54249,7 +53527,7 @@
 </file>
 
 <file path=word/endnotes.xml><?xml version="1.0" encoding="utf-8"?>
-<w:endnotes xmlns:wpc="http://schemas.microsoft.com/office/word/2010/wordprocessingCanvas" xmlns:mc="http://schemas.openxmlformats.org/markup-compatibility/2006" xmlns:o="urn:schemas-microsoft-com:office:office" xmlns:r="http://schemas.openxmlformats.org/officeDocument/2006/relationships" xmlns:m="http://schemas.openxmlformats.org/officeDocument/2006/math" xmlns:v="urn:schemas-microsoft-com:vml" xmlns:wp14="http://schemas.microsoft.com/office/word/2010/wordprocessingDrawing" xmlns:wp="http://schemas.openxmlformats.org/drawingml/2006/wordprocessingDrawing" xmlns:w10="urn:schemas-microsoft-com:office:word" xmlns:w="http://schemas.openxmlformats.org/wordprocessingml/2006/main" xmlns:w14="http://schemas.microsoft.com/office/word/2010/wordml" xmlns:w15="http://schemas.microsoft.com/office/word/2012/wordml" xmlns:wpg="http://schemas.microsoft.com/office/word/2010/wordprocessingGroup" xmlns:wpi="http://schemas.microsoft.com/office/word/2010/wordprocessingInk" xmlns:wne="http://schemas.microsoft.com/office/word/2006/wordml" xmlns:wps="http://schemas.microsoft.com/office/word/2010/wordprocessingShape" mc:Ignorable="w14 w15 wp14">
+<w:endnotes xmlns:wpc="http://schemas.microsoft.com/office/word/2010/wordprocessingCanvas" xmlns:cx="http://schemas.microsoft.com/office/drawing/2014/chartex" xmlns:cx1="http://schemas.microsoft.com/office/drawing/2015/9/8/chartex" xmlns:mc="http://schemas.openxmlformats.org/markup-compatibility/2006" xmlns:o="urn:schemas-microsoft-com:office:office" xmlns:r="http://schemas.openxmlformats.org/officeDocument/2006/relationships" xmlns:m="http://schemas.openxmlformats.org/officeDocument/2006/math" xmlns:v="urn:schemas-microsoft-com:vml" xmlns:wp14="http://schemas.microsoft.com/office/word/2010/wordprocessingDrawing" xmlns:wp="http://schemas.openxmlformats.org/drawingml/2006/wordprocessingDrawing" xmlns:w10="urn:schemas-microsoft-com:office:word" xmlns:w="http://schemas.openxmlformats.org/wordprocessingml/2006/main" xmlns:w14="http://schemas.microsoft.com/office/word/2010/wordml" xmlns:w15="http://schemas.microsoft.com/office/word/2012/wordml" xmlns:w16se="http://schemas.microsoft.com/office/word/2015/wordml/symex" xmlns:wpg="http://schemas.microsoft.com/office/word/2010/wordprocessingGroup" xmlns:wpi="http://schemas.microsoft.com/office/word/2010/wordprocessingInk" xmlns:wne="http://schemas.microsoft.com/office/word/2006/wordml" xmlns:wps="http://schemas.microsoft.com/office/word/2010/wordprocessingShape" mc:Ignorable="w14 w15 w16se wp14">
   <w:endnote w:type="separator" w:id="-1">
     <w:p>
       <w:r>
@@ -54268,7 +53546,7 @@
 </file>
 
 <file path=word/footer1.xml><?xml version="1.0" encoding="utf-8"?>
-<w:ftr xmlns:wpc="http://schemas.microsoft.com/office/word/2010/wordprocessingCanvas" xmlns:mc="http://schemas.openxmlformats.org/markup-compatibility/2006" xmlns:o="urn:schemas-microsoft-com:office:office" xmlns:r="http://schemas.openxmlformats.org/officeDocument/2006/relationships" xmlns:m="http://schemas.openxmlformats.org/officeDocument/2006/math" xmlns:v="urn:schemas-microsoft-com:vml" xmlns:wp14="http://schemas.microsoft.com/office/word/2010/wordprocessingDrawing" xmlns:wp="http://schemas.openxmlformats.org/drawingml/2006/wordprocessingDrawing" xmlns:w10="urn:schemas-microsoft-com:office:word" xmlns:w="http://schemas.openxmlformats.org/wordprocessingml/2006/main" xmlns:w14="http://schemas.microsoft.com/office/word/2010/wordml" xmlns:w15="http://schemas.microsoft.com/office/word/2012/wordml" xmlns:wpg="http://schemas.microsoft.com/office/word/2010/wordprocessingGroup" xmlns:wpi="http://schemas.microsoft.com/office/word/2010/wordprocessingInk" xmlns:wne="http://schemas.microsoft.com/office/word/2006/wordml" xmlns:wps="http://schemas.microsoft.com/office/word/2010/wordprocessingShape" mc:Ignorable="w14 w15 wp14">
+<w:ftr xmlns:wpc="http://schemas.microsoft.com/office/word/2010/wordprocessingCanvas" xmlns:cx="http://schemas.microsoft.com/office/drawing/2014/chartex" xmlns:cx1="http://schemas.microsoft.com/office/drawing/2015/9/8/chartex" xmlns:mc="http://schemas.openxmlformats.org/markup-compatibility/2006" xmlns:o="urn:schemas-microsoft-com:office:office" xmlns:r="http://schemas.openxmlformats.org/officeDocument/2006/relationships" xmlns:m="http://schemas.openxmlformats.org/officeDocument/2006/math" xmlns:v="urn:schemas-microsoft-com:vml" xmlns:wp14="http://schemas.microsoft.com/office/word/2010/wordprocessingDrawing" xmlns:wp="http://schemas.openxmlformats.org/drawingml/2006/wordprocessingDrawing" xmlns:w10="urn:schemas-microsoft-com:office:word" xmlns:w="http://schemas.openxmlformats.org/wordprocessingml/2006/main" xmlns:w14="http://schemas.microsoft.com/office/word/2010/wordml" xmlns:w15="http://schemas.microsoft.com/office/word/2012/wordml" xmlns:w16se="http://schemas.microsoft.com/office/word/2015/wordml/symex" xmlns:wpg="http://schemas.microsoft.com/office/word/2010/wordprocessingGroup" xmlns:wpi="http://schemas.microsoft.com/office/word/2010/wordprocessingInk" xmlns:wne="http://schemas.microsoft.com/office/word/2006/wordml" xmlns:wps="http://schemas.microsoft.com/office/word/2010/wordprocessingShape" mc:Ignorable="w14 w15 w16se wp14">
   <w:p>
     <w:pPr>
       <w:pStyle w:val="Corpodetexto"/>
@@ -54282,7 +53560,7 @@
 </file>
 
 <file path=word/footer2.xml><?xml version="1.0" encoding="utf-8"?>
-<w:ftr xmlns:wpc="http://schemas.microsoft.com/office/word/2010/wordprocessingCanvas" xmlns:mc="http://schemas.openxmlformats.org/markup-compatibility/2006" xmlns:o="urn:schemas-microsoft-com:office:office" xmlns:r="http://schemas.openxmlformats.org/officeDocument/2006/relationships" xmlns:m="http://schemas.openxmlformats.org/officeDocument/2006/math" xmlns:v="urn:schemas-microsoft-com:vml" xmlns:wp14="http://schemas.microsoft.com/office/word/2010/wordprocessingDrawing" xmlns:wp="http://schemas.openxmlformats.org/drawingml/2006/wordprocessingDrawing" xmlns:w10="urn:schemas-microsoft-com:office:word" xmlns:w="http://schemas.openxmlformats.org/wordprocessingml/2006/main" xmlns:w14="http://schemas.microsoft.com/office/word/2010/wordml" xmlns:w15="http://schemas.microsoft.com/office/word/2012/wordml" xmlns:wpg="http://schemas.microsoft.com/office/word/2010/wordprocessingGroup" xmlns:wpi="http://schemas.microsoft.com/office/word/2010/wordprocessingInk" xmlns:wne="http://schemas.microsoft.com/office/word/2006/wordml" xmlns:wps="http://schemas.microsoft.com/office/word/2010/wordprocessingShape" mc:Ignorable="w14 w15 wp14">
+<w:ftr xmlns:wpc="http://schemas.microsoft.com/office/word/2010/wordprocessingCanvas" xmlns:cx="http://schemas.microsoft.com/office/drawing/2014/chartex" xmlns:cx1="http://schemas.microsoft.com/office/drawing/2015/9/8/chartex" xmlns:mc="http://schemas.openxmlformats.org/markup-compatibility/2006" xmlns:o="urn:schemas-microsoft-com:office:office" xmlns:r="http://schemas.openxmlformats.org/officeDocument/2006/relationships" xmlns:m="http://schemas.openxmlformats.org/officeDocument/2006/math" xmlns:v="urn:schemas-microsoft-com:vml" xmlns:wp14="http://schemas.microsoft.com/office/word/2010/wordprocessingDrawing" xmlns:wp="http://schemas.openxmlformats.org/drawingml/2006/wordprocessingDrawing" xmlns:w10="urn:schemas-microsoft-com:office:word" xmlns:w="http://schemas.openxmlformats.org/wordprocessingml/2006/main" xmlns:w14="http://schemas.microsoft.com/office/word/2010/wordml" xmlns:w15="http://schemas.microsoft.com/office/word/2012/wordml" xmlns:w16se="http://schemas.microsoft.com/office/word/2015/wordml/symex" xmlns:wpg="http://schemas.microsoft.com/office/word/2010/wordprocessingGroup" xmlns:wpi="http://schemas.microsoft.com/office/word/2010/wordprocessingInk" xmlns:wne="http://schemas.microsoft.com/office/word/2006/wordml" xmlns:wps="http://schemas.microsoft.com/office/word/2010/wordprocessingShape" mc:Ignorable="w14 w15 w16se wp14">
   <w:sdt>
     <w:sdtPr>
       <w:id w:val="55141374"/>
@@ -54332,7 +53610,7 @@
 </file>
 
 <file path=word/footer3.xml><?xml version="1.0" encoding="utf-8"?>
-<w:ftr xmlns:wpc="http://schemas.microsoft.com/office/word/2010/wordprocessingCanvas" xmlns:mc="http://schemas.openxmlformats.org/markup-compatibility/2006" xmlns:o="urn:schemas-microsoft-com:office:office" xmlns:r="http://schemas.openxmlformats.org/officeDocument/2006/relationships" xmlns:m="http://schemas.openxmlformats.org/officeDocument/2006/math" xmlns:v="urn:schemas-microsoft-com:vml" xmlns:wp14="http://schemas.microsoft.com/office/word/2010/wordprocessingDrawing" xmlns:wp="http://schemas.openxmlformats.org/drawingml/2006/wordprocessingDrawing" xmlns:w10="urn:schemas-microsoft-com:office:word" xmlns:w="http://schemas.openxmlformats.org/wordprocessingml/2006/main" xmlns:w14="http://schemas.microsoft.com/office/word/2010/wordml" xmlns:w15="http://schemas.microsoft.com/office/word/2012/wordml" xmlns:wpg="http://schemas.microsoft.com/office/word/2010/wordprocessingGroup" xmlns:wpi="http://schemas.microsoft.com/office/word/2010/wordprocessingInk" xmlns:wne="http://schemas.microsoft.com/office/word/2006/wordml" xmlns:wps="http://schemas.microsoft.com/office/word/2010/wordprocessingShape" mc:Ignorable="w14 w15 wp14">
+<w:ftr xmlns:wpc="http://schemas.microsoft.com/office/word/2010/wordprocessingCanvas" xmlns:cx="http://schemas.microsoft.com/office/drawing/2014/chartex" xmlns:cx1="http://schemas.microsoft.com/office/drawing/2015/9/8/chartex" xmlns:mc="http://schemas.openxmlformats.org/markup-compatibility/2006" xmlns:o="urn:schemas-microsoft-com:office:office" xmlns:r="http://schemas.openxmlformats.org/officeDocument/2006/relationships" xmlns:m="http://schemas.openxmlformats.org/officeDocument/2006/math" xmlns:v="urn:schemas-microsoft-com:vml" xmlns:wp14="http://schemas.microsoft.com/office/word/2010/wordprocessingDrawing" xmlns:wp="http://schemas.openxmlformats.org/drawingml/2006/wordprocessingDrawing" xmlns:w10="urn:schemas-microsoft-com:office:word" xmlns:w="http://schemas.openxmlformats.org/wordprocessingml/2006/main" xmlns:w14="http://schemas.microsoft.com/office/word/2010/wordml" xmlns:w15="http://schemas.microsoft.com/office/word/2012/wordml" xmlns:w16se="http://schemas.microsoft.com/office/word/2015/wordml/symex" xmlns:wpg="http://schemas.microsoft.com/office/word/2010/wordprocessingGroup" xmlns:wpi="http://schemas.microsoft.com/office/word/2010/wordprocessingInk" xmlns:wne="http://schemas.microsoft.com/office/word/2006/wordml" xmlns:wps="http://schemas.microsoft.com/office/word/2010/wordprocessingShape" mc:Ignorable="w14 w15 w16se wp14">
   <w:p>
     <w:pPr>
       <w:pStyle w:val="Corpodetexto"/>
@@ -54493,7 +53771,7 @@
 </file>
 
 <file path=word/footer4.xml><?xml version="1.0" encoding="utf-8"?>
-<w:ftr xmlns:wpc="http://schemas.microsoft.com/office/word/2010/wordprocessingCanvas" xmlns:mc="http://schemas.openxmlformats.org/markup-compatibility/2006" xmlns:o="urn:schemas-microsoft-com:office:office" xmlns:r="http://schemas.openxmlformats.org/officeDocument/2006/relationships" xmlns:m="http://schemas.openxmlformats.org/officeDocument/2006/math" xmlns:v="urn:schemas-microsoft-com:vml" xmlns:wp14="http://schemas.microsoft.com/office/word/2010/wordprocessingDrawing" xmlns:wp="http://schemas.openxmlformats.org/drawingml/2006/wordprocessingDrawing" xmlns:w10="urn:schemas-microsoft-com:office:word" xmlns:w="http://schemas.openxmlformats.org/wordprocessingml/2006/main" xmlns:w14="http://schemas.microsoft.com/office/word/2010/wordml" xmlns:w15="http://schemas.microsoft.com/office/word/2012/wordml" xmlns:wpg="http://schemas.microsoft.com/office/word/2010/wordprocessingGroup" xmlns:wpi="http://schemas.microsoft.com/office/word/2010/wordprocessingInk" xmlns:wne="http://schemas.microsoft.com/office/word/2006/wordml" xmlns:wps="http://schemas.microsoft.com/office/word/2010/wordprocessingShape" mc:Ignorable="w14 w15 wp14">
+<w:ftr xmlns:wpc="http://schemas.microsoft.com/office/word/2010/wordprocessingCanvas" xmlns:cx="http://schemas.microsoft.com/office/drawing/2014/chartex" xmlns:cx1="http://schemas.microsoft.com/office/drawing/2015/9/8/chartex" xmlns:mc="http://schemas.openxmlformats.org/markup-compatibility/2006" xmlns:o="urn:schemas-microsoft-com:office:office" xmlns:r="http://schemas.openxmlformats.org/officeDocument/2006/relationships" xmlns:m="http://schemas.openxmlformats.org/officeDocument/2006/math" xmlns:v="urn:schemas-microsoft-com:vml" xmlns:wp14="http://schemas.microsoft.com/office/word/2010/wordprocessingDrawing" xmlns:wp="http://schemas.openxmlformats.org/drawingml/2006/wordprocessingDrawing" xmlns:w10="urn:schemas-microsoft-com:office:word" xmlns:w="http://schemas.openxmlformats.org/wordprocessingml/2006/main" xmlns:w14="http://schemas.microsoft.com/office/word/2010/wordml" xmlns:w15="http://schemas.microsoft.com/office/word/2012/wordml" xmlns:w16se="http://schemas.microsoft.com/office/word/2015/wordml/symex" xmlns:wpg="http://schemas.microsoft.com/office/word/2010/wordprocessingGroup" xmlns:wpi="http://schemas.microsoft.com/office/word/2010/wordprocessingInk" xmlns:wne="http://schemas.microsoft.com/office/word/2006/wordml" xmlns:wps="http://schemas.microsoft.com/office/word/2010/wordprocessingShape" mc:Ignorable="w14 w15 w16se wp14">
   <w:p>
     <w:pPr>
       <w:pStyle w:val="Corpodetexto"/>
@@ -54654,7 +53932,7 @@
 </file>
 
 <file path=word/footer5.xml><?xml version="1.0" encoding="utf-8"?>
-<w:ftr xmlns:wpc="http://schemas.microsoft.com/office/word/2010/wordprocessingCanvas" xmlns:mc="http://schemas.openxmlformats.org/markup-compatibility/2006" xmlns:o="urn:schemas-microsoft-com:office:office" xmlns:r="http://schemas.openxmlformats.org/officeDocument/2006/relationships" xmlns:m="http://schemas.openxmlformats.org/officeDocument/2006/math" xmlns:v="urn:schemas-microsoft-com:vml" xmlns:wp14="http://schemas.microsoft.com/office/word/2010/wordprocessingDrawing" xmlns:wp="http://schemas.openxmlformats.org/drawingml/2006/wordprocessingDrawing" xmlns:w10="urn:schemas-microsoft-com:office:word" xmlns:w="http://schemas.openxmlformats.org/wordprocessingml/2006/main" xmlns:w14="http://schemas.microsoft.com/office/word/2010/wordml" xmlns:w15="http://schemas.microsoft.com/office/word/2012/wordml" xmlns:wpg="http://schemas.microsoft.com/office/word/2010/wordprocessingGroup" xmlns:wpi="http://schemas.microsoft.com/office/word/2010/wordprocessingInk" xmlns:wne="http://schemas.microsoft.com/office/word/2006/wordml" xmlns:wps="http://schemas.microsoft.com/office/word/2010/wordprocessingShape" mc:Ignorable="w14 w15 wp14">
+<w:ftr xmlns:wpc="http://schemas.microsoft.com/office/word/2010/wordprocessingCanvas" xmlns:cx="http://schemas.microsoft.com/office/drawing/2014/chartex" xmlns:cx1="http://schemas.microsoft.com/office/drawing/2015/9/8/chartex" xmlns:mc="http://schemas.openxmlformats.org/markup-compatibility/2006" xmlns:o="urn:schemas-microsoft-com:office:office" xmlns:r="http://schemas.openxmlformats.org/officeDocument/2006/relationships" xmlns:m="http://schemas.openxmlformats.org/officeDocument/2006/math" xmlns:v="urn:schemas-microsoft-com:vml" xmlns:wp14="http://schemas.microsoft.com/office/word/2010/wordprocessingDrawing" xmlns:wp="http://schemas.openxmlformats.org/drawingml/2006/wordprocessingDrawing" xmlns:w10="urn:schemas-microsoft-com:office:word" xmlns:w="http://schemas.openxmlformats.org/wordprocessingml/2006/main" xmlns:w14="http://schemas.microsoft.com/office/word/2010/wordml" xmlns:w15="http://schemas.microsoft.com/office/word/2012/wordml" xmlns:w16se="http://schemas.microsoft.com/office/word/2015/wordml/symex" xmlns:wpg="http://schemas.microsoft.com/office/word/2010/wordprocessingGroup" xmlns:wpi="http://schemas.microsoft.com/office/word/2010/wordprocessingInk" xmlns:wne="http://schemas.microsoft.com/office/word/2006/wordml" xmlns:wps="http://schemas.microsoft.com/office/word/2010/wordprocessingShape" mc:Ignorable="w14 w15 w16se wp14">
   <w:p>
     <w:pPr>
       <w:pStyle w:val="Corpodetexto"/>
@@ -54668,7 +53946,7 @@
 </file>
 
 <file path=word/footer6.xml><?xml version="1.0" encoding="utf-8"?>
-<w:ftr xmlns:wpc="http://schemas.microsoft.com/office/word/2010/wordprocessingCanvas" xmlns:mc="http://schemas.openxmlformats.org/markup-compatibility/2006" xmlns:o="urn:schemas-microsoft-com:office:office" xmlns:r="http://schemas.openxmlformats.org/officeDocument/2006/relationships" xmlns:m="http://schemas.openxmlformats.org/officeDocument/2006/math" xmlns:v="urn:schemas-microsoft-com:vml" xmlns:wp14="http://schemas.microsoft.com/office/word/2010/wordprocessingDrawing" xmlns:wp="http://schemas.openxmlformats.org/drawingml/2006/wordprocessingDrawing" xmlns:w10="urn:schemas-microsoft-com:office:word" xmlns:w="http://schemas.openxmlformats.org/wordprocessingml/2006/main" xmlns:w14="http://schemas.microsoft.com/office/word/2010/wordml" xmlns:w15="http://schemas.microsoft.com/office/word/2012/wordml" xmlns:wpg="http://schemas.microsoft.com/office/word/2010/wordprocessingGroup" xmlns:wpi="http://schemas.microsoft.com/office/word/2010/wordprocessingInk" xmlns:wne="http://schemas.microsoft.com/office/word/2006/wordml" xmlns:wps="http://schemas.microsoft.com/office/word/2010/wordprocessingShape" mc:Ignorable="w14 w15 wp14">
+<w:ftr xmlns:wpc="http://schemas.microsoft.com/office/word/2010/wordprocessingCanvas" xmlns:cx="http://schemas.microsoft.com/office/drawing/2014/chartex" xmlns:cx1="http://schemas.microsoft.com/office/drawing/2015/9/8/chartex" xmlns:mc="http://schemas.openxmlformats.org/markup-compatibility/2006" xmlns:o="urn:schemas-microsoft-com:office:office" xmlns:r="http://schemas.openxmlformats.org/officeDocument/2006/relationships" xmlns:m="http://schemas.openxmlformats.org/officeDocument/2006/math" xmlns:v="urn:schemas-microsoft-com:vml" xmlns:wp14="http://schemas.microsoft.com/office/word/2010/wordprocessingDrawing" xmlns:wp="http://schemas.openxmlformats.org/drawingml/2006/wordprocessingDrawing" xmlns:w10="urn:schemas-microsoft-com:office:word" xmlns:w="http://schemas.openxmlformats.org/wordprocessingml/2006/main" xmlns:w14="http://schemas.microsoft.com/office/word/2010/wordml" xmlns:w15="http://schemas.microsoft.com/office/word/2012/wordml" xmlns:w16se="http://schemas.microsoft.com/office/word/2015/wordml/symex" xmlns:wpg="http://schemas.microsoft.com/office/word/2010/wordprocessingGroup" xmlns:wpi="http://schemas.microsoft.com/office/word/2010/wordprocessingInk" xmlns:wne="http://schemas.microsoft.com/office/word/2006/wordml" xmlns:wps="http://schemas.microsoft.com/office/word/2010/wordprocessingShape" mc:Ignorable="w14 w15 w16se wp14">
   <w:p>
     <w:pPr>
       <w:pStyle w:val="Corpodetexto"/>
@@ -54759,7 +54037,7 @@
                             <w:rPr>
                               <w:noProof/>
                             </w:rPr>
-                            <w:t>13</w:t>
+                            <w:t>40</w:t>
                           </w:r>
                           <w:r>
                             <w:fldChar w:fldCharType="end"/>
@@ -54810,7 +54088,7 @@
                       <w:rPr>
                         <w:noProof/>
                       </w:rPr>
-                      <w:t>13</w:t>
+                      <w:t>40</w:t>
                     </w:r>
                     <w:r>
                       <w:fldChar w:fldCharType="end"/>
@@ -54829,7 +54107,7 @@
 </file>
 
 <file path=word/footer7.xml><?xml version="1.0" encoding="utf-8"?>
-<w:ftr xmlns:wpc="http://schemas.microsoft.com/office/word/2010/wordprocessingCanvas" xmlns:mc="http://schemas.openxmlformats.org/markup-compatibility/2006" xmlns:o="urn:schemas-microsoft-com:office:office" xmlns:r="http://schemas.openxmlformats.org/officeDocument/2006/relationships" xmlns:m="http://schemas.openxmlformats.org/officeDocument/2006/math" xmlns:v="urn:schemas-microsoft-com:vml" xmlns:wp14="http://schemas.microsoft.com/office/word/2010/wordprocessingDrawing" xmlns:wp="http://schemas.openxmlformats.org/drawingml/2006/wordprocessingDrawing" xmlns:w10="urn:schemas-microsoft-com:office:word" xmlns:w="http://schemas.openxmlformats.org/wordprocessingml/2006/main" xmlns:w14="http://schemas.microsoft.com/office/word/2010/wordml" xmlns:w15="http://schemas.microsoft.com/office/word/2012/wordml" xmlns:wpg="http://schemas.microsoft.com/office/word/2010/wordprocessingGroup" xmlns:wpi="http://schemas.microsoft.com/office/word/2010/wordprocessingInk" xmlns:wne="http://schemas.microsoft.com/office/word/2006/wordml" xmlns:wps="http://schemas.microsoft.com/office/word/2010/wordprocessingShape" mc:Ignorable="w14 w15 wp14">
+<w:ftr xmlns:wpc="http://schemas.microsoft.com/office/word/2010/wordprocessingCanvas" xmlns:cx="http://schemas.microsoft.com/office/drawing/2014/chartex" xmlns:cx1="http://schemas.microsoft.com/office/drawing/2015/9/8/chartex" xmlns:mc="http://schemas.openxmlformats.org/markup-compatibility/2006" xmlns:o="urn:schemas-microsoft-com:office:office" xmlns:r="http://schemas.openxmlformats.org/officeDocument/2006/relationships" xmlns:m="http://schemas.openxmlformats.org/officeDocument/2006/math" xmlns:v="urn:schemas-microsoft-com:vml" xmlns:wp14="http://schemas.microsoft.com/office/word/2010/wordprocessingDrawing" xmlns:wp="http://schemas.openxmlformats.org/drawingml/2006/wordprocessingDrawing" xmlns:w10="urn:schemas-microsoft-com:office:word" xmlns:w="http://schemas.openxmlformats.org/wordprocessingml/2006/main" xmlns:w14="http://schemas.microsoft.com/office/word/2010/wordml" xmlns:w15="http://schemas.microsoft.com/office/word/2012/wordml" xmlns:w16se="http://schemas.microsoft.com/office/word/2015/wordml/symex" xmlns:wpg="http://schemas.microsoft.com/office/word/2010/wordprocessingGroup" xmlns:wpi="http://schemas.microsoft.com/office/word/2010/wordprocessingInk" xmlns:wne="http://schemas.microsoft.com/office/word/2006/wordml" xmlns:wps="http://schemas.microsoft.com/office/word/2010/wordprocessingShape" mc:Ignorable="w14 w15 w16se wp14">
   <w:p>
     <w:pPr>
       <w:pStyle w:val="Corpodetexto"/>
@@ -54843,7 +54121,7 @@
 </file>
 
 <file path=word/footer8.xml><?xml version="1.0" encoding="utf-8"?>
-<w:ftr xmlns:wpc="http://schemas.microsoft.com/office/word/2010/wordprocessingCanvas" xmlns:mc="http://schemas.openxmlformats.org/markup-compatibility/2006" xmlns:o="urn:schemas-microsoft-com:office:office" xmlns:r="http://schemas.openxmlformats.org/officeDocument/2006/relationships" xmlns:m="http://schemas.openxmlformats.org/officeDocument/2006/math" xmlns:v="urn:schemas-microsoft-com:vml" xmlns:wp14="http://schemas.microsoft.com/office/word/2010/wordprocessingDrawing" xmlns:wp="http://schemas.openxmlformats.org/drawingml/2006/wordprocessingDrawing" xmlns:w10="urn:schemas-microsoft-com:office:word" xmlns:w="http://schemas.openxmlformats.org/wordprocessingml/2006/main" xmlns:w14="http://schemas.microsoft.com/office/word/2010/wordml" xmlns:w15="http://schemas.microsoft.com/office/word/2012/wordml" xmlns:wpg="http://schemas.microsoft.com/office/word/2010/wordprocessingGroup" xmlns:wpi="http://schemas.microsoft.com/office/word/2010/wordprocessingInk" xmlns:wne="http://schemas.microsoft.com/office/word/2006/wordml" xmlns:wps="http://schemas.microsoft.com/office/word/2010/wordprocessingShape" mc:Ignorable="w14 w15 wp14">
+<w:ftr xmlns:wpc="http://schemas.microsoft.com/office/word/2010/wordprocessingCanvas" xmlns:cx="http://schemas.microsoft.com/office/drawing/2014/chartex" xmlns:cx1="http://schemas.microsoft.com/office/drawing/2015/9/8/chartex" xmlns:mc="http://schemas.openxmlformats.org/markup-compatibility/2006" xmlns:o="urn:schemas-microsoft-com:office:office" xmlns:r="http://schemas.openxmlformats.org/officeDocument/2006/relationships" xmlns:m="http://schemas.openxmlformats.org/officeDocument/2006/math" xmlns:v="urn:schemas-microsoft-com:vml" xmlns:wp14="http://schemas.microsoft.com/office/word/2010/wordprocessingDrawing" xmlns:wp="http://schemas.openxmlformats.org/drawingml/2006/wordprocessingDrawing" xmlns:w10="urn:schemas-microsoft-com:office:word" xmlns:w="http://schemas.openxmlformats.org/wordprocessingml/2006/main" xmlns:w14="http://schemas.microsoft.com/office/word/2010/wordml" xmlns:w15="http://schemas.microsoft.com/office/word/2012/wordml" xmlns:w16se="http://schemas.microsoft.com/office/word/2015/wordml/symex" xmlns:wpg="http://schemas.microsoft.com/office/word/2010/wordprocessingGroup" xmlns:wpi="http://schemas.microsoft.com/office/word/2010/wordprocessingInk" xmlns:wne="http://schemas.microsoft.com/office/word/2006/wordml" xmlns:wps="http://schemas.microsoft.com/office/word/2010/wordprocessingShape" mc:Ignorable="w14 w15 w16se wp14">
   <w:p>
     <w:pPr>
       <w:pStyle w:val="Corpodetexto"/>
@@ -54934,7 +54212,7 @@
                             <w:rPr>
                               <w:noProof/>
                             </w:rPr>
-                            <w:t>iii</w:t>
+                            <w:t>ii</w:t>
                           </w:r>
                           <w:r>
                             <w:fldChar w:fldCharType="end"/>
@@ -54985,7 +54263,7 @@
                       <w:rPr>
                         <w:noProof/>
                       </w:rPr>
-                      <w:t>iii</w:t>
+                      <w:t>ii</w:t>
                     </w:r>
                     <w:r>
                       <w:fldChar w:fldCharType="end"/>
@@ -55004,7 +54282,7 @@
 </file>
 
 <file path=word/footer9.xml><?xml version="1.0" encoding="utf-8"?>
-<w:ftr xmlns:wpc="http://schemas.microsoft.com/office/word/2010/wordprocessingCanvas" xmlns:mc="http://schemas.openxmlformats.org/markup-compatibility/2006" xmlns:o="urn:schemas-microsoft-com:office:office" xmlns:r="http://schemas.openxmlformats.org/officeDocument/2006/relationships" xmlns:m="http://schemas.openxmlformats.org/officeDocument/2006/math" xmlns:v="urn:schemas-microsoft-com:vml" xmlns:wp14="http://schemas.microsoft.com/office/word/2010/wordprocessingDrawing" xmlns:wp="http://schemas.openxmlformats.org/drawingml/2006/wordprocessingDrawing" xmlns:w10="urn:schemas-microsoft-com:office:word" xmlns:w="http://schemas.openxmlformats.org/wordprocessingml/2006/main" xmlns:w14="http://schemas.microsoft.com/office/word/2010/wordml" xmlns:w15="http://schemas.microsoft.com/office/word/2012/wordml" xmlns:wpg="http://schemas.microsoft.com/office/word/2010/wordprocessingGroup" xmlns:wpi="http://schemas.microsoft.com/office/word/2010/wordprocessingInk" xmlns:wne="http://schemas.microsoft.com/office/word/2006/wordml" xmlns:wps="http://schemas.microsoft.com/office/word/2010/wordprocessingShape" mc:Ignorable="w14 w15 wp14">
+<w:ftr xmlns:wpc="http://schemas.microsoft.com/office/word/2010/wordprocessingCanvas" xmlns:cx="http://schemas.microsoft.com/office/drawing/2014/chartex" xmlns:cx1="http://schemas.microsoft.com/office/drawing/2015/9/8/chartex" xmlns:mc="http://schemas.openxmlformats.org/markup-compatibility/2006" xmlns:o="urn:schemas-microsoft-com:office:office" xmlns:r="http://schemas.openxmlformats.org/officeDocument/2006/relationships" xmlns:m="http://schemas.openxmlformats.org/officeDocument/2006/math" xmlns:v="urn:schemas-microsoft-com:vml" xmlns:wp14="http://schemas.microsoft.com/office/word/2010/wordprocessingDrawing" xmlns:wp="http://schemas.openxmlformats.org/drawingml/2006/wordprocessingDrawing" xmlns:w10="urn:schemas-microsoft-com:office:word" xmlns:w="http://schemas.openxmlformats.org/wordprocessingml/2006/main" xmlns:w14="http://schemas.microsoft.com/office/word/2010/wordml" xmlns:w15="http://schemas.microsoft.com/office/word/2012/wordml" xmlns:w16se="http://schemas.microsoft.com/office/word/2015/wordml/symex" xmlns:wpg="http://schemas.microsoft.com/office/word/2010/wordprocessingGroup" xmlns:wpi="http://schemas.microsoft.com/office/word/2010/wordprocessingInk" xmlns:wne="http://schemas.microsoft.com/office/word/2006/wordml" xmlns:wps="http://schemas.microsoft.com/office/word/2010/wordprocessingShape" mc:Ignorable="w14 w15 w16se wp14">
   <w:p>
     <w:pPr>
       <w:pStyle w:val="Corpodetexto"/>
@@ -55095,7 +54373,7 @@
                             <w:rPr>
                               <w:noProof/>
                             </w:rPr>
-                            <w:t>10</w:t>
+                            <w:t>1</w:t>
                           </w:r>
                           <w:r>
                             <w:fldChar w:fldCharType="end"/>
@@ -55146,7 +54424,7 @@
                       <w:rPr>
                         <w:noProof/>
                       </w:rPr>
-                      <w:t>10</w:t>
+                      <w:t>1</w:t>
                     </w:r>
                     <w:r>
                       <w:fldChar w:fldCharType="end"/>
@@ -55165,7 +54443,7 @@
 </file>
 
 <file path=word/footnotes.xml><?xml version="1.0" encoding="utf-8"?>
-<w:footnotes xmlns:wpc="http://schemas.microsoft.com/office/word/2010/wordprocessingCanvas" xmlns:mc="http://schemas.openxmlformats.org/markup-compatibility/2006" xmlns:o="urn:schemas-microsoft-com:office:office" xmlns:r="http://schemas.openxmlformats.org/officeDocument/2006/relationships" xmlns:m="http://schemas.openxmlformats.org/officeDocument/2006/math" xmlns:v="urn:schemas-microsoft-com:vml" xmlns:wp14="http://schemas.microsoft.com/office/word/2010/wordprocessingDrawing" xmlns:wp="http://schemas.openxmlformats.org/drawingml/2006/wordprocessingDrawing" xmlns:w10="urn:schemas-microsoft-com:office:word" xmlns:w="http://schemas.openxmlformats.org/wordprocessingml/2006/main" xmlns:w14="http://schemas.microsoft.com/office/word/2010/wordml" xmlns:w15="http://schemas.microsoft.com/office/word/2012/wordml" xmlns:wpg="http://schemas.microsoft.com/office/word/2010/wordprocessingGroup" xmlns:wpi="http://schemas.microsoft.com/office/word/2010/wordprocessingInk" xmlns:wne="http://schemas.microsoft.com/office/word/2006/wordml" xmlns:wps="http://schemas.microsoft.com/office/word/2010/wordprocessingShape" mc:Ignorable="w14 w15 wp14">
+<w:footnotes xmlns:wpc="http://schemas.microsoft.com/office/word/2010/wordprocessingCanvas" xmlns:cx="http://schemas.microsoft.com/office/drawing/2014/chartex" xmlns:cx1="http://schemas.microsoft.com/office/drawing/2015/9/8/chartex" xmlns:mc="http://schemas.openxmlformats.org/markup-compatibility/2006" xmlns:o="urn:schemas-microsoft-com:office:office" xmlns:r="http://schemas.openxmlformats.org/officeDocument/2006/relationships" xmlns:m="http://schemas.openxmlformats.org/officeDocument/2006/math" xmlns:v="urn:schemas-microsoft-com:vml" xmlns:wp14="http://schemas.microsoft.com/office/word/2010/wordprocessingDrawing" xmlns:wp="http://schemas.openxmlformats.org/drawingml/2006/wordprocessingDrawing" xmlns:w10="urn:schemas-microsoft-com:office:word" xmlns:w="http://schemas.openxmlformats.org/wordprocessingml/2006/main" xmlns:w14="http://schemas.microsoft.com/office/word/2010/wordml" xmlns:w15="http://schemas.microsoft.com/office/word/2012/wordml" xmlns:w16se="http://schemas.microsoft.com/office/word/2015/wordml/symex" xmlns:wpg="http://schemas.microsoft.com/office/word/2010/wordprocessingGroup" xmlns:wpi="http://schemas.microsoft.com/office/word/2010/wordprocessingInk" xmlns:wne="http://schemas.microsoft.com/office/word/2006/wordml" xmlns:wps="http://schemas.microsoft.com/office/word/2010/wordprocessingShape" mc:Ignorable="w14 w15 w16se wp14">
   <w:footnote w:type="separator" w:id="-1">
     <w:p>
       <w:r>
@@ -55184,7 +54462,7 @@
 </file>
 
 <file path=word/numbering.xml><?xml version="1.0" encoding="utf-8"?>
-<w:numbering xmlns:wpc="http://schemas.microsoft.com/office/word/2010/wordprocessingCanvas" xmlns:mc="http://schemas.openxmlformats.org/markup-compatibility/2006" xmlns:o="urn:schemas-microsoft-com:office:office" xmlns:r="http://schemas.openxmlformats.org/officeDocument/2006/relationships" xmlns:m="http://schemas.openxmlformats.org/officeDocument/2006/math" xmlns:v="urn:schemas-microsoft-com:vml" xmlns:wp14="http://schemas.microsoft.com/office/word/2010/wordprocessingDrawing" xmlns:wp="http://schemas.openxmlformats.org/drawingml/2006/wordprocessingDrawing" xmlns:w10="urn:schemas-microsoft-com:office:word" xmlns:w="http://schemas.openxmlformats.org/wordprocessingml/2006/main" xmlns:w14="http://schemas.microsoft.com/office/word/2010/wordml" xmlns:w15="http://schemas.microsoft.com/office/word/2012/wordml" xmlns:wpg="http://schemas.microsoft.com/office/word/2010/wordprocessingGroup" xmlns:wpi="http://schemas.microsoft.com/office/word/2010/wordprocessingInk" xmlns:wne="http://schemas.microsoft.com/office/word/2006/wordml" xmlns:wps="http://schemas.microsoft.com/office/word/2010/wordprocessingShape" mc:Ignorable="w14 w15 wp14">
+<w:numbering xmlns:wpc="http://schemas.microsoft.com/office/word/2010/wordprocessingCanvas" xmlns:cx="http://schemas.microsoft.com/office/drawing/2014/chartex" xmlns:cx1="http://schemas.microsoft.com/office/drawing/2015/9/8/chartex" xmlns:mc="http://schemas.openxmlformats.org/markup-compatibility/2006" xmlns:o="urn:schemas-microsoft-com:office:office" xmlns:r="http://schemas.openxmlformats.org/officeDocument/2006/relationships" xmlns:m="http://schemas.openxmlformats.org/officeDocument/2006/math" xmlns:v="urn:schemas-microsoft-com:vml" xmlns:wp14="http://schemas.microsoft.com/office/word/2010/wordprocessingDrawing" xmlns:wp="http://schemas.openxmlformats.org/drawingml/2006/wordprocessingDrawing" xmlns:w10="urn:schemas-microsoft-com:office:word" xmlns:w="http://schemas.openxmlformats.org/wordprocessingml/2006/main" xmlns:w14="http://schemas.microsoft.com/office/word/2010/wordml" xmlns:w15="http://schemas.microsoft.com/office/word/2012/wordml" xmlns:w16se="http://schemas.microsoft.com/office/word/2015/wordml/symex" xmlns:wpg="http://schemas.microsoft.com/office/word/2010/wordprocessingGroup" xmlns:wpi="http://schemas.microsoft.com/office/word/2010/wordprocessingInk" xmlns:wne="http://schemas.microsoft.com/office/word/2006/wordml" xmlns:wps="http://schemas.microsoft.com/office/word/2010/wordprocessingShape" mc:Ignorable="w14 w15 w16se wp14">
   <w:abstractNum w:abstractNumId="0" w15:restartNumberingAfterBreak="0">
     <w:nsid w:val="00EA3B2E"/>
     <w:multiLevelType w:val="hybridMultilevel"/>
@@ -55195,7 +54473,7 @@
       <w:lvlText w:val="%1."/>
       <w:lvlJc w:val="left"/>
       <w:pPr>
-        <w:ind w:left="143" w:hanging="221"/>
+        <w:ind w:left="9" w:hanging="221"/>
       </w:pPr>
       <w:rPr>
         <w:rFonts w:ascii="Times New Roman" w:eastAsia="Times New Roman" w:hAnsi="Times New Roman" w:cs="Times New Roman" w:hint="default"/>
@@ -55212,7 +54490,7 @@
       <w:lvlText w:val="•"/>
       <w:lvlJc w:val="left"/>
       <w:pPr>
-        <w:ind w:left="1002" w:hanging="221"/>
+        <w:ind w:left="868" w:hanging="221"/>
       </w:pPr>
       <w:rPr>
         <w:rFonts w:hint="default"/>
@@ -55223,7 +54501,7 @@
       <w:lvlText w:val="•"/>
       <w:lvlJc w:val="left"/>
       <w:pPr>
-        <w:ind w:left="1865" w:hanging="221"/>
+        <w:ind w:left="1731" w:hanging="221"/>
       </w:pPr>
       <w:rPr>
         <w:rFonts w:hint="default"/>
@@ -55234,7 +54512,7 @@
       <w:lvlText w:val="•"/>
       <w:lvlJc w:val="left"/>
       <w:pPr>
-        <w:ind w:left="2728" w:hanging="221"/>
+        <w:ind w:left="2594" w:hanging="221"/>
       </w:pPr>
       <w:rPr>
         <w:rFonts w:hint="default"/>
@@ -55245,7 +54523,7 @@
       <w:lvlText w:val="•"/>
       <w:lvlJc w:val="left"/>
       <w:pPr>
-        <w:ind w:left="3591" w:hanging="221"/>
+        <w:ind w:left="3457" w:hanging="221"/>
       </w:pPr>
       <w:rPr>
         <w:rFonts w:hint="default"/>
@@ -55256,7 +54534,7 @@
       <w:lvlText w:val="•"/>
       <w:lvlJc w:val="left"/>
       <w:pPr>
-        <w:ind w:left="4454" w:hanging="221"/>
+        <w:ind w:left="4320" w:hanging="221"/>
       </w:pPr>
       <w:rPr>
         <w:rFonts w:hint="default"/>
@@ -55267,7 +54545,7 @@
       <w:lvlText w:val="•"/>
       <w:lvlJc w:val="left"/>
       <w:pPr>
-        <w:ind w:left="5316" w:hanging="221"/>
+        <w:ind w:left="5182" w:hanging="221"/>
       </w:pPr>
       <w:rPr>
         <w:rFonts w:hint="default"/>
@@ -55278,7 +54556,7 @@
       <w:lvlText w:val="•"/>
       <w:lvlJc w:val="left"/>
       <w:pPr>
-        <w:ind w:left="6179" w:hanging="221"/>
+        <w:ind w:left="6045" w:hanging="221"/>
       </w:pPr>
       <w:rPr>
         <w:rFonts w:hint="default"/>
@@ -55289,7 +54567,7 @@
       <w:lvlText w:val="•"/>
       <w:lvlJc w:val="left"/>
       <w:pPr>
-        <w:ind w:left="7042" w:hanging="221"/>
+        <w:ind w:left="6908" w:hanging="221"/>
       </w:pPr>
       <w:rPr>
         <w:rFonts w:hint="default"/>
@@ -60777,7 +60055,7 @@
   <w:abstractNum w:abstractNumId="54" w15:restartNumberingAfterBreak="0">
     <w:nsid w:val="61E12E88"/>
     <w:multiLevelType w:val="multilevel"/>
-    <w:tmpl w:val="B4B4F7DE"/>
+    <w:tmpl w:val="31587F50"/>
     <w:lvl w:ilvl="0">
       <w:start w:val="3"/>
       <w:numFmt w:val="decimal"/>
@@ -60790,7 +60068,7 @@
         <w:rFonts w:hint="default"/>
         <w:spacing w:val="-2"/>
         <w:w w:val="100"/>
-        <w:u w:val="thick" w:color="000000"/>
+        <w:u w:val="none"/>
       </w:rPr>
     </w:lvl>
     <w:lvl w:ilvl="1">
@@ -61778,7 +61056,7 @@
   <w:abstractNum w:abstractNumId="64" w15:restartNumberingAfterBreak="0">
     <w:nsid w:val="78E77D30"/>
     <w:multiLevelType w:val="multilevel"/>
-    <w:tmpl w:val="69D0B7DA"/>
+    <w:tmpl w:val="BA0E4062"/>
     <w:lvl w:ilvl="0">
       <w:start w:val="1"/>
       <w:numFmt w:val="decimal"/>
@@ -61790,7 +61068,7 @@
       <w:rPr>
         <w:rFonts w:hint="default"/>
         <w:w w:val="100"/>
-        <w:u w:val="thick" w:color="000000"/>
+        <w:u w:val="none"/>
       </w:rPr>
     </w:lvl>
     <w:lvl w:ilvl="1">
@@ -62643,7 +61921,7 @@
 </file>
 
 <file path=word/styles.xml><?xml version="1.0" encoding="utf-8"?>
-<w:styles xmlns:mc="http://schemas.openxmlformats.org/markup-compatibility/2006" xmlns:r="http://schemas.openxmlformats.org/officeDocument/2006/relationships" xmlns:w="http://schemas.openxmlformats.org/wordprocessingml/2006/main" xmlns:w14="http://schemas.microsoft.com/office/word/2010/wordml" xmlns:w15="http://schemas.microsoft.com/office/word/2012/wordml" mc:Ignorable="w14 w15">
+<w:styles xmlns:mc="http://schemas.openxmlformats.org/markup-compatibility/2006" xmlns:r="http://schemas.openxmlformats.org/officeDocument/2006/relationships" xmlns:w="http://schemas.openxmlformats.org/wordprocessingml/2006/main" xmlns:w14="http://schemas.microsoft.com/office/word/2010/wordml" xmlns:w15="http://schemas.microsoft.com/office/word/2012/wordml" xmlns:w16se="http://schemas.microsoft.com/office/word/2015/wordml/symex" mc:Ignorable="w14 w15 w16se">
   <w:docDefaults>
     <w:rPrDefault>
       <w:rPr>
@@ -63131,6 +62409,7 @@
   <w:style w:type="character" w:default="1" w:styleId="Fontepargpadro">
     <w:name w:val="Default Paragraph Font"/>
     <w:uiPriority w:val="1"/>
+    <w:semiHidden/>
     <w:unhideWhenUsed/>
   </w:style>
   <w:style w:type="table" w:default="1" w:styleId="Tabelanormal">
@@ -63761,7 +63040,7 @@
 </file>
 
 <file path=customXml/itemProps1.xml><?xml version="1.0" encoding="utf-8"?>
-<ds:datastoreItem xmlns:ds="http://schemas.openxmlformats.org/officeDocument/2006/customXml" ds:itemID="{5AE6F6C9-42D3-4215-851E-BE4A19B956DA}">
+<ds:datastoreItem xmlns:ds="http://schemas.openxmlformats.org/officeDocument/2006/customXml" ds:itemID="{D6BC77F6-208B-42E0-906D-00B00DB11CCA}">
   <ds:schemaRefs>
     <ds:schemaRef ds:uri="http://schemas.openxmlformats.org/officeDocument/2006/bibliography"/>
   </ds:schemaRefs>

</xml_diff>